<commit_message>
Actualizar con las formulas solamente
</commit_message>
<xml_diff>
--- a/Calculo-2/Trabajo Final 2 - LeandroRivera-BalmerValencia.docx
+++ b/Calculo-2/Trabajo Final 2 - LeandroRivera-BalmerValencia.docx
@@ -2,26 +2,28 @@
 <file path=word/document.xml><?xml version="1.0" encoding="utf-8"?>
 <w:document xmlns:wpc="http://schemas.microsoft.com/office/word/2010/wordprocessingCanvas" xmlns:cx="http://schemas.microsoft.com/office/drawing/2014/chartex" xmlns:cx1="http://schemas.microsoft.com/office/drawing/2015/9/8/chartex" xmlns:cx2="http://schemas.microsoft.com/office/drawing/2015/10/21/chartex" xmlns:cx3="http://schemas.microsoft.com/office/drawing/2016/5/9/chartex" xmlns:cx4="http://schemas.microsoft.com/office/drawing/2016/5/10/chartex" xmlns:cx5="http://schemas.microsoft.com/office/drawing/2016/5/11/chartex" xmlns:cx6="http://schemas.microsoft.com/office/drawing/2016/5/12/chartex" xmlns:cx7="http://schemas.microsoft.com/office/drawing/2016/5/13/chartex" xmlns:cx8="http://schemas.microsoft.com/office/drawing/2016/5/14/chartex" xmlns:mc="http://schemas.openxmlformats.org/markup-compatibility/2006" xmlns:aink="http://schemas.microsoft.com/office/drawing/2016/ink" xmlns:am3d="http://schemas.microsoft.com/office/drawing/2017/model3d" xmlns:o="urn:schemas-microsoft-com:office:office" xmlns:oel="http://schemas.microsoft.com/office/2019/extlst" xmlns:r="http://schemas.openxmlformats.org/officeDocument/2006/relationships" xmlns:m="http://schemas.openxmlformats.org/officeDocument/2006/math" xmlns:v="urn:schemas-microsoft-com:vml" xmlns:wp14="http://schemas.microsoft.com/office/word/2010/wordprocessingDrawing" xmlns:wp="http://schemas.openxmlformats.org/drawingml/2006/wordprocessingDrawing" xmlns:w10="urn:schemas-microsoft-com:office:word" xmlns:w="http://schemas.openxmlformats.org/wordprocessingml/2006/main" xmlns:w14="http://schemas.microsoft.com/office/word/2010/wordml" xmlns:w15="http://schemas.microsoft.com/office/word/2012/wordml" xmlns:w16cex="http://schemas.microsoft.com/office/word/2018/wordml/cex" xmlns:w16cid="http://schemas.microsoft.com/office/word/2016/wordml/cid" xmlns:w16="http://schemas.microsoft.com/office/word/2018/wordml" xmlns:w16sdtdh="http://schemas.microsoft.com/office/word/2020/wordml/sdtdatahash" xmlns:w16se="http://schemas.microsoft.com/office/word/2015/wordml/symex" xmlns:wpg="http://schemas.microsoft.com/office/word/2010/wordprocessingGroup" xmlns:wpi="http://schemas.microsoft.com/office/word/2010/wordprocessingInk" xmlns:wne="http://schemas.microsoft.com/office/word/2006/wordml" xmlns:wps="http://schemas.microsoft.com/office/word/2010/wordprocessingShape" mc:Ignorable="w14 w15 w16se w16cid w16 w16cex w16sdtdh wp14">
   <w:body>
+    <w:p>
+      <w:r>
+        <w:t>Trabajo Final 2</w:t>
+      </w:r>
+      <w:r>
+        <w:t xml:space="preserve"> sustentar y </w:t>
+      </w:r>
+      <w:proofErr w:type="spellStart"/>
+      <w:r>
+        <w:t>d</w:t>
+      </w:r>
+      <w:r>
+        <w:t>esarrolar</w:t>
+      </w:r>
+      <w:proofErr w:type="spellEnd"/>
+    </w:p>
     <w:p>
       <w:pPr>
         <w:rPr>
           <w:lang w:val="en-CA"/>
         </w:rPr>
       </w:pPr>
-      <w:proofErr w:type="spellStart"/>
-      <w:r>
-        <w:rPr>
-          <w:lang w:val="en-CA"/>
-        </w:rPr>
-        <w:t>Trabajo</w:t>
-      </w:r>
-      <w:proofErr w:type="spellEnd"/>
-      <w:r>
-        <w:rPr>
-          <w:lang w:val="en-CA"/>
-        </w:rPr>
-        <w:t xml:space="preserve"> Final 2</w:t>
-      </w:r>
     </w:p>
     <w:p>
       <w:pPr>
@@ -32,13 +34,13 @@
       <w:r>
         <w:rPr>
           <w:noProof/>
-          <w:lang w:val="en-CA"/>
+          <w:highlight w:val="yellow"/>
         </w:rPr>
         <w:drawing>
-          <wp:inline distT="0" distB="0" distL="0" distR="0" wp14:anchorId="5A957420" wp14:editId="6AE0E62F">
-            <wp:extent cx="8229600" cy="4452620"/>
-            <wp:effectExtent l="0" t="0" r="0" b="5080"/>
-            <wp:docPr id="1499572011" name="Imagen 2"/>
+          <wp:inline distT="0" distB="0" distL="0" distR="0" wp14:anchorId="6FA360BD" wp14:editId="4CE0D617">
+            <wp:extent cx="8229600" cy="1847850"/>
+            <wp:effectExtent l="0" t="0" r="0" b="0"/>
+            <wp:docPr id="700335956" name="Imagen 1"/>
             <wp:cNvGraphicFramePr>
               <a:graphicFrameLocks xmlns:a="http://schemas.openxmlformats.org/drawingml/2006/main" noChangeAspect="1"/>
             </wp:cNvGraphicFramePr>
@@ -46,17 +48,11 @@
               <a:graphicData uri="http://schemas.openxmlformats.org/drawingml/2006/picture">
                 <pic:pic xmlns:pic="http://schemas.openxmlformats.org/drawingml/2006/picture">
                   <pic:nvPicPr>
-                    <pic:cNvPr id="1499572011" name="Imagen 1499572011"/>
+                    <pic:cNvPr id="700335956" name=""/>
                     <pic:cNvPicPr/>
                   </pic:nvPicPr>
                   <pic:blipFill>
-                    <a:blip r:embed="rId4">
-                      <a:extLst>
-                        <a:ext uri="{28A0092B-C50C-407E-A947-70E740481C1C}">
-                          <a14:useLocalDpi xmlns:a14="http://schemas.microsoft.com/office/drawing/2010/main" val="0"/>
-                        </a:ext>
-                      </a:extLst>
-                    </a:blip>
+                    <a:blip r:embed="rId5"/>
                     <a:stretch>
                       <a:fillRect/>
                     </a:stretch>
@@ -64,7 +60,7 @@
                   <pic:spPr>
                     <a:xfrm>
                       <a:off x="0" y="0"/>
-                      <a:ext cx="8229600" cy="4452620"/>
+                      <a:ext cx="8229600" cy="1847850"/>
                     </a:xfrm>
                     <a:prstGeom prst="rect">
                       <a:avLst/>
@@ -77,6 +73,2167 @@
         </w:drawing>
       </w:r>
     </w:p>
+    <w:p>
+      <w:pPr>
+        <w:rPr>
+          <w:lang w:val="en-CA"/>
+        </w:rPr>
+      </w:pPr>
+    </w:p>
+    <w:p/>
+    <w:p>
+      <w:r>
+        <w:t xml:space="preserve">Para cada trayectoria dada, verifica el teorema de Green al demostrar que </w:t>
+      </w:r>
+    </w:p>
+    <w:p>
+      <m:oMathPara>
+        <m:oMathParaPr>
+          <m:jc m:val="left"/>
+        </m:oMathParaPr>
+        <m:oMath>
+          <m:nary>
+            <m:naryPr>
+              <m:limLoc m:val="undOvr"/>
+              <m:ctrlPr>
+                <w:rPr>
+                  <w:rFonts w:ascii="Cambria Math" w:hAnsi="Cambria Math"/>
+                  <w:i/>
+                </w:rPr>
+              </m:ctrlPr>
+            </m:naryPr>
+            <m:sub>
+              <m:r>
+                <w:rPr>
+                  <w:rFonts w:ascii="Cambria Math" w:hAnsi="Cambria Math"/>
+                </w:rPr>
+                <m:t>c</m:t>
+              </m:r>
+            </m:sub>
+            <m:sup/>
+            <m:e>
+              <m:sSup>
+                <m:sSupPr>
+                  <m:ctrlPr>
+                    <w:rPr>
+                      <w:rFonts w:ascii="Cambria Math" w:hAnsi="Cambria Math"/>
+                      <w:i/>
+                    </w:rPr>
+                  </m:ctrlPr>
+                </m:sSupPr>
+                <m:e>
+                  <m:r>
+                    <w:rPr>
+                      <w:rFonts w:ascii="Cambria Math" w:hAnsi="Cambria Math"/>
+                    </w:rPr>
+                    <m:t>y</m:t>
+                  </m:r>
+                </m:e>
+                <m:sup>
+                  <m:r>
+                    <w:rPr>
+                      <w:rFonts w:ascii="Cambria Math" w:hAnsi="Cambria Math"/>
+                    </w:rPr>
+                    <m:t>2</m:t>
+                  </m:r>
+                </m:sup>
+              </m:sSup>
+              <m:r>
+                <w:rPr>
+                  <w:rFonts w:ascii="Cambria Math" w:hAnsi="Cambria Math"/>
+                </w:rPr>
+                <m:t xml:space="preserve">dx+ </m:t>
+              </m:r>
+              <m:sSup>
+                <m:sSupPr>
+                  <m:ctrlPr>
+                    <w:rPr>
+                      <w:rFonts w:ascii="Cambria Math" w:hAnsi="Cambria Math"/>
+                      <w:i/>
+                    </w:rPr>
+                  </m:ctrlPr>
+                </m:sSupPr>
+                <m:e>
+                  <m:r>
+                    <w:rPr>
+                      <w:rFonts w:ascii="Cambria Math" w:hAnsi="Cambria Math"/>
+                    </w:rPr>
+                    <m:t>x</m:t>
+                  </m:r>
+                </m:e>
+                <m:sup>
+                  <m:r>
+                    <w:rPr>
+                      <w:rFonts w:ascii="Cambria Math" w:hAnsi="Cambria Math"/>
+                    </w:rPr>
+                    <m:t>2</m:t>
+                  </m:r>
+                </m:sup>
+              </m:sSup>
+              <m:r>
+                <w:rPr>
+                  <w:rFonts w:ascii="Cambria Math" w:hAnsi="Cambria Math"/>
+                </w:rPr>
+                <m:t>d</m:t>
+              </m:r>
+              <m:r>
+                <w:rPr>
+                  <w:rFonts w:ascii="Cambria Math" w:hAnsi="Cambria Math"/>
+                </w:rPr>
+                <m:t xml:space="preserve">y= </m:t>
+              </m:r>
+              <m:nary>
+                <m:naryPr>
+                  <m:chr m:val="∬"/>
+                  <m:limLoc m:val="subSup"/>
+                  <m:ctrlPr>
+                    <w:rPr>
+                      <w:rFonts w:ascii="Cambria Math" w:hAnsi="Cambria Math"/>
+                      <w:i/>
+                    </w:rPr>
+                  </m:ctrlPr>
+                </m:naryPr>
+                <m:sub>
+                  <m:r>
+                    <w:rPr>
+                      <w:rFonts w:ascii="Cambria Math" w:hAnsi="Cambria Math"/>
+                    </w:rPr>
+                    <m:t>r</m:t>
+                  </m:r>
+                </m:sub>
+                <m:sup/>
+                <m:e>
+                  <m:d>
+                    <m:dPr>
+                      <m:ctrlPr>
+                        <w:rPr>
+                          <w:rFonts w:ascii="Cambria Math" w:hAnsi="Cambria Math"/>
+                          <w:i/>
+                        </w:rPr>
+                      </m:ctrlPr>
+                    </m:dPr>
+                    <m:e>
+                      <m:f>
+                        <m:fPr>
+                          <m:ctrlPr>
+                            <w:rPr>
+                              <w:rFonts w:ascii="Cambria Math" w:hAnsi="Cambria Math"/>
+                              <w:i/>
+                            </w:rPr>
+                          </m:ctrlPr>
+                        </m:fPr>
+                        <m:num>
+                          <m:r>
+                            <m:rPr>
+                              <m:sty m:val="p"/>
+                            </m:rPr>
+                            <w:rPr>
+                              <w:rStyle w:val="mord"/>
+                              <w:rFonts w:ascii="Cambria Math" w:hAnsi="Cambria Math"/>
+                              <w:color w:val="0D0D0D"/>
+                              <w:shd w:val="clear" w:color="auto" w:fill="FFFFFF"/>
+                            </w:rPr>
+                            <m:t>∂</m:t>
+                          </m:r>
+                          <m:r>
+                            <m:rPr>
+                              <m:sty m:val="p"/>
+                            </m:rPr>
+                            <w:rPr>
+                              <w:rStyle w:val="mord"/>
+                              <w:rFonts w:ascii="Cambria Math" w:hAnsi="Cambria Math"/>
+                              <w:color w:val="0D0D0D"/>
+                              <w:shd w:val="clear" w:color="auto" w:fill="FFFFFF"/>
+                            </w:rPr>
+                            <m:t>N</m:t>
+                          </m:r>
+                        </m:num>
+                        <m:den>
+                          <m:r>
+                            <m:rPr>
+                              <m:sty m:val="p"/>
+                            </m:rPr>
+                            <w:rPr>
+                              <w:rStyle w:val="mord"/>
+                              <w:rFonts w:ascii="Cambria Math" w:hAnsi="Cambria Math"/>
+                              <w:color w:val="0D0D0D"/>
+                              <w:shd w:val="clear" w:color="auto" w:fill="FFFFFF"/>
+                            </w:rPr>
+                            <m:t>∂</m:t>
+                          </m:r>
+                          <m:r>
+                            <m:rPr>
+                              <m:sty m:val="p"/>
+                            </m:rPr>
+                            <w:rPr>
+                              <w:rStyle w:val="mord"/>
+                              <w:rFonts w:ascii="Cambria Math" w:hAnsi="Cambria Math"/>
+                              <w:color w:val="0D0D0D"/>
+                              <w:shd w:val="clear" w:color="auto" w:fill="FFFFFF"/>
+                            </w:rPr>
+                            <m:t>x</m:t>
+                          </m:r>
+                        </m:den>
+                      </m:f>
+                      <m:r>
+                        <w:rPr>
+                          <w:rFonts w:ascii="Cambria Math" w:hAnsi="Cambria Math"/>
+                        </w:rPr>
+                        <m:t xml:space="preserve"> - </m:t>
+                      </m:r>
+                      <m:f>
+                        <m:fPr>
+                          <m:ctrlPr>
+                            <w:rPr>
+                              <w:rFonts w:ascii="Cambria Math" w:hAnsi="Cambria Math"/>
+                              <w:i/>
+                            </w:rPr>
+                          </m:ctrlPr>
+                        </m:fPr>
+                        <m:num>
+                          <m:r>
+                            <m:rPr>
+                              <m:sty m:val="p"/>
+                            </m:rPr>
+                            <w:rPr>
+                              <w:rStyle w:val="mord"/>
+                              <w:rFonts w:ascii="Cambria Math" w:hAnsi="Cambria Math"/>
+                              <w:color w:val="0D0D0D"/>
+                              <w:shd w:val="clear" w:color="auto" w:fill="FFFFFF"/>
+                            </w:rPr>
+                            <m:t>∂</m:t>
+                          </m:r>
+                          <m:r>
+                            <m:rPr>
+                              <m:sty m:val="p"/>
+                            </m:rPr>
+                            <w:rPr>
+                              <w:rStyle w:val="mord"/>
+                              <w:rFonts w:ascii="Cambria Math" w:hAnsi="Cambria Math"/>
+                              <w:color w:val="0D0D0D"/>
+                              <w:shd w:val="clear" w:color="auto" w:fill="FFFFFF"/>
+                            </w:rPr>
+                            <m:t>M</m:t>
+                          </m:r>
+                        </m:num>
+                        <m:den>
+                          <m:r>
+                            <m:rPr>
+                              <m:sty m:val="p"/>
+                            </m:rPr>
+                            <w:rPr>
+                              <w:rStyle w:val="mord"/>
+                              <w:rFonts w:ascii="Cambria Math" w:hAnsi="Cambria Math"/>
+                              <w:color w:val="0D0D0D"/>
+                              <w:shd w:val="clear" w:color="auto" w:fill="FFFFFF"/>
+                            </w:rPr>
+                            <m:t>∂</m:t>
+                          </m:r>
+                          <m:r>
+                            <m:rPr>
+                              <m:sty m:val="p"/>
+                            </m:rPr>
+                            <w:rPr>
+                              <w:rStyle w:val="mord"/>
+                              <w:rFonts w:ascii="Cambria Math" w:hAnsi="Cambria Math"/>
+                              <w:color w:val="0D0D0D"/>
+                              <w:shd w:val="clear" w:color="auto" w:fill="FFFFFF"/>
+                            </w:rPr>
+                            <m:t>y</m:t>
+                          </m:r>
+                        </m:den>
+                      </m:f>
+                    </m:e>
+                  </m:d>
+                </m:e>
+              </m:nary>
+              <m:r>
+                <w:rPr>
+                  <w:rFonts w:ascii="Cambria Math" w:hAnsi="Cambria Math"/>
+                </w:rPr>
+                <m:t xml:space="preserve"> </m:t>
+              </m:r>
+            </m:e>
+          </m:nary>
+          <m:r>
+            <w:rPr>
+              <w:rFonts w:ascii="Cambria Math" w:hAnsi="Cambria Math"/>
+            </w:rPr>
+            <m:t>dA</m:t>
+          </m:r>
+        </m:oMath>
+      </m:oMathPara>
+    </w:p>
+    <w:p/>
+    <w:p>
+      <w:pPr>
+        <w:spacing w:after="0" w:line="240" w:lineRule="auto"/>
+      </w:pPr>
+      <w:r>
+        <w:t xml:space="preserve">Para cada trayectoria. ¿Cuál de las integrales es </w:t>
+      </w:r>
+      <w:proofErr w:type="spellStart"/>
+      <w:r>
+        <w:t>mas</w:t>
+      </w:r>
+      <w:proofErr w:type="spellEnd"/>
+      <w:r>
+        <w:t xml:space="preserve"> fácil evaluar? Explicar</w:t>
+      </w:r>
+    </w:p>
+    <w:p>
+      <w:pPr>
+        <w:pStyle w:val="Prrafodelista"/>
+        <w:numPr>
+          <w:ilvl w:val="0"/>
+          <w:numId w:val="1"/>
+        </w:numPr>
+        <w:spacing w:after="0" w:line="240" w:lineRule="auto"/>
+      </w:pPr>
+      <w:r>
+        <w:t>C: triangulo con vértices (0,0), (4,0</w:t>
+      </w:r>
+      <w:proofErr w:type="gramStart"/>
+      <w:r>
+        <w:t>),(</w:t>
+      </w:r>
+      <w:proofErr w:type="gramEnd"/>
+      <w:r>
+        <w:t>4,4)</w:t>
+      </w:r>
+    </w:p>
+    <w:p>
+      <w:pPr>
+        <w:pStyle w:val="Prrafodelista"/>
+        <w:numPr>
+          <w:ilvl w:val="0"/>
+          <w:numId w:val="1"/>
+        </w:numPr>
+        <w:spacing w:after="0" w:line="240" w:lineRule="auto"/>
+      </w:pPr>
+      <w:r>
+        <w:t>C: circulo dado por 2^2+ y^2 = 1</w:t>
+      </w:r>
+    </w:p>
+    <w:p>
+      <w:pPr>
+        <w:spacing w:after="0" w:line="240" w:lineRule="auto"/>
+      </w:pPr>
+    </w:p>
+    <w:p>
+      <w:pPr>
+        <w:spacing w:after="0" w:line="240" w:lineRule="auto"/>
+        <w:rPr>
+          <w:rFonts w:eastAsiaTheme="minorEastAsia"/>
+        </w:rPr>
+      </w:pPr>
+      <w:r>
+        <w:t xml:space="preserve">0 </w:t>
+      </w:r>
+      <m:oMath>
+        <m:r>
+          <w:rPr>
+            <w:rFonts w:ascii="Cambria Math" w:hAnsi="Cambria Math"/>
+          </w:rPr>
+          <m:t>≤x≤4</m:t>
+        </m:r>
+      </m:oMath>
+    </w:p>
+    <w:p>
+      <w:pPr>
+        <w:spacing w:after="0" w:line="240" w:lineRule="auto"/>
+      </w:pPr>
+      <w:r>
+        <w:t xml:space="preserve">0 </w:t>
+      </w:r>
+      <m:oMath>
+        <m:r>
+          <w:rPr>
+            <w:rFonts w:ascii="Cambria Math" w:hAnsi="Cambria Math"/>
+          </w:rPr>
+          <m:t>≤</m:t>
+        </m:r>
+        <m:r>
+          <w:rPr>
+            <w:rFonts w:ascii="Cambria Math" w:hAnsi="Cambria Math"/>
+          </w:rPr>
+          <m:t>y</m:t>
+        </m:r>
+        <m:r>
+          <w:rPr>
+            <w:rFonts w:ascii="Cambria Math" w:hAnsi="Cambria Math"/>
+          </w:rPr>
+          <m:t>≤</m:t>
+        </m:r>
+        <m:r>
+          <w:rPr>
+            <w:rFonts w:ascii="Cambria Math" w:hAnsi="Cambria Math"/>
+          </w:rPr>
+          <m:t>x</m:t>
+        </m:r>
+      </m:oMath>
+    </w:p>
+    <w:p>
+      <w:pPr>
+        <w:spacing w:after="0" w:line="240" w:lineRule="auto"/>
+      </w:pPr>
+    </w:p>
+    <w:p>
+      <w:pPr>
+        <w:pStyle w:val="Ttulo1"/>
+      </w:pPr>
+      <w:r>
+        <w:lastRenderedPageBreak/>
+        <w:t>Pregunta 2</w:t>
+      </w:r>
+    </w:p>
+    <w:p>
+      <w:r>
+        <w:rPr>
+          <w:noProof/>
+        </w:rPr>
+        <w:drawing>
+          <wp:inline distT="0" distB="0" distL="0" distR="0" wp14:anchorId="4570AF49" wp14:editId="07815FCD">
+            <wp:extent cx="8229600" cy="1998980"/>
+            <wp:effectExtent l="0" t="0" r="0" b="1270"/>
+            <wp:docPr id="445533310" name="Imagen 1"/>
+            <wp:cNvGraphicFramePr>
+              <a:graphicFrameLocks xmlns:a="http://schemas.openxmlformats.org/drawingml/2006/main" noChangeAspect="1"/>
+            </wp:cNvGraphicFramePr>
+            <a:graphic xmlns:a="http://schemas.openxmlformats.org/drawingml/2006/main">
+              <a:graphicData uri="http://schemas.openxmlformats.org/drawingml/2006/picture">
+                <pic:pic xmlns:pic="http://schemas.openxmlformats.org/drawingml/2006/picture">
+                  <pic:nvPicPr>
+                    <pic:cNvPr id="445533310" name=""/>
+                    <pic:cNvPicPr/>
+                  </pic:nvPicPr>
+                  <pic:blipFill>
+                    <a:blip r:embed="rId6"/>
+                    <a:stretch>
+                      <a:fillRect/>
+                    </a:stretch>
+                  </pic:blipFill>
+                  <pic:spPr>
+                    <a:xfrm>
+                      <a:off x="0" y="0"/>
+                      <a:ext cx="8229600" cy="1998980"/>
+                    </a:xfrm>
+                    <a:prstGeom prst="rect">
+                      <a:avLst/>
+                    </a:prstGeom>
+                  </pic:spPr>
+                </pic:pic>
+              </a:graphicData>
+            </a:graphic>
+          </wp:inline>
+        </w:drawing>
+      </w:r>
+    </w:p>
+    <w:p>
+      <w:pPr>
+        <w:rPr>
+          <w:strike/>
+        </w:rPr>
+      </w:pPr>
+      <w:r>
+        <w:rPr>
+          <w:strike/>
+        </w:rPr>
+        <w:t xml:space="preserve">Determina la integral de superficie; realizando las parametrizaciones de la superficie dada y el vector normal </w:t>
+      </w:r>
+    </w:p>
+    <w:p>
+      <w:pPr>
+        <w:rPr>
+          <w:rFonts w:eastAsiaTheme="minorEastAsia"/>
+        </w:rPr>
+      </w:pPr>
+      <w:r>
+        <w:t xml:space="preserve">Sea </w:t>
+      </w:r>
+      <w:r>
+        <w:t xml:space="preserve">S una superficie cuya </w:t>
+      </w:r>
+      <w:proofErr w:type="spellStart"/>
+      <w:r>
+        <w:t>ecauacion</w:t>
+      </w:r>
+      <w:proofErr w:type="spellEnd"/>
+      <w:r>
+        <w:t xml:space="preserve"> es z = g(</w:t>
+      </w:r>
+      <w:proofErr w:type="spellStart"/>
+      <w:proofErr w:type="gramStart"/>
+      <w:r>
+        <w:t>x,y</w:t>
+      </w:r>
+      <w:proofErr w:type="spellEnd"/>
+      <w:proofErr w:type="gramEnd"/>
+      <w:r>
+        <w:t xml:space="preserve">) y sea R su proyección sobre el plano </w:t>
+      </w:r>
+      <w:proofErr w:type="spellStart"/>
+      <w:r>
+        <w:t>xy</w:t>
+      </w:r>
+      <w:proofErr w:type="spellEnd"/>
+      <w:r>
+        <w:t xml:space="preserve">, Si g, </w:t>
+      </w:r>
+      <m:oMath>
+        <m:sSub>
+          <m:sSubPr>
+            <m:ctrlPr>
+              <w:rPr>
+                <w:rFonts w:ascii="Cambria Math" w:hAnsi="Cambria Math"/>
+                <w:i/>
+              </w:rPr>
+            </m:ctrlPr>
+          </m:sSubPr>
+          <m:e>
+            <m:r>
+              <w:rPr>
+                <w:rFonts w:ascii="Cambria Math" w:hAnsi="Cambria Math"/>
+              </w:rPr>
+              <m:t>g</m:t>
+            </m:r>
+          </m:e>
+          <m:sub>
+            <m:r>
+              <w:rPr>
+                <w:rFonts w:ascii="Cambria Math" w:hAnsi="Cambria Math"/>
+              </w:rPr>
+              <m:t xml:space="preserve">x  </m:t>
+            </m:r>
+          </m:sub>
+        </m:sSub>
+      </m:oMath>
+      <w:r>
+        <w:rPr>
+          <w:rFonts w:eastAsiaTheme="minorEastAsia"/>
+        </w:rPr>
+        <w:t>y g, son continuos en R y f es continua en S, entonces la integral de superficie de f sobre S es</w:t>
+      </w:r>
+    </w:p>
+    <w:p>
+      <w:pPr>
+        <w:rPr>
+          <w:rFonts w:eastAsiaTheme="minorEastAsia"/>
+          <w:sz w:val="24"/>
+          <w:szCs w:val="24"/>
+        </w:rPr>
+      </w:pPr>
+      <m:oMathPara>
+        <m:oMathParaPr>
+          <m:jc m:val="left"/>
+        </m:oMathParaPr>
+        <m:oMath>
+          <m:r>
+            <w:rPr>
+              <w:rFonts w:ascii="Cambria Math" w:eastAsiaTheme="minorEastAsia" w:hAnsi="Cambria Math" w:cs="Cambria Math"/>
+              <w:sz w:val="24"/>
+              <w:szCs w:val="24"/>
+            </w:rPr>
+            <m:t xml:space="preserve">       </m:t>
+          </m:r>
+          <m:nary>
+            <m:naryPr>
+              <m:limLoc m:val="subSup"/>
+              <m:ctrlPr>
+                <w:rPr>
+                  <w:rFonts w:ascii="Cambria Math" w:eastAsiaTheme="minorEastAsia" w:hAnsi="Cambria Math" w:cs="Cambria Math"/>
+                  <w:i/>
+                  <w:sz w:val="24"/>
+                  <w:szCs w:val="24"/>
+                </w:rPr>
+              </m:ctrlPr>
+            </m:naryPr>
+            <m:sub>
+              <m:r>
+                <w:rPr>
+                  <w:rFonts w:ascii="Cambria Math" w:eastAsiaTheme="minorEastAsia" w:hAnsi="Cambria Math" w:cs="Cambria Math"/>
+                  <w:sz w:val="24"/>
+                  <w:szCs w:val="24"/>
+                </w:rPr>
+                <m:t>s</m:t>
+              </m:r>
+            </m:sub>
+            <m:sup/>
+            <m:e/>
+          </m:nary>
+          <m:r>
+            <w:rPr>
+              <w:rFonts w:ascii="Cambria Math" w:eastAsiaTheme="minorEastAsia" w:hAnsi="Cambria Math" w:cs="Cambria Math"/>
+              <w:sz w:val="24"/>
+              <w:szCs w:val="24"/>
+              <w:lang w:val="en-CA"/>
+            </w:rPr>
+            <m:t xml:space="preserve"> </m:t>
+          </m:r>
+          <m:nary>
+            <m:naryPr>
+              <m:limLoc m:val="undOvr"/>
+              <m:subHide m:val="1"/>
+              <m:supHide m:val="1"/>
+              <m:ctrlPr>
+                <w:rPr>
+                  <w:rFonts w:ascii="Cambria Math" w:eastAsiaTheme="minorEastAsia" w:hAnsi="Cambria Math" w:cs="Cambria Math"/>
+                  <w:i/>
+                  <w:sz w:val="24"/>
+                  <w:szCs w:val="24"/>
+                </w:rPr>
+              </m:ctrlPr>
+            </m:naryPr>
+            <m:sub/>
+            <m:sup/>
+            <m:e>
+              <m:r>
+                <w:rPr>
+                  <w:rFonts w:ascii="Cambria Math" w:eastAsiaTheme="minorEastAsia" w:hAnsi="Cambria Math" w:cs="Cambria Math"/>
+                  <w:sz w:val="24"/>
+                  <w:szCs w:val="24"/>
+                </w:rPr>
+                <m:t>f</m:t>
+              </m:r>
+              <m:d>
+                <m:dPr>
+                  <m:ctrlPr>
+                    <w:rPr>
+                      <w:rFonts w:ascii="Cambria Math" w:eastAsiaTheme="minorEastAsia" w:hAnsi="Cambria Math" w:cs="Cambria Math"/>
+                      <w:i/>
+                      <w:sz w:val="24"/>
+                      <w:szCs w:val="24"/>
+                    </w:rPr>
+                  </m:ctrlPr>
+                </m:dPr>
+                <m:e>
+                  <m:r>
+                    <w:rPr>
+                      <w:rFonts w:ascii="Cambria Math" w:eastAsiaTheme="minorEastAsia" w:hAnsi="Cambria Math" w:cs="Cambria Math"/>
+                      <w:sz w:val="24"/>
+                      <w:szCs w:val="24"/>
+                    </w:rPr>
+                    <m:t>x</m:t>
+                  </m:r>
+                  <m:r>
+                    <w:rPr>
+                      <w:rFonts w:ascii="Cambria Math" w:eastAsiaTheme="minorEastAsia" w:hAnsi="Cambria Math" w:cs="Cambria Math"/>
+                      <w:sz w:val="24"/>
+                      <w:szCs w:val="24"/>
+                      <w:lang w:val="en-CA"/>
+                    </w:rPr>
+                    <m:t>,</m:t>
+                  </m:r>
+                  <m:r>
+                    <w:rPr>
+                      <w:rFonts w:ascii="Cambria Math" w:eastAsiaTheme="minorEastAsia" w:hAnsi="Cambria Math" w:cs="Cambria Math"/>
+                      <w:sz w:val="24"/>
+                      <w:szCs w:val="24"/>
+                    </w:rPr>
+                    <m:t>y</m:t>
+                  </m:r>
+                  <m:r>
+                    <w:rPr>
+                      <w:rFonts w:ascii="Cambria Math" w:eastAsiaTheme="minorEastAsia" w:hAnsi="Cambria Math" w:cs="Cambria Math"/>
+                      <w:sz w:val="24"/>
+                      <w:szCs w:val="24"/>
+                      <w:lang w:val="en-CA"/>
+                    </w:rPr>
+                    <m:t>,</m:t>
+                  </m:r>
+                  <m:r>
+                    <w:rPr>
+                      <w:rFonts w:ascii="Cambria Math" w:eastAsiaTheme="minorEastAsia" w:hAnsi="Cambria Math" w:cs="Cambria Math"/>
+                      <w:sz w:val="24"/>
+                      <w:szCs w:val="24"/>
+                    </w:rPr>
+                    <m:t>z</m:t>
+                  </m:r>
+                </m:e>
+              </m:d>
+              <m:r>
+                <w:rPr>
+                  <w:rFonts w:ascii="Cambria Math" w:eastAsiaTheme="minorEastAsia" w:hAnsi="Cambria Math" w:cs="Cambria Math"/>
+                  <w:sz w:val="24"/>
+                  <w:szCs w:val="24"/>
+                </w:rPr>
+                <m:t>dS</m:t>
+              </m:r>
+              <m:r>
+                <w:rPr>
+                  <w:rFonts w:ascii="Cambria Math" w:eastAsiaTheme="minorEastAsia" w:hAnsi="Cambria Math" w:cs="Cambria Math"/>
+                  <w:sz w:val="24"/>
+                  <w:szCs w:val="24"/>
+                  <w:lang w:val="en-CA"/>
+                </w:rPr>
+                <m:t xml:space="preserve"> </m:t>
+              </m:r>
+            </m:e>
+          </m:nary>
+          <m:r>
+            <w:rPr>
+              <w:rFonts w:ascii="Cambria Math" w:hAnsi="Cambria Math"/>
+              <w:lang w:val="en-CA"/>
+            </w:rPr>
+            <m:t xml:space="preserve">= </m:t>
+          </m:r>
+          <m:nary>
+            <m:naryPr>
+              <m:limLoc m:val="subSup"/>
+              <m:ctrlPr>
+                <w:rPr>
+                  <w:rFonts w:ascii="Cambria Math" w:eastAsiaTheme="minorEastAsia" w:hAnsi="Cambria Math" w:cs="Cambria Math"/>
+                  <w:i/>
+                  <w:sz w:val="24"/>
+                  <w:szCs w:val="24"/>
+                </w:rPr>
+              </m:ctrlPr>
+            </m:naryPr>
+            <m:sub>
+              <m:r>
+                <w:rPr>
+                  <w:rFonts w:ascii="Cambria Math" w:eastAsiaTheme="minorEastAsia" w:hAnsi="Cambria Math" w:cs="Cambria Math"/>
+                  <w:sz w:val="24"/>
+                  <w:szCs w:val="24"/>
+                </w:rPr>
+                <m:t>r</m:t>
+              </m:r>
+            </m:sub>
+            <m:sup/>
+            <m:e/>
+          </m:nary>
+          <m:r>
+            <w:rPr>
+              <w:rFonts w:ascii="Cambria Math" w:eastAsiaTheme="minorEastAsia" w:hAnsi="Cambria Math" w:cs="Cambria Math"/>
+              <w:sz w:val="24"/>
+              <w:szCs w:val="24"/>
+              <w:lang w:val="en-CA"/>
+            </w:rPr>
+            <m:t xml:space="preserve"> </m:t>
+          </m:r>
+          <m:nary>
+            <m:naryPr>
+              <m:limLoc m:val="undOvr"/>
+              <m:subHide m:val="1"/>
+              <m:supHide m:val="1"/>
+              <m:ctrlPr>
+                <w:rPr>
+                  <w:rFonts w:ascii="Cambria Math" w:eastAsiaTheme="minorEastAsia" w:hAnsi="Cambria Math" w:cs="Cambria Math"/>
+                  <w:i/>
+                  <w:sz w:val="24"/>
+                  <w:szCs w:val="24"/>
+                </w:rPr>
+              </m:ctrlPr>
+            </m:naryPr>
+            <m:sub/>
+            <m:sup/>
+            <m:e>
+              <m:r>
+                <w:rPr>
+                  <w:rFonts w:ascii="Cambria Math" w:eastAsiaTheme="minorEastAsia" w:hAnsi="Cambria Math" w:cs="Cambria Math"/>
+                  <w:sz w:val="24"/>
+                  <w:szCs w:val="24"/>
+                </w:rPr>
+                <m:t>f</m:t>
+              </m:r>
+              <m:d>
+                <m:dPr>
+                  <m:ctrlPr>
+                    <w:rPr>
+                      <w:rFonts w:ascii="Cambria Math" w:eastAsiaTheme="minorEastAsia" w:hAnsi="Cambria Math" w:cs="Cambria Math"/>
+                      <w:i/>
+                      <w:sz w:val="24"/>
+                      <w:szCs w:val="24"/>
+                    </w:rPr>
+                  </m:ctrlPr>
+                </m:dPr>
+                <m:e>
+                  <m:r>
+                    <w:rPr>
+                      <w:rFonts w:ascii="Cambria Math" w:eastAsiaTheme="minorEastAsia" w:hAnsi="Cambria Math" w:cs="Cambria Math"/>
+                      <w:sz w:val="24"/>
+                      <w:szCs w:val="24"/>
+                    </w:rPr>
+                    <m:t>x</m:t>
+                  </m:r>
+                  <m:r>
+                    <w:rPr>
+                      <w:rFonts w:ascii="Cambria Math" w:eastAsiaTheme="minorEastAsia" w:hAnsi="Cambria Math" w:cs="Cambria Math"/>
+                      <w:sz w:val="24"/>
+                      <w:szCs w:val="24"/>
+                      <w:lang w:val="en-CA"/>
+                    </w:rPr>
+                    <m:t>,</m:t>
+                  </m:r>
+                  <m:r>
+                    <w:rPr>
+                      <w:rFonts w:ascii="Cambria Math" w:eastAsiaTheme="minorEastAsia" w:hAnsi="Cambria Math" w:cs="Cambria Math"/>
+                      <w:sz w:val="24"/>
+                      <w:szCs w:val="24"/>
+                    </w:rPr>
+                    <m:t>y</m:t>
+                  </m:r>
+                  <m:r>
+                    <w:rPr>
+                      <w:rFonts w:ascii="Cambria Math" w:eastAsiaTheme="minorEastAsia" w:hAnsi="Cambria Math" w:cs="Cambria Math"/>
+                      <w:sz w:val="24"/>
+                      <w:szCs w:val="24"/>
+                      <w:lang w:val="en-CA"/>
+                    </w:rPr>
+                    <m:t>,</m:t>
+                  </m:r>
+                  <m:r>
+                    <w:rPr>
+                      <w:rFonts w:ascii="Cambria Math" w:eastAsiaTheme="minorEastAsia" w:hAnsi="Cambria Math" w:cs="Cambria Math"/>
+                      <w:sz w:val="24"/>
+                      <w:szCs w:val="24"/>
+                    </w:rPr>
+                    <m:t>z</m:t>
+                  </m:r>
+                </m:e>
+              </m:d>
+              <m:rad>
+                <m:radPr>
+                  <m:degHide m:val="1"/>
+                  <m:ctrlPr>
+                    <w:rPr>
+                      <w:rFonts w:ascii="Cambria Math" w:hAnsi="Cambria Math"/>
+                      <w:i/>
+                      <w:lang w:val="en-CA"/>
+                    </w:rPr>
+                  </m:ctrlPr>
+                </m:radPr>
+                <m:deg/>
+                <m:e>
+                  <m:sSup>
+                    <m:sSupPr>
+                      <m:ctrlPr>
+                        <w:rPr>
+                          <w:rFonts w:ascii="Cambria Math" w:hAnsi="Cambria Math"/>
+                          <w:i/>
+                          <w:lang w:val="en-CA"/>
+                        </w:rPr>
+                      </m:ctrlPr>
+                    </m:sSupPr>
+                    <m:e>
+                      <m:r>
+                        <w:rPr>
+                          <w:rFonts w:ascii="Cambria Math" w:hAnsi="Cambria Math"/>
+                          <w:lang w:val="en-CA"/>
+                        </w:rPr>
+                        <m:t xml:space="preserve">1+ </m:t>
+                      </m:r>
+                      <m:d>
+                        <m:dPr>
+                          <m:begChr m:val="["/>
+                          <m:endChr m:val="]"/>
+                          <m:ctrlPr>
+                            <w:rPr>
+                              <w:rFonts w:ascii="Cambria Math" w:hAnsi="Cambria Math"/>
+                              <w:i/>
+                              <w:lang w:val="en-CA"/>
+                            </w:rPr>
+                          </m:ctrlPr>
+                        </m:dPr>
+                        <m:e>
+                          <m:sSub>
+                            <m:sSubPr>
+                              <m:ctrlPr>
+                                <w:rPr>
+                                  <w:rFonts w:ascii="Cambria Math" w:hAnsi="Cambria Math"/>
+                                  <w:i/>
+                                  <w:lang w:val="en-CA"/>
+                                </w:rPr>
+                              </m:ctrlPr>
+                            </m:sSubPr>
+                            <m:e>
+                              <m:r>
+                                <w:rPr>
+                                  <w:rFonts w:ascii="Cambria Math" w:hAnsi="Cambria Math"/>
+                                  <w:lang w:val="en-CA"/>
+                                </w:rPr>
+                                <m:t>g</m:t>
+                              </m:r>
+                            </m:e>
+                            <m:sub>
+                              <m:r>
+                                <w:rPr>
+                                  <w:rFonts w:ascii="Cambria Math" w:hAnsi="Cambria Math"/>
+                                  <w:lang w:val="en-CA"/>
+                                </w:rPr>
+                                <m:t>x</m:t>
+                              </m:r>
+                            </m:sub>
+                          </m:sSub>
+                          <m:d>
+                            <m:dPr>
+                              <m:ctrlPr>
+                                <w:rPr>
+                                  <w:rFonts w:ascii="Cambria Math" w:hAnsi="Cambria Math"/>
+                                  <w:i/>
+                                  <w:lang w:val="en-CA"/>
+                                </w:rPr>
+                              </m:ctrlPr>
+                            </m:dPr>
+                            <m:e>
+                              <m:r>
+                                <w:rPr>
+                                  <w:rFonts w:ascii="Cambria Math" w:hAnsi="Cambria Math"/>
+                                  <w:lang w:val="en-CA"/>
+                                </w:rPr>
+                                <m:t>x,y</m:t>
+                              </m:r>
+                            </m:e>
+                          </m:d>
+                        </m:e>
+                      </m:d>
+                    </m:e>
+                    <m:sup>
+                      <m:r>
+                        <w:rPr>
+                          <w:rFonts w:ascii="Cambria Math" w:hAnsi="Cambria Math"/>
+                          <w:lang w:val="en-CA"/>
+                        </w:rPr>
+                        <m:t>2</m:t>
+                      </m:r>
+                    </m:sup>
+                  </m:sSup>
+                  <m:r>
+                    <w:rPr>
+                      <w:rFonts w:ascii="Cambria Math" w:hAnsi="Cambria Math"/>
+                      <w:lang w:val="en-CA"/>
+                    </w:rPr>
+                    <m:t>+</m:t>
+                  </m:r>
+                  <m:sSup>
+                    <m:sSupPr>
+                      <m:ctrlPr>
+                        <w:rPr>
+                          <w:rFonts w:ascii="Cambria Math" w:hAnsi="Cambria Math"/>
+                          <w:i/>
+                          <w:lang w:val="en-CA"/>
+                        </w:rPr>
+                      </m:ctrlPr>
+                    </m:sSupPr>
+                    <m:e>
+                      <m:d>
+                        <m:dPr>
+                          <m:begChr m:val="["/>
+                          <m:endChr m:val="]"/>
+                          <m:ctrlPr>
+                            <w:rPr>
+                              <w:rFonts w:ascii="Cambria Math" w:hAnsi="Cambria Math"/>
+                              <w:i/>
+                              <w:lang w:val="en-CA"/>
+                            </w:rPr>
+                          </m:ctrlPr>
+                        </m:dPr>
+                        <m:e>
+                          <m:sSub>
+                            <m:sSubPr>
+                              <m:ctrlPr>
+                                <w:rPr>
+                                  <w:rFonts w:ascii="Cambria Math" w:hAnsi="Cambria Math"/>
+                                  <w:i/>
+                                  <w:lang w:val="en-CA"/>
+                                </w:rPr>
+                              </m:ctrlPr>
+                            </m:sSubPr>
+                            <m:e>
+                              <m:r>
+                                <w:rPr>
+                                  <w:rFonts w:ascii="Cambria Math" w:hAnsi="Cambria Math"/>
+                                  <w:lang w:val="en-CA"/>
+                                </w:rPr>
+                                <m:t>g</m:t>
+                              </m:r>
+                            </m:e>
+                            <m:sub>
+                              <m:r>
+                                <w:rPr>
+                                  <w:rFonts w:ascii="Cambria Math" w:hAnsi="Cambria Math"/>
+                                  <w:lang w:val="en-CA"/>
+                                </w:rPr>
+                                <m:t>y</m:t>
+                              </m:r>
+                            </m:sub>
+                          </m:sSub>
+                          <m:d>
+                            <m:dPr>
+                              <m:ctrlPr>
+                                <w:rPr>
+                                  <w:rFonts w:ascii="Cambria Math" w:hAnsi="Cambria Math"/>
+                                  <w:i/>
+                                  <w:lang w:val="en-CA"/>
+                                </w:rPr>
+                              </m:ctrlPr>
+                            </m:dPr>
+                            <m:e>
+                              <m:r>
+                                <w:rPr>
+                                  <w:rFonts w:ascii="Cambria Math" w:hAnsi="Cambria Math"/>
+                                  <w:lang w:val="en-CA"/>
+                                </w:rPr>
+                                <m:t>x,y</m:t>
+                              </m:r>
+                            </m:e>
+                          </m:d>
+                        </m:e>
+                      </m:d>
+                    </m:e>
+                    <m:sup>
+                      <m:r>
+                        <w:rPr>
+                          <w:rFonts w:ascii="Cambria Math" w:hAnsi="Cambria Math"/>
+                          <w:lang w:val="en-CA"/>
+                        </w:rPr>
+                        <m:t>2</m:t>
+                      </m:r>
+                    </m:sup>
+                  </m:sSup>
+                </m:e>
+              </m:rad>
+              <m:r>
+                <w:rPr>
+                  <w:rFonts w:ascii="Cambria Math" w:hAnsi="Cambria Math"/>
+                  <w:lang w:val="en-CA"/>
+                </w:rPr>
+                <m:t>dA</m:t>
+              </m:r>
+              <m:r>
+                <w:rPr>
+                  <w:rFonts w:ascii="Cambria Math" w:eastAsiaTheme="minorEastAsia" w:hAnsi="Cambria Math" w:cs="Cambria Math"/>
+                  <w:sz w:val="24"/>
+                  <w:szCs w:val="24"/>
+                  <w:lang w:val="en-CA"/>
+                </w:rPr>
+                <m:t xml:space="preserve"> </m:t>
+              </m:r>
+            </m:e>
+          </m:nary>
+        </m:oMath>
+      </m:oMathPara>
+    </w:p>
+    <w:p/>
+    <w:p>
+      <w:pPr>
+        <w:rPr>
+          <w:rFonts w:eastAsiaTheme="minorEastAsia"/>
+        </w:rPr>
+      </w:pPr>
+      <w:proofErr w:type="gramStart"/>
+      <w:r>
+        <w:t>S:z</w:t>
+      </w:r>
+      <w:proofErr w:type="gramEnd"/>
+      <w:r>
+        <w:t xml:space="preserve">=15-2x+3y,  </w:t>
+      </w:r>
+      <m:oMath>
+        <m:r>
+          <w:rPr>
+            <w:rFonts w:ascii="Cambria Math" w:hAnsi="Cambria Math"/>
+          </w:rPr>
+          <m:t>0≤</m:t>
+        </m:r>
+        <m:r>
+          <w:rPr>
+            <w:rFonts w:ascii="Cambria Math" w:hAnsi="Cambria Math"/>
+            <w:lang w:val="en-CA"/>
+          </w:rPr>
+          <m:t>x</m:t>
+        </m:r>
+        <m:r>
+          <w:rPr>
+            <w:rFonts w:ascii="Cambria Math" w:hAnsi="Cambria Math"/>
+          </w:rPr>
+          <m:t xml:space="preserve"> ≤ 2 </m:t>
+        </m:r>
+      </m:oMath>
+      <w:r>
+        <w:rPr>
+          <w:rFonts w:eastAsiaTheme="minorEastAsia"/>
+        </w:rPr>
+        <w:t xml:space="preserve">, </w:t>
+      </w:r>
+      <m:oMath>
+        <m:r>
+          <w:rPr>
+            <w:rFonts w:ascii="Cambria Math" w:hAnsi="Cambria Math"/>
+          </w:rPr>
+          <m:t>0≤</m:t>
+        </m:r>
+        <m:r>
+          <w:rPr>
+            <w:rFonts w:ascii="Cambria Math" w:hAnsi="Cambria Math"/>
+            <w:lang w:val="en-CA"/>
+          </w:rPr>
+          <m:t>y</m:t>
+        </m:r>
+        <m:r>
+          <w:rPr>
+            <w:rFonts w:ascii="Cambria Math" w:hAnsi="Cambria Math"/>
+          </w:rPr>
+          <m:t xml:space="preserve"> ≤ 4</m:t>
+        </m:r>
+      </m:oMath>
+    </w:p>
+    <w:p>
+      <w:pPr>
+        <w:rPr>
+          <w:rFonts w:eastAsiaTheme="minorEastAsia"/>
+        </w:rPr>
+      </w:pPr>
+      <w:r>
+        <w:rPr>
+          <w:rFonts w:eastAsiaTheme="minorEastAsia"/>
+        </w:rPr>
+        <w:t>Tener en cuenta:</w:t>
+      </w:r>
+    </w:p>
+    <w:p>
+      <w:pPr>
+        <w:rPr>
+          <w:rFonts w:eastAsiaTheme="minorEastAsia"/>
+          <w:lang w:val="en-CA"/>
+        </w:rPr>
+      </w:pPr>
+      <m:oMathPara>
+        <m:oMathParaPr>
+          <m:jc m:val="left"/>
+        </m:oMathParaPr>
+        <m:oMath>
+          <m:r>
+            <w:rPr>
+              <w:rFonts w:ascii="Cambria Math" w:hAnsi="Cambria Math"/>
+              <w:lang w:val="en-CA"/>
+            </w:rPr>
+            <m:t xml:space="preserve">dS= </m:t>
+          </m:r>
+          <m:rad>
+            <m:radPr>
+              <m:degHide m:val="1"/>
+              <m:ctrlPr>
+                <w:rPr>
+                  <w:rFonts w:ascii="Cambria Math" w:hAnsi="Cambria Math"/>
+                  <w:i/>
+                  <w:lang w:val="en-CA"/>
+                </w:rPr>
+              </m:ctrlPr>
+            </m:radPr>
+            <m:deg/>
+            <m:e>
+              <m:sSup>
+                <m:sSupPr>
+                  <m:ctrlPr>
+                    <w:rPr>
+                      <w:rFonts w:ascii="Cambria Math" w:hAnsi="Cambria Math"/>
+                      <w:i/>
+                      <w:lang w:val="en-CA"/>
+                    </w:rPr>
+                  </m:ctrlPr>
+                </m:sSupPr>
+                <m:e>
+                  <m:r>
+                    <w:rPr>
+                      <w:rFonts w:ascii="Cambria Math" w:hAnsi="Cambria Math"/>
+                      <w:lang w:val="en-CA"/>
+                    </w:rPr>
+                    <m:t xml:space="preserve">1+ </m:t>
+                  </m:r>
+                  <m:d>
+                    <m:dPr>
+                      <m:begChr m:val="["/>
+                      <m:endChr m:val="]"/>
+                      <m:ctrlPr>
+                        <w:rPr>
+                          <w:rFonts w:ascii="Cambria Math" w:hAnsi="Cambria Math"/>
+                          <w:i/>
+                          <w:lang w:val="en-CA"/>
+                        </w:rPr>
+                      </m:ctrlPr>
+                    </m:dPr>
+                    <m:e>
+                      <m:sSub>
+                        <m:sSubPr>
+                          <m:ctrlPr>
+                            <w:rPr>
+                              <w:rFonts w:ascii="Cambria Math" w:hAnsi="Cambria Math"/>
+                              <w:i/>
+                              <w:lang w:val="en-CA"/>
+                            </w:rPr>
+                          </m:ctrlPr>
+                        </m:sSubPr>
+                        <m:e>
+                          <m:r>
+                            <w:rPr>
+                              <w:rFonts w:ascii="Cambria Math" w:hAnsi="Cambria Math"/>
+                              <w:lang w:val="en-CA"/>
+                            </w:rPr>
+                            <m:t>g</m:t>
+                          </m:r>
+                        </m:e>
+                        <m:sub>
+                          <m:r>
+                            <w:rPr>
+                              <w:rFonts w:ascii="Cambria Math" w:hAnsi="Cambria Math"/>
+                              <w:lang w:val="en-CA"/>
+                            </w:rPr>
+                            <m:t>x</m:t>
+                          </m:r>
+                        </m:sub>
+                      </m:sSub>
+                      <m:d>
+                        <m:dPr>
+                          <m:ctrlPr>
+                            <w:rPr>
+                              <w:rFonts w:ascii="Cambria Math" w:hAnsi="Cambria Math"/>
+                              <w:i/>
+                              <w:lang w:val="en-CA"/>
+                            </w:rPr>
+                          </m:ctrlPr>
+                        </m:dPr>
+                        <m:e>
+                          <m:r>
+                            <w:rPr>
+                              <w:rFonts w:ascii="Cambria Math" w:hAnsi="Cambria Math"/>
+                              <w:lang w:val="en-CA"/>
+                            </w:rPr>
+                            <m:t>x,y</m:t>
+                          </m:r>
+                        </m:e>
+                      </m:d>
+                    </m:e>
+                  </m:d>
+                </m:e>
+                <m:sup>
+                  <m:r>
+                    <w:rPr>
+                      <w:rFonts w:ascii="Cambria Math" w:hAnsi="Cambria Math"/>
+                      <w:lang w:val="en-CA"/>
+                    </w:rPr>
+                    <m:t>2</m:t>
+                  </m:r>
+                </m:sup>
+              </m:sSup>
+              <m:r>
+                <w:rPr>
+                  <w:rFonts w:ascii="Cambria Math" w:hAnsi="Cambria Math"/>
+                  <w:lang w:val="en-CA"/>
+                </w:rPr>
+                <m:t>+</m:t>
+              </m:r>
+              <m:sSup>
+                <m:sSupPr>
+                  <m:ctrlPr>
+                    <w:rPr>
+                      <w:rFonts w:ascii="Cambria Math" w:hAnsi="Cambria Math"/>
+                      <w:i/>
+                      <w:lang w:val="en-CA"/>
+                    </w:rPr>
+                  </m:ctrlPr>
+                </m:sSupPr>
+                <m:e>
+                  <m:d>
+                    <m:dPr>
+                      <m:begChr m:val="["/>
+                      <m:endChr m:val="]"/>
+                      <m:ctrlPr>
+                        <w:rPr>
+                          <w:rFonts w:ascii="Cambria Math" w:hAnsi="Cambria Math"/>
+                          <w:i/>
+                          <w:lang w:val="en-CA"/>
+                        </w:rPr>
+                      </m:ctrlPr>
+                    </m:dPr>
+                    <m:e>
+                      <m:sSub>
+                        <m:sSubPr>
+                          <m:ctrlPr>
+                            <w:rPr>
+                              <w:rFonts w:ascii="Cambria Math" w:hAnsi="Cambria Math"/>
+                              <w:i/>
+                              <w:lang w:val="en-CA"/>
+                            </w:rPr>
+                          </m:ctrlPr>
+                        </m:sSubPr>
+                        <m:e>
+                          <m:r>
+                            <w:rPr>
+                              <w:rFonts w:ascii="Cambria Math" w:hAnsi="Cambria Math"/>
+                              <w:lang w:val="en-CA"/>
+                            </w:rPr>
+                            <m:t>g</m:t>
+                          </m:r>
+                        </m:e>
+                        <m:sub>
+                          <m:r>
+                            <w:rPr>
+                              <w:rFonts w:ascii="Cambria Math" w:hAnsi="Cambria Math"/>
+                              <w:lang w:val="en-CA"/>
+                            </w:rPr>
+                            <m:t>y</m:t>
+                          </m:r>
+                        </m:sub>
+                      </m:sSub>
+                      <m:d>
+                        <m:dPr>
+                          <m:ctrlPr>
+                            <w:rPr>
+                              <w:rFonts w:ascii="Cambria Math" w:hAnsi="Cambria Math"/>
+                              <w:i/>
+                              <w:lang w:val="en-CA"/>
+                            </w:rPr>
+                          </m:ctrlPr>
+                        </m:dPr>
+                        <m:e>
+                          <m:r>
+                            <w:rPr>
+                              <w:rFonts w:ascii="Cambria Math" w:hAnsi="Cambria Math"/>
+                              <w:lang w:val="en-CA"/>
+                            </w:rPr>
+                            <m:t>x,y</m:t>
+                          </m:r>
+                        </m:e>
+                      </m:d>
+                    </m:e>
+                  </m:d>
+                </m:e>
+                <m:sup>
+                  <m:r>
+                    <w:rPr>
+                      <w:rFonts w:ascii="Cambria Math" w:hAnsi="Cambria Math"/>
+                      <w:lang w:val="en-CA"/>
+                    </w:rPr>
+                    <m:t>2</m:t>
+                  </m:r>
+                </m:sup>
+              </m:sSup>
+            </m:e>
+          </m:rad>
+          <m:r>
+            <w:rPr>
+              <w:rFonts w:ascii="Cambria Math" w:hAnsi="Cambria Math"/>
+              <w:lang w:val="en-CA"/>
+            </w:rPr>
+            <m:t>dA</m:t>
+          </m:r>
+        </m:oMath>
+      </m:oMathPara>
+    </w:p>
+    <w:p>
+      <w:r>
+        <w:rPr>
+          <w:rFonts w:eastAsiaTheme="minorEastAsia"/>
+          <w:sz w:val="24"/>
+          <w:szCs w:val="24"/>
+        </w:rPr>
+        <w:t xml:space="preserve">Evaluar </w:t>
+      </w:r>
+      <m:oMath>
+        <m:nary>
+          <m:naryPr>
+            <m:limLoc m:val="subSup"/>
+            <m:ctrlPr>
+              <w:rPr>
+                <w:rFonts w:ascii="Cambria Math" w:eastAsiaTheme="minorEastAsia" w:hAnsi="Cambria Math" w:cs="Cambria Math"/>
+                <w:i/>
+                <w:sz w:val="24"/>
+                <w:szCs w:val="24"/>
+              </w:rPr>
+            </m:ctrlPr>
+          </m:naryPr>
+          <m:sub>
+            <m:r>
+              <w:rPr>
+                <w:rFonts w:ascii="Cambria Math" w:eastAsiaTheme="minorEastAsia" w:hAnsi="Cambria Math" w:cs="Cambria Math"/>
+                <w:sz w:val="24"/>
+                <w:szCs w:val="24"/>
+              </w:rPr>
+              <m:t>s</m:t>
+            </m:r>
+          </m:sub>
+          <m:sup/>
+          <m:e/>
+        </m:nary>
+        <m:r>
+          <w:rPr>
+            <w:rFonts w:ascii="Cambria Math" w:eastAsiaTheme="minorEastAsia" w:hAnsi="Cambria Math" w:cs="Cambria Math"/>
+            <w:sz w:val="24"/>
+            <w:szCs w:val="24"/>
+          </w:rPr>
+          <m:t xml:space="preserve"> </m:t>
+        </m:r>
+        <m:nary>
+          <m:naryPr>
+            <m:limLoc m:val="undOvr"/>
+            <m:subHide m:val="1"/>
+            <m:supHide m:val="1"/>
+            <m:ctrlPr>
+              <w:rPr>
+                <w:rFonts w:ascii="Cambria Math" w:eastAsiaTheme="minorEastAsia" w:hAnsi="Cambria Math" w:cs="Cambria Math"/>
+                <w:i/>
+                <w:sz w:val="24"/>
+                <w:szCs w:val="24"/>
+              </w:rPr>
+            </m:ctrlPr>
+          </m:naryPr>
+          <m:sub/>
+          <m:sup/>
+          <m:e>
+            <m:r>
+              <w:rPr>
+                <w:rFonts w:ascii="Cambria Math" w:eastAsiaTheme="minorEastAsia" w:hAnsi="Cambria Math" w:cs="Cambria Math"/>
+                <w:sz w:val="24"/>
+                <w:szCs w:val="24"/>
+              </w:rPr>
+              <m:t>f</m:t>
+            </m:r>
+            <m:d>
+              <m:dPr>
+                <m:ctrlPr>
+                  <w:rPr>
+                    <w:rFonts w:ascii="Cambria Math" w:eastAsiaTheme="minorEastAsia" w:hAnsi="Cambria Math" w:cs="Cambria Math"/>
+                    <w:i/>
+                    <w:sz w:val="24"/>
+                    <w:szCs w:val="24"/>
+                  </w:rPr>
+                </m:ctrlPr>
+              </m:dPr>
+              <m:e>
+                <m:r>
+                  <w:rPr>
+                    <w:rFonts w:ascii="Cambria Math" w:eastAsiaTheme="minorEastAsia" w:hAnsi="Cambria Math" w:cs="Cambria Math"/>
+                    <w:sz w:val="24"/>
+                    <w:szCs w:val="24"/>
+                  </w:rPr>
+                  <m:t>x-2y+z</m:t>
+                </m:r>
+              </m:e>
+            </m:d>
+            <m:r>
+              <w:rPr>
+                <w:rFonts w:ascii="Cambria Math" w:eastAsiaTheme="minorEastAsia" w:hAnsi="Cambria Math" w:cs="Cambria Math"/>
+                <w:sz w:val="24"/>
+                <w:szCs w:val="24"/>
+              </w:rPr>
+              <m:t xml:space="preserve">dS </m:t>
+            </m:r>
+          </m:e>
+        </m:nary>
+      </m:oMath>
+    </w:p>
+    <w:p>
+      <w:r>
+        <w:t xml:space="preserve">Determina la integral de superficie; realizando las parametrizaciones de la superficie dada y el vector normal </w:t>
+      </w:r>
+    </w:p>
+    <w:p>
+      <w:pPr>
+        <w:rPr>
+          <w:rFonts w:eastAsiaTheme="minorEastAsia"/>
+        </w:rPr>
+      </w:pPr>
+    </w:p>
+    <w:p>
+      <w:pPr>
+        <w:rPr>
+          <w:rFonts w:eastAsiaTheme="minorEastAsia"/>
+        </w:rPr>
+      </w:pPr>
+    </w:p>
+    <w:p>
+      <w:pPr>
+        <w:rPr>
+          <w:rFonts w:eastAsiaTheme="minorEastAsia"/>
+          <w:sz w:val="24"/>
+          <w:szCs w:val="24"/>
+        </w:rPr>
+      </w:pPr>
+      <m:oMathPara>
+        <m:oMathParaPr>
+          <m:jc m:val="left"/>
+        </m:oMathParaPr>
+        <m:oMath>
+          <m:r>
+            <w:rPr>
+              <w:rFonts w:ascii="Cambria Math" w:eastAsiaTheme="minorEastAsia" w:hAnsi="Cambria Math" w:cs="Cambria Math"/>
+              <w:sz w:val="24"/>
+              <w:szCs w:val="24"/>
+            </w:rPr>
+            <m:t xml:space="preserve">       </m:t>
+          </m:r>
+          <m:nary>
+            <m:naryPr>
+              <m:limLoc m:val="subSup"/>
+              <m:ctrlPr>
+                <w:rPr>
+                  <w:rFonts w:ascii="Cambria Math" w:eastAsiaTheme="minorEastAsia" w:hAnsi="Cambria Math" w:cs="Cambria Math"/>
+                  <w:i/>
+                  <w:sz w:val="24"/>
+                  <w:szCs w:val="24"/>
+                </w:rPr>
+              </m:ctrlPr>
+            </m:naryPr>
+            <m:sub>
+              <m:r>
+                <w:rPr>
+                  <w:rFonts w:ascii="Cambria Math" w:eastAsiaTheme="minorEastAsia" w:hAnsi="Cambria Math" w:cs="Cambria Math"/>
+                  <w:sz w:val="24"/>
+                  <w:szCs w:val="24"/>
+                </w:rPr>
+                <m:t>s</m:t>
+              </m:r>
+            </m:sub>
+            <m:sup/>
+            <m:e/>
+          </m:nary>
+          <m:r>
+            <w:rPr>
+              <w:rFonts w:ascii="Cambria Math" w:eastAsiaTheme="minorEastAsia" w:hAnsi="Cambria Math" w:cs="Cambria Math"/>
+              <w:sz w:val="24"/>
+              <w:szCs w:val="24"/>
+              <w:lang w:val="en-CA"/>
+            </w:rPr>
+            <m:t xml:space="preserve"> </m:t>
+          </m:r>
+          <m:nary>
+            <m:naryPr>
+              <m:limLoc m:val="undOvr"/>
+              <m:subHide m:val="1"/>
+              <m:supHide m:val="1"/>
+              <m:ctrlPr>
+                <w:rPr>
+                  <w:rFonts w:ascii="Cambria Math" w:eastAsiaTheme="minorEastAsia" w:hAnsi="Cambria Math" w:cs="Cambria Math"/>
+                  <w:i/>
+                  <w:sz w:val="24"/>
+                  <w:szCs w:val="24"/>
+                </w:rPr>
+              </m:ctrlPr>
+            </m:naryPr>
+            <m:sub/>
+            <m:sup/>
+            <m:e>
+              <m:r>
+                <w:rPr>
+                  <w:rFonts w:ascii="Cambria Math" w:eastAsiaTheme="minorEastAsia" w:hAnsi="Cambria Math" w:cs="Cambria Math"/>
+                  <w:sz w:val="24"/>
+                  <w:szCs w:val="24"/>
+                </w:rPr>
+                <m:t>f</m:t>
+              </m:r>
+              <m:d>
+                <m:dPr>
+                  <m:ctrlPr>
+                    <w:rPr>
+                      <w:rFonts w:ascii="Cambria Math" w:eastAsiaTheme="minorEastAsia" w:hAnsi="Cambria Math" w:cs="Cambria Math"/>
+                      <w:i/>
+                      <w:sz w:val="24"/>
+                      <w:szCs w:val="24"/>
+                    </w:rPr>
+                  </m:ctrlPr>
+                </m:dPr>
+                <m:e>
+                  <m:r>
+                    <w:rPr>
+                      <w:rFonts w:ascii="Cambria Math" w:eastAsiaTheme="minorEastAsia" w:hAnsi="Cambria Math" w:cs="Cambria Math"/>
+                      <w:sz w:val="24"/>
+                      <w:szCs w:val="24"/>
+                    </w:rPr>
+                    <m:t>x</m:t>
+                  </m:r>
+                  <m:r>
+                    <w:rPr>
+                      <w:rFonts w:ascii="Cambria Math" w:eastAsiaTheme="minorEastAsia" w:hAnsi="Cambria Math" w:cs="Cambria Math"/>
+                      <w:sz w:val="24"/>
+                      <w:szCs w:val="24"/>
+                      <w:lang w:val="en-CA"/>
+                    </w:rPr>
+                    <m:t>,</m:t>
+                  </m:r>
+                  <m:r>
+                    <w:rPr>
+                      <w:rFonts w:ascii="Cambria Math" w:eastAsiaTheme="minorEastAsia" w:hAnsi="Cambria Math" w:cs="Cambria Math"/>
+                      <w:sz w:val="24"/>
+                      <w:szCs w:val="24"/>
+                    </w:rPr>
+                    <m:t>y</m:t>
+                  </m:r>
+                  <m:r>
+                    <w:rPr>
+                      <w:rFonts w:ascii="Cambria Math" w:eastAsiaTheme="minorEastAsia" w:hAnsi="Cambria Math" w:cs="Cambria Math"/>
+                      <w:sz w:val="24"/>
+                      <w:szCs w:val="24"/>
+                      <w:lang w:val="en-CA"/>
+                    </w:rPr>
+                    <m:t>,</m:t>
+                  </m:r>
+                  <m:r>
+                    <w:rPr>
+                      <w:rFonts w:ascii="Cambria Math" w:eastAsiaTheme="minorEastAsia" w:hAnsi="Cambria Math" w:cs="Cambria Math"/>
+                      <w:sz w:val="24"/>
+                      <w:szCs w:val="24"/>
+                    </w:rPr>
+                    <m:t>z</m:t>
+                  </m:r>
+                </m:e>
+              </m:d>
+              <m:r>
+                <w:rPr>
+                  <w:rFonts w:ascii="Cambria Math" w:eastAsiaTheme="minorEastAsia" w:hAnsi="Cambria Math" w:cs="Cambria Math"/>
+                  <w:sz w:val="24"/>
+                  <w:szCs w:val="24"/>
+                </w:rPr>
+                <m:t>dS</m:t>
+              </m:r>
+              <m:r>
+                <w:rPr>
+                  <w:rFonts w:ascii="Cambria Math" w:eastAsiaTheme="minorEastAsia" w:hAnsi="Cambria Math" w:cs="Cambria Math"/>
+                  <w:sz w:val="24"/>
+                  <w:szCs w:val="24"/>
+                  <w:lang w:val="en-CA"/>
+                </w:rPr>
+                <m:t xml:space="preserve"> </m:t>
+              </m:r>
+            </m:e>
+          </m:nary>
+          <m:r>
+            <w:rPr>
+              <w:rFonts w:ascii="Cambria Math" w:hAnsi="Cambria Math"/>
+              <w:lang w:val="en-CA"/>
+            </w:rPr>
+            <m:t xml:space="preserve">= </m:t>
+          </m:r>
+          <m:nary>
+            <m:naryPr>
+              <m:limLoc m:val="subSup"/>
+              <m:ctrlPr>
+                <w:rPr>
+                  <w:rFonts w:ascii="Cambria Math" w:eastAsiaTheme="minorEastAsia" w:hAnsi="Cambria Math" w:cs="Cambria Math"/>
+                  <w:i/>
+                  <w:sz w:val="24"/>
+                  <w:szCs w:val="24"/>
+                </w:rPr>
+              </m:ctrlPr>
+            </m:naryPr>
+            <m:sub>
+              <m:r>
+                <w:rPr>
+                  <w:rFonts w:ascii="Cambria Math" w:eastAsiaTheme="minorEastAsia" w:hAnsi="Cambria Math" w:cs="Cambria Math"/>
+                  <w:sz w:val="24"/>
+                  <w:szCs w:val="24"/>
+                </w:rPr>
+                <m:t>r</m:t>
+              </m:r>
+            </m:sub>
+            <m:sup/>
+            <m:e/>
+          </m:nary>
+          <m:r>
+            <w:rPr>
+              <w:rFonts w:ascii="Cambria Math" w:eastAsiaTheme="minorEastAsia" w:hAnsi="Cambria Math" w:cs="Cambria Math"/>
+              <w:sz w:val="24"/>
+              <w:szCs w:val="24"/>
+              <w:lang w:val="en-CA"/>
+            </w:rPr>
+            <m:t xml:space="preserve"> </m:t>
+          </m:r>
+          <m:nary>
+            <m:naryPr>
+              <m:limLoc m:val="undOvr"/>
+              <m:subHide m:val="1"/>
+              <m:supHide m:val="1"/>
+              <m:ctrlPr>
+                <w:rPr>
+                  <w:rFonts w:ascii="Cambria Math" w:eastAsiaTheme="minorEastAsia" w:hAnsi="Cambria Math" w:cs="Cambria Math"/>
+                  <w:i/>
+                  <w:sz w:val="24"/>
+                  <w:szCs w:val="24"/>
+                </w:rPr>
+              </m:ctrlPr>
+            </m:naryPr>
+            <m:sub/>
+            <m:sup/>
+            <m:e>
+              <m:r>
+                <w:rPr>
+                  <w:rFonts w:ascii="Cambria Math" w:eastAsiaTheme="minorEastAsia" w:hAnsi="Cambria Math" w:cs="Cambria Math"/>
+                  <w:sz w:val="24"/>
+                  <w:szCs w:val="24"/>
+                </w:rPr>
+                <m:t>f</m:t>
+              </m:r>
+              <m:d>
+                <m:dPr>
+                  <m:ctrlPr>
+                    <w:rPr>
+                      <w:rFonts w:ascii="Cambria Math" w:eastAsiaTheme="minorEastAsia" w:hAnsi="Cambria Math" w:cs="Cambria Math"/>
+                      <w:i/>
+                      <w:sz w:val="24"/>
+                      <w:szCs w:val="24"/>
+                    </w:rPr>
+                  </m:ctrlPr>
+                </m:dPr>
+                <m:e>
+                  <m:r>
+                    <w:rPr>
+                      <w:rFonts w:ascii="Cambria Math" w:eastAsiaTheme="minorEastAsia" w:hAnsi="Cambria Math" w:cs="Cambria Math"/>
+                      <w:sz w:val="24"/>
+                      <w:szCs w:val="24"/>
+                    </w:rPr>
+                    <m:t>x</m:t>
+                  </m:r>
+                  <m:r>
+                    <w:rPr>
+                      <w:rFonts w:ascii="Cambria Math" w:eastAsiaTheme="minorEastAsia" w:hAnsi="Cambria Math" w:cs="Cambria Math"/>
+                      <w:sz w:val="24"/>
+                      <w:szCs w:val="24"/>
+                      <w:lang w:val="en-CA"/>
+                    </w:rPr>
+                    <m:t>,</m:t>
+                  </m:r>
+                  <m:r>
+                    <w:rPr>
+                      <w:rFonts w:ascii="Cambria Math" w:eastAsiaTheme="minorEastAsia" w:hAnsi="Cambria Math" w:cs="Cambria Math"/>
+                      <w:sz w:val="24"/>
+                      <w:szCs w:val="24"/>
+                    </w:rPr>
+                    <m:t>y</m:t>
+                  </m:r>
+                  <m:r>
+                    <w:rPr>
+                      <w:rFonts w:ascii="Cambria Math" w:eastAsiaTheme="minorEastAsia" w:hAnsi="Cambria Math" w:cs="Cambria Math"/>
+                      <w:sz w:val="24"/>
+                      <w:szCs w:val="24"/>
+                      <w:lang w:val="en-CA"/>
+                    </w:rPr>
+                    <m:t>,</m:t>
+                  </m:r>
+                  <m:r>
+                    <w:rPr>
+                      <w:rFonts w:ascii="Cambria Math" w:eastAsiaTheme="minorEastAsia" w:hAnsi="Cambria Math" w:cs="Cambria Math"/>
+                      <w:sz w:val="24"/>
+                      <w:szCs w:val="24"/>
+                    </w:rPr>
+                    <m:t>z</m:t>
+                  </m:r>
+                </m:e>
+              </m:d>
+              <m:rad>
+                <m:radPr>
+                  <m:degHide m:val="1"/>
+                  <m:ctrlPr>
+                    <w:rPr>
+                      <w:rFonts w:ascii="Cambria Math" w:hAnsi="Cambria Math"/>
+                      <w:i/>
+                      <w:lang w:val="en-CA"/>
+                    </w:rPr>
+                  </m:ctrlPr>
+                </m:radPr>
+                <m:deg/>
+                <m:e>
+                  <m:sSup>
+                    <m:sSupPr>
+                      <m:ctrlPr>
+                        <w:rPr>
+                          <w:rFonts w:ascii="Cambria Math" w:hAnsi="Cambria Math"/>
+                          <w:i/>
+                          <w:lang w:val="en-CA"/>
+                        </w:rPr>
+                      </m:ctrlPr>
+                    </m:sSupPr>
+                    <m:e>
+                      <m:r>
+                        <w:rPr>
+                          <w:rFonts w:ascii="Cambria Math" w:hAnsi="Cambria Math"/>
+                          <w:lang w:val="en-CA"/>
+                        </w:rPr>
+                        <m:t xml:space="preserve">1+ </m:t>
+                      </m:r>
+                      <m:d>
+                        <m:dPr>
+                          <m:begChr m:val="["/>
+                          <m:endChr m:val="]"/>
+                          <m:ctrlPr>
+                            <w:rPr>
+                              <w:rFonts w:ascii="Cambria Math" w:hAnsi="Cambria Math"/>
+                              <w:i/>
+                              <w:lang w:val="en-CA"/>
+                            </w:rPr>
+                          </m:ctrlPr>
+                        </m:dPr>
+                        <m:e>
+                          <m:sSub>
+                            <m:sSubPr>
+                              <m:ctrlPr>
+                                <w:rPr>
+                                  <w:rFonts w:ascii="Cambria Math" w:hAnsi="Cambria Math"/>
+                                  <w:i/>
+                                  <w:lang w:val="en-CA"/>
+                                </w:rPr>
+                              </m:ctrlPr>
+                            </m:sSubPr>
+                            <m:e>
+                              <m:r>
+                                <w:rPr>
+                                  <w:rFonts w:ascii="Cambria Math" w:hAnsi="Cambria Math"/>
+                                  <w:lang w:val="en-CA"/>
+                                </w:rPr>
+                                <m:t>g</m:t>
+                              </m:r>
+                            </m:e>
+                            <m:sub>
+                              <m:r>
+                                <w:rPr>
+                                  <w:rFonts w:ascii="Cambria Math" w:hAnsi="Cambria Math"/>
+                                  <w:lang w:val="en-CA"/>
+                                </w:rPr>
+                                <m:t>x</m:t>
+                              </m:r>
+                            </m:sub>
+                          </m:sSub>
+                          <m:d>
+                            <m:dPr>
+                              <m:ctrlPr>
+                                <w:rPr>
+                                  <w:rFonts w:ascii="Cambria Math" w:hAnsi="Cambria Math"/>
+                                  <w:i/>
+                                  <w:lang w:val="en-CA"/>
+                                </w:rPr>
+                              </m:ctrlPr>
+                            </m:dPr>
+                            <m:e>
+                              <m:r>
+                                <w:rPr>
+                                  <w:rFonts w:ascii="Cambria Math" w:hAnsi="Cambria Math"/>
+                                  <w:lang w:val="en-CA"/>
+                                </w:rPr>
+                                <m:t>x,y</m:t>
+                              </m:r>
+                            </m:e>
+                          </m:d>
+                        </m:e>
+                      </m:d>
+                    </m:e>
+                    <m:sup>
+                      <m:r>
+                        <w:rPr>
+                          <w:rFonts w:ascii="Cambria Math" w:hAnsi="Cambria Math"/>
+                          <w:lang w:val="en-CA"/>
+                        </w:rPr>
+                        <m:t>2</m:t>
+                      </m:r>
+                    </m:sup>
+                  </m:sSup>
+                  <m:r>
+                    <w:rPr>
+                      <w:rFonts w:ascii="Cambria Math" w:hAnsi="Cambria Math"/>
+                      <w:lang w:val="en-CA"/>
+                    </w:rPr>
+                    <m:t>+</m:t>
+                  </m:r>
+                  <m:sSup>
+                    <m:sSupPr>
+                      <m:ctrlPr>
+                        <w:rPr>
+                          <w:rFonts w:ascii="Cambria Math" w:hAnsi="Cambria Math"/>
+                          <w:i/>
+                          <w:lang w:val="en-CA"/>
+                        </w:rPr>
+                      </m:ctrlPr>
+                    </m:sSupPr>
+                    <m:e>
+                      <m:d>
+                        <m:dPr>
+                          <m:begChr m:val="["/>
+                          <m:endChr m:val="]"/>
+                          <m:ctrlPr>
+                            <w:rPr>
+                              <w:rFonts w:ascii="Cambria Math" w:hAnsi="Cambria Math"/>
+                              <w:i/>
+                              <w:lang w:val="en-CA"/>
+                            </w:rPr>
+                          </m:ctrlPr>
+                        </m:dPr>
+                        <m:e>
+                          <m:sSub>
+                            <m:sSubPr>
+                              <m:ctrlPr>
+                                <w:rPr>
+                                  <w:rFonts w:ascii="Cambria Math" w:hAnsi="Cambria Math"/>
+                                  <w:i/>
+                                  <w:lang w:val="en-CA"/>
+                                </w:rPr>
+                              </m:ctrlPr>
+                            </m:sSubPr>
+                            <m:e>
+                              <m:r>
+                                <w:rPr>
+                                  <w:rFonts w:ascii="Cambria Math" w:hAnsi="Cambria Math"/>
+                                  <w:lang w:val="en-CA"/>
+                                </w:rPr>
+                                <m:t>g</m:t>
+                              </m:r>
+                            </m:e>
+                            <m:sub>
+                              <m:r>
+                                <w:rPr>
+                                  <w:rFonts w:ascii="Cambria Math" w:hAnsi="Cambria Math"/>
+                                  <w:lang w:val="en-CA"/>
+                                </w:rPr>
+                                <m:t>y</m:t>
+                              </m:r>
+                            </m:sub>
+                          </m:sSub>
+                          <m:d>
+                            <m:dPr>
+                              <m:ctrlPr>
+                                <w:rPr>
+                                  <w:rFonts w:ascii="Cambria Math" w:hAnsi="Cambria Math"/>
+                                  <w:i/>
+                                  <w:lang w:val="en-CA"/>
+                                </w:rPr>
+                              </m:ctrlPr>
+                            </m:dPr>
+                            <m:e>
+                              <m:r>
+                                <w:rPr>
+                                  <w:rFonts w:ascii="Cambria Math" w:hAnsi="Cambria Math"/>
+                                  <w:lang w:val="en-CA"/>
+                                </w:rPr>
+                                <m:t>x,y</m:t>
+                              </m:r>
+                            </m:e>
+                          </m:d>
+                        </m:e>
+                      </m:d>
+                    </m:e>
+                    <m:sup>
+                      <m:r>
+                        <w:rPr>
+                          <w:rFonts w:ascii="Cambria Math" w:hAnsi="Cambria Math"/>
+                          <w:lang w:val="en-CA"/>
+                        </w:rPr>
+                        <m:t>2</m:t>
+                      </m:r>
+                    </m:sup>
+                  </m:sSup>
+                </m:e>
+              </m:rad>
+              <m:r>
+                <w:rPr>
+                  <w:rFonts w:ascii="Cambria Math" w:hAnsi="Cambria Math"/>
+                  <w:lang w:val="en-CA"/>
+                </w:rPr>
+                <m:t>dA</m:t>
+              </m:r>
+              <m:r>
+                <w:rPr>
+                  <w:rFonts w:ascii="Cambria Math" w:eastAsiaTheme="minorEastAsia" w:hAnsi="Cambria Math" w:cs="Cambria Math"/>
+                  <w:sz w:val="24"/>
+                  <w:szCs w:val="24"/>
+                  <w:lang w:val="en-CA"/>
+                </w:rPr>
+                <m:t xml:space="preserve"> </m:t>
+              </m:r>
+            </m:e>
+          </m:nary>
+        </m:oMath>
+      </m:oMathPara>
+    </w:p>
+    <w:p>
+      <w:pPr>
+        <w:rPr>
+          <w:rFonts w:eastAsiaTheme="minorEastAsia"/>
+          <w:sz w:val="24"/>
+          <w:szCs w:val="24"/>
+        </w:rPr>
+      </w:pPr>
+    </w:p>
+    <w:p>
+      <w:pPr>
+        <w:rPr>
+          <w:lang w:val="en-CA"/>
+        </w:rPr>
+      </w:pPr>
+    </w:p>
+    <w:p>
+      <w:pPr>
+        <w:rPr>
+          <w:strike/>
+          <w:lang w:val="en-CA"/>
+        </w:rPr>
+      </w:pPr>
+      <m:oMathPara>
+        <m:oMath>
+          <m:nary>
+            <m:naryPr>
+              <m:limLoc m:val="subSup"/>
+              <m:ctrlPr>
+                <w:rPr>
+                  <w:rFonts w:ascii="Cambria Math" w:hAnsi="Cambria Math"/>
+                  <w:i/>
+                  <w:strike/>
+                  <w:lang w:val="en-CA"/>
+                </w:rPr>
+              </m:ctrlPr>
+            </m:naryPr>
+            <m:sub>
+              <m:r>
+                <w:rPr>
+                  <w:rFonts w:ascii="Cambria Math" w:hAnsi="Cambria Math"/>
+                  <w:strike/>
+                  <w:lang w:val="en-CA"/>
+                </w:rPr>
+                <m:t>0</m:t>
+              </m:r>
+            </m:sub>
+            <m:sup>
+              <m:r>
+                <w:rPr>
+                  <w:rFonts w:ascii="Cambria Math" w:hAnsi="Cambria Math"/>
+                  <w:strike/>
+                  <w:lang w:val="en-CA"/>
+                </w:rPr>
+                <m:t>9</m:t>
+              </m:r>
+            </m:sup>
+            <m:e>
+              <m:f>
+                <m:fPr>
+                  <m:ctrlPr>
+                    <w:rPr>
+                      <w:rFonts w:ascii="Cambria Math" w:hAnsi="Cambria Math"/>
+                      <w:i/>
+                      <w:strike/>
+                      <w:lang w:val="en-CA"/>
+                    </w:rPr>
+                  </m:ctrlPr>
+                </m:fPr>
+                <m:num>
+                  <m:sSup>
+                    <m:sSupPr>
+                      <m:ctrlPr>
+                        <w:rPr>
+                          <w:rFonts w:ascii="Cambria Math" w:hAnsi="Cambria Math"/>
+                          <w:i/>
+                          <w:strike/>
+                          <w:lang w:val="en-CA"/>
+                        </w:rPr>
+                      </m:ctrlPr>
+                    </m:sSupPr>
+                    <m:e>
+                      <m:r>
+                        <w:rPr>
+                          <w:rFonts w:ascii="Cambria Math" w:hAnsi="Cambria Math"/>
+                          <w:strike/>
+                          <w:lang w:val="en-CA"/>
+                        </w:rPr>
+                        <m:t>y</m:t>
+                      </m:r>
+                    </m:e>
+                    <m:sup>
+                      <m:r>
+                        <w:rPr>
+                          <w:rFonts w:ascii="Cambria Math" w:hAnsi="Cambria Math"/>
+                          <w:strike/>
+                          <w:lang w:val="en-CA"/>
+                        </w:rPr>
+                        <m:t>2</m:t>
+                      </m:r>
+                    </m:sup>
+                  </m:sSup>
+                </m:num>
+                <m:den>
+                  <m:r>
+                    <w:rPr>
+                      <w:rFonts w:ascii="Cambria Math" w:hAnsi="Cambria Math"/>
+                      <w:strike/>
+                      <w:lang w:val="en-CA"/>
+                    </w:rPr>
+                    <m:t>2</m:t>
+                  </m:r>
+                </m:den>
+              </m:f>
+              <m:r>
+                <w:rPr>
+                  <w:rFonts w:ascii="Cambria Math" w:hAnsi="Cambria Math"/>
+                  <w:strike/>
+                  <w:lang w:val="en-CA"/>
+                </w:rPr>
+                <m:t xml:space="preserve"> </m:t>
+              </m:r>
+              <m:sSubSup>
+                <m:sSubSupPr>
+                  <m:ctrlPr>
+                    <w:rPr>
+                      <w:rFonts w:ascii="Cambria Math" w:hAnsi="Cambria Math"/>
+                      <w:i/>
+                      <w:strike/>
+                      <w:lang w:val="en-CA"/>
+                    </w:rPr>
+                  </m:ctrlPr>
+                </m:sSubSupPr>
+                <m:e>
+                  <m:r>
+                    <w:rPr>
+                      <w:rFonts w:ascii="Cambria Math" w:hAnsi="Cambria Math"/>
+                      <w:strike/>
+                      <w:lang w:val="en-CA"/>
+                    </w:rPr>
+                    <m:t>|</m:t>
+                  </m:r>
+                </m:e>
+                <m:sub>
+                  <m:r>
+                    <w:rPr>
+                      <w:rFonts w:ascii="Cambria Math" w:hAnsi="Cambria Math"/>
+                      <w:strike/>
+                      <w:lang w:val="en-CA"/>
+                    </w:rPr>
+                    <m:t>0</m:t>
+                  </m:r>
+                </m:sub>
+                <m:sup>
+                  <m:rad>
+                    <m:radPr>
+                      <m:degHide m:val="1"/>
+                      <m:ctrlPr>
+                        <w:rPr>
+                          <w:rFonts w:ascii="Cambria Math" w:hAnsi="Cambria Math"/>
+                          <w:i/>
+                          <w:strike/>
+                          <w:lang w:val="en-CA"/>
+                        </w:rPr>
+                      </m:ctrlPr>
+                    </m:radPr>
+                    <m:deg/>
+                    <m:e>
+                      <m:r>
+                        <w:rPr>
+                          <w:rFonts w:ascii="Cambria Math" w:hAnsi="Cambria Math"/>
+                          <w:strike/>
+                          <w:lang w:val="en-CA"/>
+                        </w:rPr>
+                        <m:t>x</m:t>
+                      </m:r>
+                    </m:e>
+                  </m:rad>
+                </m:sup>
+              </m:sSubSup>
+              <m:r>
+                <w:rPr>
+                  <w:rFonts w:ascii="Cambria Math" w:hAnsi="Cambria Math"/>
+                  <w:strike/>
+                  <w:lang w:val="en-CA"/>
+                </w:rPr>
+                <m:t>dx</m:t>
+              </m:r>
+            </m:e>
+          </m:nary>
+        </m:oMath>
+      </m:oMathPara>
+    </w:p>
     <w:sectPr>
       <w:pgSz w:w="15840" w:h="12240" w:orient="landscape" w:code="1"/>
       <w:pgMar w:top="1440" w:right="1440" w:bottom="1440" w:left="1440" w:header="709" w:footer="709" w:gutter="0"/>
@@ -85,6 +2242,103 @@
     </w:sectPr>
   </w:body>
 </w:document>
+</file>
+
+<file path=word/numbering.xml><?xml version="1.0" encoding="utf-8"?>
+<w:numbering xmlns:wpc="http://schemas.microsoft.com/office/word/2010/wordprocessingCanvas" xmlns:cx="http://schemas.microsoft.com/office/drawing/2014/chartex" xmlns:cx1="http://schemas.microsoft.com/office/drawing/2015/9/8/chartex" xmlns:cx2="http://schemas.microsoft.com/office/drawing/2015/10/21/chartex" xmlns:cx3="http://schemas.microsoft.com/office/drawing/2016/5/9/chartex" xmlns:cx4="http://schemas.microsoft.com/office/drawing/2016/5/10/chartex" xmlns:cx5="http://schemas.microsoft.com/office/drawing/2016/5/11/chartex" xmlns:cx6="http://schemas.microsoft.com/office/drawing/2016/5/12/chartex" xmlns:cx7="http://schemas.microsoft.com/office/drawing/2016/5/13/chartex" xmlns:cx8="http://schemas.microsoft.com/office/drawing/2016/5/14/chartex" xmlns:mc="http://schemas.openxmlformats.org/markup-compatibility/2006" xmlns:aink="http://schemas.microsoft.com/office/drawing/2016/ink" xmlns:am3d="http://schemas.microsoft.com/office/drawing/2017/model3d" xmlns:o="urn:schemas-microsoft-com:office:office" xmlns:oel="http://schemas.microsoft.com/office/2019/extlst" xmlns:r="http://schemas.openxmlformats.org/officeDocument/2006/relationships" xmlns:m="http://schemas.openxmlformats.org/officeDocument/2006/math" xmlns:v="urn:schemas-microsoft-com:vml" xmlns:wp14="http://schemas.microsoft.com/office/word/2010/wordprocessingDrawing" xmlns:wp="http://schemas.openxmlformats.org/drawingml/2006/wordprocessingDrawing" xmlns:w10="urn:schemas-microsoft-com:office:word" xmlns:w="http://schemas.openxmlformats.org/wordprocessingml/2006/main" xmlns:w14="http://schemas.microsoft.com/office/word/2010/wordml" xmlns:w15="http://schemas.microsoft.com/office/word/2012/wordml" xmlns:w16cex="http://schemas.microsoft.com/office/word/2018/wordml/cex" xmlns:w16cid="http://schemas.microsoft.com/office/word/2016/wordml/cid" xmlns:w16="http://schemas.microsoft.com/office/word/2018/wordml" xmlns:w16sdtdh="http://schemas.microsoft.com/office/word/2020/wordml/sdtdatahash" xmlns:w16se="http://schemas.microsoft.com/office/word/2015/wordml/symex" xmlns:wpg="http://schemas.microsoft.com/office/word/2010/wordprocessingGroup" xmlns:wpi="http://schemas.microsoft.com/office/word/2010/wordprocessingInk" xmlns:wne="http://schemas.microsoft.com/office/word/2006/wordml" xmlns:wps="http://schemas.microsoft.com/office/word/2010/wordprocessingShape" mc:Ignorable="w14 w15 w16se w16cid w16 w16cex w16sdtdh wp14">
+  <w:abstractNum w:abstractNumId="0" w15:restartNumberingAfterBreak="0">
+    <w:nsid w:val="461C5FE8"/>
+    <w:multiLevelType w:val="hybridMultilevel"/>
+    <w:tmpl w:val="F24E3AB4"/>
+    <w:lvl w:ilvl="0" w:tplc="240A0017">
+      <w:start w:val="1"/>
+      <w:numFmt w:val="lowerLetter"/>
+      <w:lvlText w:val="%1)"/>
+      <w:lvlJc w:val="left"/>
+      <w:pPr>
+        <w:ind w:left="720" w:hanging="360"/>
+      </w:pPr>
+      <w:rPr>
+        <w:rFonts w:hint="default"/>
+      </w:rPr>
+    </w:lvl>
+    <w:lvl w:ilvl="1" w:tplc="240A0019" w:tentative="1">
+      <w:start w:val="1"/>
+      <w:numFmt w:val="lowerLetter"/>
+      <w:lvlText w:val="%2."/>
+      <w:lvlJc w:val="left"/>
+      <w:pPr>
+        <w:ind w:left="1440" w:hanging="360"/>
+      </w:pPr>
+    </w:lvl>
+    <w:lvl w:ilvl="2" w:tplc="240A001B" w:tentative="1">
+      <w:start w:val="1"/>
+      <w:numFmt w:val="lowerRoman"/>
+      <w:lvlText w:val="%3."/>
+      <w:lvlJc w:val="right"/>
+      <w:pPr>
+        <w:ind w:left="2160" w:hanging="180"/>
+      </w:pPr>
+    </w:lvl>
+    <w:lvl w:ilvl="3" w:tplc="240A000F" w:tentative="1">
+      <w:start w:val="1"/>
+      <w:numFmt w:val="decimal"/>
+      <w:lvlText w:val="%4."/>
+      <w:lvlJc w:val="left"/>
+      <w:pPr>
+        <w:ind w:left="2880" w:hanging="360"/>
+      </w:pPr>
+    </w:lvl>
+    <w:lvl w:ilvl="4" w:tplc="240A0019" w:tentative="1">
+      <w:start w:val="1"/>
+      <w:numFmt w:val="lowerLetter"/>
+      <w:lvlText w:val="%5."/>
+      <w:lvlJc w:val="left"/>
+      <w:pPr>
+        <w:ind w:left="3600" w:hanging="360"/>
+      </w:pPr>
+    </w:lvl>
+    <w:lvl w:ilvl="5" w:tplc="240A001B" w:tentative="1">
+      <w:start w:val="1"/>
+      <w:numFmt w:val="lowerRoman"/>
+      <w:lvlText w:val="%6."/>
+      <w:lvlJc w:val="right"/>
+      <w:pPr>
+        <w:ind w:left="4320" w:hanging="180"/>
+      </w:pPr>
+    </w:lvl>
+    <w:lvl w:ilvl="6" w:tplc="240A000F" w:tentative="1">
+      <w:start w:val="1"/>
+      <w:numFmt w:val="decimal"/>
+      <w:lvlText w:val="%7."/>
+      <w:lvlJc w:val="left"/>
+      <w:pPr>
+        <w:ind w:left="5040" w:hanging="360"/>
+      </w:pPr>
+    </w:lvl>
+    <w:lvl w:ilvl="7" w:tplc="240A0019" w:tentative="1">
+      <w:start w:val="1"/>
+      <w:numFmt w:val="lowerLetter"/>
+      <w:lvlText w:val="%8."/>
+      <w:lvlJc w:val="left"/>
+      <w:pPr>
+        <w:ind w:left="5760" w:hanging="360"/>
+      </w:pPr>
+    </w:lvl>
+    <w:lvl w:ilvl="8" w:tplc="240A001B" w:tentative="1">
+      <w:start w:val="1"/>
+      <w:numFmt w:val="lowerRoman"/>
+      <w:lvlText w:val="%9."/>
+      <w:lvlJc w:val="right"/>
+      <w:pPr>
+        <w:ind w:left="6480" w:hanging="180"/>
+      </w:pPr>
+    </w:lvl>
+  </w:abstractNum>
+  <w:num w:numId="1" w16cid:durableId="771977519">
+    <w:abstractNumId w:val="0"/>
+  </w:num>
+</w:numbering>
 </file>
 
 <file path=word/styles.xml><?xml version="1.0" encoding="utf-8"?>
@@ -1004,6 +3258,21 @@
       <w:spacing w:val="5"/>
     </w:rPr>
   </w:style>
+  <w:style w:type="character" w:styleId="Textodelmarcadordeposicin">
+    <w:name w:val="Placeholder Text"/>
+    <w:basedOn w:val="Fuentedeprrafopredeter"/>
+    <w:uiPriority w:val="99"/>
+    <w:semiHidden/>
+    <w:rsid w:val="00294C21"/>
+    <w:rPr>
+      <w:color w:val="666666"/>
+    </w:rPr>
+  </w:style>
+  <w:style w:type="character" w:customStyle="1" w:styleId="mord">
+    <w:name w:val="mord"/>
+    <w:basedOn w:val="Fuentedeprrafopredeter"/>
+    <w:rsid w:val="006C387B"/>
+  </w:style>
 </w:styles>
 </file>
 

</xml_diff>

<commit_message>
Actualizar preguntas - caracteres de integrales solamente
</commit_message>
<xml_diff>
--- a/Calculo-2/Trabajo Final 2 - LeandroRivera-BalmerValencia.docx
+++ b/Calculo-2/Trabajo Final 2 - LeandroRivera-BalmerValencia.docx
@@ -174,13 +174,7 @@
                 <w:rPr>
                   <w:rFonts w:ascii="Cambria Math" w:hAnsi="Cambria Math"/>
                 </w:rPr>
-                <m:t>d</m:t>
-              </m:r>
-              <m:r>
-                <w:rPr>
-                  <w:rFonts w:ascii="Cambria Math" w:hAnsi="Cambria Math"/>
-                </w:rPr>
-                <m:t xml:space="preserve">y= </m:t>
+                <m:t xml:space="preserve">dy= </m:t>
               </m:r>
               <m:nary>
                 <m:naryPr>
@@ -233,19 +227,7 @@
                               <w:color w:val="0D0D0D"/>
                               <w:shd w:val="clear" w:color="auto" w:fill="FFFFFF"/>
                             </w:rPr>
-                            <m:t>∂</m:t>
-                          </m:r>
-                          <m:r>
-                            <m:rPr>
-                              <m:sty m:val="p"/>
-                            </m:rPr>
-                            <w:rPr>
-                              <w:rStyle w:val="mord"/>
-                              <w:rFonts w:ascii="Cambria Math" w:hAnsi="Cambria Math"/>
-                              <w:color w:val="0D0D0D"/>
-                              <w:shd w:val="clear" w:color="auto" w:fill="FFFFFF"/>
-                            </w:rPr>
-                            <m:t>N</m:t>
+                            <m:t>∂N</m:t>
                           </m:r>
                         </m:num>
                         <m:den>
@@ -259,19 +241,7 @@
                               <w:color w:val="0D0D0D"/>
                               <w:shd w:val="clear" w:color="auto" w:fill="FFFFFF"/>
                             </w:rPr>
-                            <m:t>∂</m:t>
-                          </m:r>
-                          <m:r>
-                            <m:rPr>
-                              <m:sty m:val="p"/>
-                            </m:rPr>
-                            <w:rPr>
-                              <w:rStyle w:val="mord"/>
-                              <w:rFonts w:ascii="Cambria Math" w:hAnsi="Cambria Math"/>
-                              <w:color w:val="0D0D0D"/>
-                              <w:shd w:val="clear" w:color="auto" w:fill="FFFFFF"/>
-                            </w:rPr>
-                            <m:t>x</m:t>
+                            <m:t>∂x</m:t>
                           </m:r>
                         </m:den>
                       </m:f>
@@ -301,19 +271,7 @@
                               <w:color w:val="0D0D0D"/>
                               <w:shd w:val="clear" w:color="auto" w:fill="FFFFFF"/>
                             </w:rPr>
-                            <m:t>∂</m:t>
-                          </m:r>
-                          <m:r>
-                            <m:rPr>
-                              <m:sty m:val="p"/>
-                            </m:rPr>
-                            <w:rPr>
-                              <w:rStyle w:val="mord"/>
-                              <w:rFonts w:ascii="Cambria Math" w:hAnsi="Cambria Math"/>
-                              <w:color w:val="0D0D0D"/>
-                              <w:shd w:val="clear" w:color="auto" w:fill="FFFFFF"/>
-                            </w:rPr>
-                            <m:t>M</m:t>
+                            <m:t>∂M</m:t>
                           </m:r>
                         </m:num>
                         <m:den>
@@ -327,19 +285,7 @@
                               <w:color w:val="0D0D0D"/>
                               <w:shd w:val="clear" w:color="auto" w:fill="FFFFFF"/>
                             </w:rPr>
-                            <m:t>∂</m:t>
-                          </m:r>
-                          <m:r>
-                            <m:rPr>
-                              <m:sty m:val="p"/>
-                            </m:rPr>
-                            <w:rPr>
-                              <w:rStyle w:val="mord"/>
-                              <w:rFonts w:ascii="Cambria Math" w:hAnsi="Cambria Math"/>
-                              <w:color w:val="0D0D0D"/>
-                              <w:shd w:val="clear" w:color="auto" w:fill="FFFFFF"/>
-                            </w:rPr>
-                            <m:t>y</m:t>
+                            <m:t>∂y</m:t>
                           </m:r>
                         </m:den>
                       </m:f>
@@ -451,25 +397,7 @@
           <w:rPr>
             <w:rFonts w:ascii="Cambria Math" w:hAnsi="Cambria Math"/>
           </w:rPr>
-          <m:t>≤</m:t>
-        </m:r>
-        <m:r>
-          <w:rPr>
-            <w:rFonts w:ascii="Cambria Math" w:hAnsi="Cambria Math"/>
-          </w:rPr>
-          <m:t>y</m:t>
-        </m:r>
-        <m:r>
-          <w:rPr>
-            <w:rFonts w:ascii="Cambria Math" w:hAnsi="Cambria Math"/>
-          </w:rPr>
-          <m:t>≤</m:t>
-        </m:r>
-        <m:r>
-          <w:rPr>
-            <w:rFonts w:ascii="Cambria Math" w:hAnsi="Cambria Math"/>
-          </w:rPr>
-          <m:t>x</m:t>
+          <m:t>≤y≤x</m:t>
         </m:r>
       </m:oMath>
     </w:p>
@@ -529,16 +457,9 @@
         </w:drawing>
       </w:r>
     </w:p>
+    <w:p/>
     <w:p>
-      <w:pPr>
-        <w:rPr>
-          <w:strike/>
-        </w:rPr>
-      </w:pPr>
       <w:r>
-        <w:rPr>
-          <w:strike/>
-        </w:rPr>
         <w:t xml:space="preserve">Determina la integral de superficie; realizando las parametrizaciones de la superficie dada y el vector normal </w:t>
       </w:r>
     </w:p>
@@ -548,586 +469,101 @@
           <w:rFonts w:eastAsiaTheme="minorEastAsia"/>
         </w:rPr>
       </w:pPr>
-      <w:r>
-        <w:t xml:space="preserve">Sea </w:t>
-      </w:r>
-      <w:r>
-        <w:t xml:space="preserve">S una superficie cuya </w:t>
-      </w:r>
-      <w:proofErr w:type="spellStart"/>
-      <w:r>
-        <w:t>ecauacion</w:t>
-      </w:r>
-      <w:proofErr w:type="spellEnd"/>
-      <w:r>
-        <w:t xml:space="preserve"> es z = g(</w:t>
-      </w:r>
-      <w:proofErr w:type="spellStart"/>
-      <w:proofErr w:type="gramStart"/>
-      <w:r>
-        <w:t>x,y</w:t>
-      </w:r>
-      <w:proofErr w:type="spellEnd"/>
-      <w:proofErr w:type="gramEnd"/>
-      <w:r>
-        <w:t xml:space="preserve">) y sea R su proyección sobre el plano </w:t>
-      </w:r>
-      <w:proofErr w:type="spellStart"/>
-      <w:r>
-        <w:t>xy</w:t>
-      </w:r>
-      <w:proofErr w:type="spellEnd"/>
-      <w:r>
-        <w:t xml:space="preserve">, Si g, </w:t>
-      </w:r>
       <m:oMath>
-        <m:sSub>
-          <m:sSubPr>
-            <m:ctrlPr>
-              <w:rPr>
-                <w:rFonts w:ascii="Cambria Math" w:hAnsi="Cambria Math"/>
-                <w:i/>
-              </w:rPr>
-            </m:ctrlPr>
-          </m:sSubPr>
-          <m:e>
-            <m:r>
-              <w:rPr>
-                <w:rFonts w:ascii="Cambria Math" w:hAnsi="Cambria Math"/>
-              </w:rPr>
-              <m:t>g</m:t>
-            </m:r>
-          </m:e>
-          <m:sub>
-            <m:r>
-              <w:rPr>
-                <w:rFonts w:ascii="Cambria Math" w:hAnsi="Cambria Math"/>
-              </w:rPr>
-              <m:t xml:space="preserve">x  </m:t>
-            </m:r>
-          </m:sub>
-        </m:sSub>
+        <m:r>
+          <w:rPr>
+            <w:rFonts w:ascii="Cambria Math" w:hAnsi="Cambria Math"/>
+          </w:rPr>
+          <m:t xml:space="preserve"> </m:t>
+        </m:r>
+        <m:r>
+          <m:rPr>
+            <m:sty m:val="p"/>
+          </m:rPr>
+          <w:rPr>
+            <w:rStyle w:val="mop"/>
+            <w:rFonts w:ascii="Cambria Math" w:hAnsi="Cambria Math"/>
+            <w:color w:val="0D0D0D"/>
+            <w:sz w:val="28"/>
+            <w:szCs w:val="28"/>
+            <w:shd w:val="clear" w:color="auto" w:fill="FFFFFF"/>
+          </w:rPr>
+          <m:t>∫</m:t>
+        </m:r>
+        <m:r>
+          <w:rPr>
+            <w:rStyle w:val="mord"/>
+            <w:rFonts w:ascii="Cambria Math" w:hAnsi="Cambria Math"/>
+            <w:color w:val="0D0D0D"/>
+            <w:sz w:val="28"/>
+            <w:szCs w:val="28"/>
+            <w:shd w:val="clear" w:color="auto" w:fill="FFFFFF"/>
+          </w:rPr>
+          <m:t>S</m:t>
+        </m:r>
+        <m:r>
+          <m:rPr>
+            <m:sty m:val="p"/>
+          </m:rPr>
+          <w:rPr>
+            <w:rStyle w:val="vlist-s"/>
+            <w:rFonts w:ascii="Cambria Math" w:hAnsi="Cambria Math"/>
+            <w:color w:val="0D0D0D"/>
+            <w:sz w:val="28"/>
+            <w:szCs w:val="28"/>
+            <w:shd w:val="clear" w:color="auto" w:fill="FFFFFF"/>
+          </w:rPr>
+          <m:t>​</m:t>
+        </m:r>
+        <m:r>
+          <w:rPr>
+            <w:rFonts w:ascii="Cambria Math" w:eastAsiaTheme="minorEastAsia" w:hAnsi="Cambria Math" w:cs="Cambria Math"/>
+            <w:sz w:val="28"/>
+            <w:szCs w:val="28"/>
+          </w:rPr>
+          <m:t xml:space="preserve"> </m:t>
+        </m:r>
+        <m:r>
+          <m:rPr>
+            <m:sty m:val="p"/>
+          </m:rPr>
+          <w:rPr>
+            <w:rStyle w:val="mop"/>
+            <w:rFonts w:ascii="Cambria Math" w:hAnsi="Cambria Math"/>
+            <w:color w:val="0D0D0D"/>
+            <w:sz w:val="28"/>
+            <w:szCs w:val="28"/>
+            <w:shd w:val="clear" w:color="auto" w:fill="FFFFFF"/>
+          </w:rPr>
+          <m:t>∫(x-2y+z)dS</m:t>
+        </m:r>
+        <m:r>
+          <w:rPr>
+            <w:rFonts w:ascii="Cambria Math" w:hAnsi="Cambria Math"/>
+          </w:rPr>
+          <m:t>=</m:t>
+        </m:r>
       </m:oMath>
       <w:r>
         <w:rPr>
           <w:rFonts w:eastAsiaTheme="minorEastAsia"/>
         </w:rPr>
-        <w:t>y g, son continuos en R y f es continua en S, entonces la integral de superficie de f sobre S es</w:t>
+        <w:t xml:space="preserve">  </w:t>
       </w:r>
-    </w:p>
-    <w:p>
-      <w:pPr>
-        <w:rPr>
-          <w:rFonts w:eastAsiaTheme="minorEastAsia"/>
-          <w:sz w:val="24"/>
-          <w:szCs w:val="24"/>
-        </w:rPr>
-      </w:pPr>
-      <m:oMathPara>
-        <m:oMathParaPr>
-          <m:jc m:val="left"/>
-        </m:oMathParaPr>
-        <m:oMath>
-          <m:r>
-            <w:rPr>
-              <w:rFonts w:ascii="Cambria Math" w:eastAsiaTheme="minorEastAsia" w:hAnsi="Cambria Math" w:cs="Cambria Math"/>
-              <w:sz w:val="24"/>
-              <w:szCs w:val="24"/>
-            </w:rPr>
-            <m:t xml:space="preserve">       </m:t>
-          </m:r>
-          <m:nary>
-            <m:naryPr>
-              <m:limLoc m:val="subSup"/>
-              <m:ctrlPr>
-                <w:rPr>
-                  <w:rFonts w:ascii="Cambria Math" w:eastAsiaTheme="minorEastAsia" w:hAnsi="Cambria Math" w:cs="Cambria Math"/>
-                  <w:i/>
-                  <w:sz w:val="24"/>
-                  <w:szCs w:val="24"/>
-                </w:rPr>
-              </m:ctrlPr>
-            </m:naryPr>
-            <m:sub>
-              <m:r>
-                <w:rPr>
-                  <w:rFonts w:ascii="Cambria Math" w:eastAsiaTheme="minorEastAsia" w:hAnsi="Cambria Math" w:cs="Cambria Math"/>
-                  <w:sz w:val="24"/>
-                  <w:szCs w:val="24"/>
-                </w:rPr>
-                <m:t>s</m:t>
-              </m:r>
-            </m:sub>
-            <m:sup/>
-            <m:e/>
-          </m:nary>
-          <m:r>
-            <w:rPr>
-              <w:rFonts w:ascii="Cambria Math" w:eastAsiaTheme="minorEastAsia" w:hAnsi="Cambria Math" w:cs="Cambria Math"/>
-              <w:sz w:val="24"/>
-              <w:szCs w:val="24"/>
-              <w:lang w:val="en-CA"/>
-            </w:rPr>
-            <m:t xml:space="preserve"> </m:t>
-          </m:r>
-          <m:nary>
-            <m:naryPr>
-              <m:limLoc m:val="undOvr"/>
-              <m:subHide m:val="1"/>
-              <m:supHide m:val="1"/>
-              <m:ctrlPr>
-                <w:rPr>
-                  <w:rFonts w:ascii="Cambria Math" w:eastAsiaTheme="minorEastAsia" w:hAnsi="Cambria Math" w:cs="Cambria Math"/>
-                  <w:i/>
-                  <w:sz w:val="24"/>
-                  <w:szCs w:val="24"/>
-                </w:rPr>
-              </m:ctrlPr>
-            </m:naryPr>
-            <m:sub/>
-            <m:sup/>
-            <m:e>
-              <m:r>
-                <w:rPr>
-                  <w:rFonts w:ascii="Cambria Math" w:eastAsiaTheme="minorEastAsia" w:hAnsi="Cambria Math" w:cs="Cambria Math"/>
-                  <w:sz w:val="24"/>
-                  <w:szCs w:val="24"/>
-                </w:rPr>
-                <m:t>f</m:t>
-              </m:r>
-              <m:d>
-                <m:dPr>
-                  <m:ctrlPr>
-                    <w:rPr>
-                      <w:rFonts w:ascii="Cambria Math" w:eastAsiaTheme="minorEastAsia" w:hAnsi="Cambria Math" w:cs="Cambria Math"/>
-                      <w:i/>
-                      <w:sz w:val="24"/>
-                      <w:szCs w:val="24"/>
-                    </w:rPr>
-                  </m:ctrlPr>
-                </m:dPr>
-                <m:e>
-                  <m:r>
-                    <w:rPr>
-                      <w:rFonts w:ascii="Cambria Math" w:eastAsiaTheme="minorEastAsia" w:hAnsi="Cambria Math" w:cs="Cambria Math"/>
-                      <w:sz w:val="24"/>
-                      <w:szCs w:val="24"/>
-                    </w:rPr>
-                    <m:t>x</m:t>
-                  </m:r>
-                  <m:r>
-                    <w:rPr>
-                      <w:rFonts w:ascii="Cambria Math" w:eastAsiaTheme="minorEastAsia" w:hAnsi="Cambria Math" w:cs="Cambria Math"/>
-                      <w:sz w:val="24"/>
-                      <w:szCs w:val="24"/>
-                      <w:lang w:val="en-CA"/>
-                    </w:rPr>
-                    <m:t>,</m:t>
-                  </m:r>
-                  <m:r>
-                    <w:rPr>
-                      <w:rFonts w:ascii="Cambria Math" w:eastAsiaTheme="minorEastAsia" w:hAnsi="Cambria Math" w:cs="Cambria Math"/>
-                      <w:sz w:val="24"/>
-                      <w:szCs w:val="24"/>
-                    </w:rPr>
-                    <m:t>y</m:t>
-                  </m:r>
-                  <m:r>
-                    <w:rPr>
-                      <w:rFonts w:ascii="Cambria Math" w:eastAsiaTheme="minorEastAsia" w:hAnsi="Cambria Math" w:cs="Cambria Math"/>
-                      <w:sz w:val="24"/>
-                      <w:szCs w:val="24"/>
-                      <w:lang w:val="en-CA"/>
-                    </w:rPr>
-                    <m:t>,</m:t>
-                  </m:r>
-                  <m:r>
-                    <w:rPr>
-                      <w:rFonts w:ascii="Cambria Math" w:eastAsiaTheme="minorEastAsia" w:hAnsi="Cambria Math" w:cs="Cambria Math"/>
-                      <w:sz w:val="24"/>
-                      <w:szCs w:val="24"/>
-                    </w:rPr>
-                    <m:t>z</m:t>
-                  </m:r>
-                </m:e>
-              </m:d>
-              <m:r>
-                <w:rPr>
-                  <w:rFonts w:ascii="Cambria Math" w:eastAsiaTheme="minorEastAsia" w:hAnsi="Cambria Math" w:cs="Cambria Math"/>
-                  <w:sz w:val="24"/>
-                  <w:szCs w:val="24"/>
-                </w:rPr>
-                <m:t>dS</m:t>
-              </m:r>
-              <m:r>
-                <w:rPr>
-                  <w:rFonts w:ascii="Cambria Math" w:eastAsiaTheme="minorEastAsia" w:hAnsi="Cambria Math" w:cs="Cambria Math"/>
-                  <w:sz w:val="24"/>
-                  <w:szCs w:val="24"/>
-                  <w:lang w:val="en-CA"/>
-                </w:rPr>
-                <m:t xml:space="preserve"> </m:t>
-              </m:r>
-            </m:e>
-          </m:nary>
-          <m:r>
-            <w:rPr>
-              <w:rFonts w:ascii="Cambria Math" w:hAnsi="Cambria Math"/>
-              <w:lang w:val="en-CA"/>
-            </w:rPr>
-            <m:t xml:space="preserve">= </m:t>
-          </m:r>
-          <m:nary>
-            <m:naryPr>
-              <m:limLoc m:val="subSup"/>
-              <m:ctrlPr>
-                <w:rPr>
-                  <w:rFonts w:ascii="Cambria Math" w:eastAsiaTheme="minorEastAsia" w:hAnsi="Cambria Math" w:cs="Cambria Math"/>
-                  <w:i/>
-                  <w:sz w:val="24"/>
-                  <w:szCs w:val="24"/>
-                </w:rPr>
-              </m:ctrlPr>
-            </m:naryPr>
-            <m:sub>
-              <m:r>
-                <w:rPr>
-                  <w:rFonts w:ascii="Cambria Math" w:eastAsiaTheme="minorEastAsia" w:hAnsi="Cambria Math" w:cs="Cambria Math"/>
-                  <w:sz w:val="24"/>
-                  <w:szCs w:val="24"/>
-                </w:rPr>
-                <m:t>r</m:t>
-              </m:r>
-            </m:sub>
-            <m:sup/>
-            <m:e/>
-          </m:nary>
-          <m:r>
-            <w:rPr>
-              <w:rFonts w:ascii="Cambria Math" w:eastAsiaTheme="minorEastAsia" w:hAnsi="Cambria Math" w:cs="Cambria Math"/>
-              <w:sz w:val="24"/>
-              <w:szCs w:val="24"/>
-              <w:lang w:val="en-CA"/>
-            </w:rPr>
-            <m:t xml:space="preserve"> </m:t>
-          </m:r>
-          <m:nary>
-            <m:naryPr>
-              <m:limLoc m:val="undOvr"/>
-              <m:subHide m:val="1"/>
-              <m:supHide m:val="1"/>
-              <m:ctrlPr>
-                <w:rPr>
-                  <w:rFonts w:ascii="Cambria Math" w:eastAsiaTheme="minorEastAsia" w:hAnsi="Cambria Math" w:cs="Cambria Math"/>
-                  <w:i/>
-                  <w:sz w:val="24"/>
-                  <w:szCs w:val="24"/>
-                </w:rPr>
-              </m:ctrlPr>
-            </m:naryPr>
-            <m:sub/>
-            <m:sup/>
-            <m:e>
-              <m:r>
-                <w:rPr>
-                  <w:rFonts w:ascii="Cambria Math" w:eastAsiaTheme="minorEastAsia" w:hAnsi="Cambria Math" w:cs="Cambria Math"/>
-                  <w:sz w:val="24"/>
-                  <w:szCs w:val="24"/>
-                </w:rPr>
-                <m:t>f</m:t>
-              </m:r>
-              <m:d>
-                <m:dPr>
-                  <m:ctrlPr>
-                    <w:rPr>
-                      <w:rFonts w:ascii="Cambria Math" w:eastAsiaTheme="minorEastAsia" w:hAnsi="Cambria Math" w:cs="Cambria Math"/>
-                      <w:i/>
-                      <w:sz w:val="24"/>
-                      <w:szCs w:val="24"/>
-                    </w:rPr>
-                  </m:ctrlPr>
-                </m:dPr>
-                <m:e>
-                  <m:r>
-                    <w:rPr>
-                      <w:rFonts w:ascii="Cambria Math" w:eastAsiaTheme="minorEastAsia" w:hAnsi="Cambria Math" w:cs="Cambria Math"/>
-                      <w:sz w:val="24"/>
-                      <w:szCs w:val="24"/>
-                    </w:rPr>
-                    <m:t>x</m:t>
-                  </m:r>
-                  <m:r>
-                    <w:rPr>
-                      <w:rFonts w:ascii="Cambria Math" w:eastAsiaTheme="minorEastAsia" w:hAnsi="Cambria Math" w:cs="Cambria Math"/>
-                      <w:sz w:val="24"/>
-                      <w:szCs w:val="24"/>
-                      <w:lang w:val="en-CA"/>
-                    </w:rPr>
-                    <m:t>,</m:t>
-                  </m:r>
-                  <m:r>
-                    <w:rPr>
-                      <w:rFonts w:ascii="Cambria Math" w:eastAsiaTheme="minorEastAsia" w:hAnsi="Cambria Math" w:cs="Cambria Math"/>
-                      <w:sz w:val="24"/>
-                      <w:szCs w:val="24"/>
-                    </w:rPr>
-                    <m:t>y</m:t>
-                  </m:r>
-                  <m:r>
-                    <w:rPr>
-                      <w:rFonts w:ascii="Cambria Math" w:eastAsiaTheme="minorEastAsia" w:hAnsi="Cambria Math" w:cs="Cambria Math"/>
-                      <w:sz w:val="24"/>
-                      <w:szCs w:val="24"/>
-                      <w:lang w:val="en-CA"/>
-                    </w:rPr>
-                    <m:t>,</m:t>
-                  </m:r>
-                  <m:r>
-                    <w:rPr>
-                      <w:rFonts w:ascii="Cambria Math" w:eastAsiaTheme="minorEastAsia" w:hAnsi="Cambria Math" w:cs="Cambria Math"/>
-                      <w:sz w:val="24"/>
-                      <w:szCs w:val="24"/>
-                    </w:rPr>
-                    <m:t>z</m:t>
-                  </m:r>
-                </m:e>
-              </m:d>
-              <m:rad>
-                <m:radPr>
-                  <m:degHide m:val="1"/>
-                  <m:ctrlPr>
-                    <w:rPr>
-                      <w:rFonts w:ascii="Cambria Math" w:hAnsi="Cambria Math"/>
-                      <w:i/>
-                      <w:lang w:val="en-CA"/>
-                    </w:rPr>
-                  </m:ctrlPr>
-                </m:radPr>
-                <m:deg/>
-                <m:e>
-                  <m:sSup>
-                    <m:sSupPr>
-                      <m:ctrlPr>
-                        <w:rPr>
-                          <w:rFonts w:ascii="Cambria Math" w:hAnsi="Cambria Math"/>
-                          <w:i/>
-                          <w:lang w:val="en-CA"/>
-                        </w:rPr>
-                      </m:ctrlPr>
-                    </m:sSupPr>
-                    <m:e>
-                      <m:r>
-                        <w:rPr>
-                          <w:rFonts w:ascii="Cambria Math" w:hAnsi="Cambria Math"/>
-                          <w:lang w:val="en-CA"/>
-                        </w:rPr>
-                        <m:t xml:space="preserve">1+ </m:t>
-                      </m:r>
-                      <m:d>
-                        <m:dPr>
-                          <m:begChr m:val="["/>
-                          <m:endChr m:val="]"/>
-                          <m:ctrlPr>
-                            <w:rPr>
-                              <w:rFonts w:ascii="Cambria Math" w:hAnsi="Cambria Math"/>
-                              <w:i/>
-                              <w:lang w:val="en-CA"/>
-                            </w:rPr>
-                          </m:ctrlPr>
-                        </m:dPr>
-                        <m:e>
-                          <m:sSub>
-                            <m:sSubPr>
-                              <m:ctrlPr>
-                                <w:rPr>
-                                  <w:rFonts w:ascii="Cambria Math" w:hAnsi="Cambria Math"/>
-                                  <w:i/>
-                                  <w:lang w:val="en-CA"/>
-                                </w:rPr>
-                              </m:ctrlPr>
-                            </m:sSubPr>
-                            <m:e>
-                              <m:r>
-                                <w:rPr>
-                                  <w:rFonts w:ascii="Cambria Math" w:hAnsi="Cambria Math"/>
-                                  <w:lang w:val="en-CA"/>
-                                </w:rPr>
-                                <m:t>g</m:t>
-                              </m:r>
-                            </m:e>
-                            <m:sub>
-                              <m:r>
-                                <w:rPr>
-                                  <w:rFonts w:ascii="Cambria Math" w:hAnsi="Cambria Math"/>
-                                  <w:lang w:val="en-CA"/>
-                                </w:rPr>
-                                <m:t>x</m:t>
-                              </m:r>
-                            </m:sub>
-                          </m:sSub>
-                          <m:d>
-                            <m:dPr>
-                              <m:ctrlPr>
-                                <w:rPr>
-                                  <w:rFonts w:ascii="Cambria Math" w:hAnsi="Cambria Math"/>
-                                  <w:i/>
-                                  <w:lang w:val="en-CA"/>
-                                </w:rPr>
-                              </m:ctrlPr>
-                            </m:dPr>
-                            <m:e>
-                              <m:r>
-                                <w:rPr>
-                                  <w:rFonts w:ascii="Cambria Math" w:hAnsi="Cambria Math"/>
-                                  <w:lang w:val="en-CA"/>
-                                </w:rPr>
-                                <m:t>x,y</m:t>
-                              </m:r>
-                            </m:e>
-                          </m:d>
-                        </m:e>
-                      </m:d>
-                    </m:e>
-                    <m:sup>
-                      <m:r>
-                        <w:rPr>
-                          <w:rFonts w:ascii="Cambria Math" w:hAnsi="Cambria Math"/>
-                          <w:lang w:val="en-CA"/>
-                        </w:rPr>
-                        <m:t>2</m:t>
-                      </m:r>
-                    </m:sup>
-                  </m:sSup>
-                  <m:r>
-                    <w:rPr>
-                      <w:rFonts w:ascii="Cambria Math" w:hAnsi="Cambria Math"/>
-                      <w:lang w:val="en-CA"/>
-                    </w:rPr>
-                    <m:t>+</m:t>
-                  </m:r>
-                  <m:sSup>
-                    <m:sSupPr>
-                      <m:ctrlPr>
-                        <w:rPr>
-                          <w:rFonts w:ascii="Cambria Math" w:hAnsi="Cambria Math"/>
-                          <w:i/>
-                          <w:lang w:val="en-CA"/>
-                        </w:rPr>
-                      </m:ctrlPr>
-                    </m:sSupPr>
-                    <m:e>
-                      <m:d>
-                        <m:dPr>
-                          <m:begChr m:val="["/>
-                          <m:endChr m:val="]"/>
-                          <m:ctrlPr>
-                            <w:rPr>
-                              <w:rFonts w:ascii="Cambria Math" w:hAnsi="Cambria Math"/>
-                              <w:i/>
-                              <w:lang w:val="en-CA"/>
-                            </w:rPr>
-                          </m:ctrlPr>
-                        </m:dPr>
-                        <m:e>
-                          <m:sSub>
-                            <m:sSubPr>
-                              <m:ctrlPr>
-                                <w:rPr>
-                                  <w:rFonts w:ascii="Cambria Math" w:hAnsi="Cambria Math"/>
-                                  <w:i/>
-                                  <w:lang w:val="en-CA"/>
-                                </w:rPr>
-                              </m:ctrlPr>
-                            </m:sSubPr>
-                            <m:e>
-                              <m:r>
-                                <w:rPr>
-                                  <w:rFonts w:ascii="Cambria Math" w:hAnsi="Cambria Math"/>
-                                  <w:lang w:val="en-CA"/>
-                                </w:rPr>
-                                <m:t>g</m:t>
-                              </m:r>
-                            </m:e>
-                            <m:sub>
-                              <m:r>
-                                <w:rPr>
-                                  <w:rFonts w:ascii="Cambria Math" w:hAnsi="Cambria Math"/>
-                                  <w:lang w:val="en-CA"/>
-                                </w:rPr>
-                                <m:t>y</m:t>
-                              </m:r>
-                            </m:sub>
-                          </m:sSub>
-                          <m:d>
-                            <m:dPr>
-                              <m:ctrlPr>
-                                <w:rPr>
-                                  <w:rFonts w:ascii="Cambria Math" w:hAnsi="Cambria Math"/>
-                                  <w:i/>
-                                  <w:lang w:val="en-CA"/>
-                                </w:rPr>
-                              </m:ctrlPr>
-                            </m:dPr>
-                            <m:e>
-                              <m:r>
-                                <w:rPr>
-                                  <w:rFonts w:ascii="Cambria Math" w:hAnsi="Cambria Math"/>
-                                  <w:lang w:val="en-CA"/>
-                                </w:rPr>
-                                <m:t>x,y</m:t>
-                              </m:r>
-                            </m:e>
-                          </m:d>
-                        </m:e>
-                      </m:d>
-                    </m:e>
-                    <m:sup>
-                      <m:r>
-                        <w:rPr>
-                          <w:rFonts w:ascii="Cambria Math" w:hAnsi="Cambria Math"/>
-                          <w:lang w:val="en-CA"/>
-                        </w:rPr>
-                        <m:t>2</m:t>
-                      </m:r>
-                    </m:sup>
-                  </m:sSup>
-                </m:e>
-              </m:rad>
-              <m:r>
-                <w:rPr>
-                  <w:rFonts w:ascii="Cambria Math" w:hAnsi="Cambria Math"/>
-                  <w:lang w:val="en-CA"/>
-                </w:rPr>
-                <m:t>dA</m:t>
-              </m:r>
-              <m:r>
-                <w:rPr>
-                  <w:rFonts w:ascii="Cambria Math" w:eastAsiaTheme="minorEastAsia" w:hAnsi="Cambria Math" w:cs="Cambria Math"/>
-                  <w:sz w:val="24"/>
-                  <w:szCs w:val="24"/>
-                  <w:lang w:val="en-CA"/>
-                </w:rPr>
-                <m:t xml:space="preserve"> </m:t>
-              </m:r>
-            </m:e>
-          </m:nary>
-        </m:oMath>
-      </m:oMathPara>
-    </w:p>
-    <w:p/>
-    <w:p>
-      <w:pPr>
+      <w:r>
         <w:rPr>
           <w:rFonts w:eastAsiaTheme="minorEastAsia"/>
         </w:rPr>
-      </w:pPr>
-      <w:proofErr w:type="gramStart"/>
+        <w:t xml:space="preserve">      </w:t>
+      </w:r>
       <w:r>
-        <w:t>S:z</w:t>
+        <w:t>S:</w:t>
       </w:r>
-      <w:proofErr w:type="gramEnd"/>
       <w:r>
-        <w:t xml:space="preserve">=15-2x+3y,  </w:t>
+        <w:t xml:space="preserve"> </w:t>
+      </w:r>
+      <w:r>
+        <w:t xml:space="preserve">z=15-2x+3y,  </w:t>
       </w:r>
       <m:oMath>
         <m:r>
@@ -1422,15 +858,1617 @@
       </m:oMathPara>
     </w:p>
     <w:p>
+      <w:pPr>
+        <w:rPr>
+          <w:rFonts w:eastAsiaTheme="minorEastAsia"/>
+          <w:sz w:val="24"/>
+          <w:szCs w:val="24"/>
+        </w:rPr>
+      </w:pPr>
+      <m:oMathPara>
+        <m:oMathParaPr>
+          <m:jc m:val="left"/>
+        </m:oMathParaPr>
+        <m:oMath>
+          <m:r>
+            <m:rPr>
+              <m:sty m:val="p"/>
+            </m:rPr>
+            <w:rPr>
+              <w:rStyle w:val="mop"/>
+              <w:rFonts w:ascii="Cambria Math" w:hAnsi="Cambria Math"/>
+              <w:color w:val="0D0D0D"/>
+              <w:sz w:val="28"/>
+              <w:szCs w:val="28"/>
+              <w:shd w:val="clear" w:color="auto" w:fill="FFFFFF"/>
+            </w:rPr>
+            <m:t>∫</m:t>
+          </m:r>
+          <m:r>
+            <w:rPr>
+              <w:rStyle w:val="mord"/>
+              <w:rFonts w:ascii="Cambria Math" w:hAnsi="Cambria Math"/>
+              <w:color w:val="0D0D0D"/>
+              <w:sz w:val="28"/>
+              <w:szCs w:val="28"/>
+              <w:shd w:val="clear" w:color="auto" w:fill="FFFFFF"/>
+            </w:rPr>
+            <m:t>S</m:t>
+          </m:r>
+          <m:r>
+            <m:rPr>
+              <m:sty m:val="p"/>
+            </m:rPr>
+            <w:rPr>
+              <w:rStyle w:val="vlist-s"/>
+              <w:rFonts w:ascii="Cambria Math" w:hAnsi="Cambria Math"/>
+              <w:color w:val="0D0D0D"/>
+              <w:sz w:val="28"/>
+              <w:szCs w:val="28"/>
+              <w:shd w:val="clear" w:color="auto" w:fill="FFFFFF"/>
+            </w:rPr>
+            <m:t>​</m:t>
+          </m:r>
+          <m:r>
+            <w:rPr>
+              <w:rFonts w:ascii="Cambria Math" w:eastAsiaTheme="minorEastAsia" w:hAnsi="Cambria Math" w:cs="Cambria Math"/>
+              <w:sz w:val="28"/>
+              <w:szCs w:val="28"/>
+              <w:lang w:val="en-CA"/>
+            </w:rPr>
+            <m:t xml:space="preserve"> </m:t>
+          </m:r>
+          <m:r>
+            <m:rPr>
+              <m:sty m:val="p"/>
+            </m:rPr>
+            <w:rPr>
+              <w:rStyle w:val="mop"/>
+              <w:rFonts w:ascii="Cambria Math" w:hAnsi="Cambria Math"/>
+              <w:color w:val="0D0D0D"/>
+              <w:sz w:val="28"/>
+              <w:szCs w:val="28"/>
+              <w:shd w:val="clear" w:color="auto" w:fill="FFFFFF"/>
+            </w:rPr>
+            <m:t>∫f</m:t>
+          </m:r>
+          <m:d>
+            <m:dPr>
+              <m:ctrlPr>
+                <w:rPr>
+                  <w:rStyle w:val="mop"/>
+                  <w:rFonts w:ascii="Cambria Math" w:hAnsi="Cambria Math"/>
+                  <w:color w:val="0D0D0D"/>
+                  <w:sz w:val="28"/>
+                  <w:szCs w:val="28"/>
+                  <w:shd w:val="clear" w:color="auto" w:fill="FFFFFF"/>
+                </w:rPr>
+              </m:ctrlPr>
+            </m:dPr>
+            <m:e>
+              <m:r>
+                <m:rPr>
+                  <m:sty m:val="p"/>
+                </m:rPr>
+                <w:rPr>
+                  <w:rStyle w:val="mop"/>
+                  <w:rFonts w:ascii="Cambria Math" w:hAnsi="Cambria Math"/>
+                  <w:color w:val="0D0D0D"/>
+                  <w:sz w:val="28"/>
+                  <w:szCs w:val="28"/>
+                  <w:shd w:val="clear" w:color="auto" w:fill="FFFFFF"/>
+                </w:rPr>
+                <m:t>x,y,z</m:t>
+              </m:r>
+            </m:e>
+          </m:d>
+          <m:r>
+            <w:rPr>
+              <w:rFonts w:ascii="Cambria Math" w:hAnsi="Cambria Math"/>
+              <w:sz w:val="28"/>
+              <w:szCs w:val="28"/>
+              <w:lang w:val="en-CA"/>
+            </w:rPr>
+            <m:t xml:space="preserve">= </m:t>
+          </m:r>
+          <m:r>
+            <w:rPr>
+              <w:rFonts w:ascii="Cambria Math" w:eastAsiaTheme="minorEastAsia" w:hAnsi="Cambria Math" w:cs="Cambria Math"/>
+              <w:sz w:val="24"/>
+              <w:szCs w:val="24"/>
+              <w:lang w:val="en-CA"/>
+            </w:rPr>
+            <m:t xml:space="preserve"> </m:t>
+          </m:r>
+          <m:r>
+            <m:rPr>
+              <m:sty m:val="p"/>
+            </m:rPr>
+            <w:rPr>
+              <w:rStyle w:val="mop"/>
+              <w:rFonts w:ascii="Cambria Math" w:hAnsi="Cambria Math"/>
+              <w:color w:val="0D0D0D"/>
+              <w:sz w:val="29"/>
+              <w:szCs w:val="29"/>
+              <w:shd w:val="clear" w:color="auto" w:fill="FFFFFF"/>
+            </w:rPr>
+            <m:t>∫</m:t>
+          </m:r>
+          <m:r>
+            <w:rPr>
+              <w:rStyle w:val="mord"/>
+              <w:rFonts w:ascii="Cambria Math" w:hAnsi="Cambria Math"/>
+              <w:color w:val="0D0D0D"/>
+              <w:sz w:val="20"/>
+              <w:szCs w:val="20"/>
+              <w:shd w:val="clear" w:color="auto" w:fill="FFFFFF"/>
+            </w:rPr>
+            <m:t>R</m:t>
+          </m:r>
+          <m:r>
+            <w:rPr>
+              <w:rFonts w:ascii="Cambria Math" w:eastAsiaTheme="minorEastAsia" w:hAnsi="Cambria Math" w:cs="Cambria Math"/>
+              <w:sz w:val="28"/>
+              <w:szCs w:val="28"/>
+              <w:lang w:val="en-CA"/>
+            </w:rPr>
+            <m:t xml:space="preserve"> </m:t>
+          </m:r>
+          <m:r>
+            <m:rPr>
+              <m:sty m:val="p"/>
+            </m:rPr>
+            <w:rPr>
+              <w:rStyle w:val="mop"/>
+              <w:rFonts w:ascii="Cambria Math" w:hAnsi="Cambria Math"/>
+              <w:color w:val="0D0D0D"/>
+              <w:sz w:val="28"/>
+              <w:szCs w:val="28"/>
+              <w:shd w:val="clear" w:color="auto" w:fill="FFFFFF"/>
+            </w:rPr>
+            <m:t>∫f</m:t>
+          </m:r>
+          <m:d>
+            <m:dPr>
+              <m:ctrlPr>
+                <w:rPr>
+                  <w:rStyle w:val="mop"/>
+                  <w:rFonts w:ascii="Cambria Math" w:hAnsi="Cambria Math"/>
+                  <w:color w:val="0D0D0D"/>
+                  <w:sz w:val="28"/>
+                  <w:szCs w:val="28"/>
+                  <w:shd w:val="clear" w:color="auto" w:fill="FFFFFF"/>
+                </w:rPr>
+              </m:ctrlPr>
+            </m:dPr>
+            <m:e>
+              <m:r>
+                <m:rPr>
+                  <m:sty m:val="p"/>
+                </m:rPr>
+                <w:rPr>
+                  <w:rStyle w:val="mop"/>
+                  <w:rFonts w:ascii="Cambria Math" w:hAnsi="Cambria Math"/>
+                  <w:color w:val="0D0D0D"/>
+                  <w:sz w:val="28"/>
+                  <w:szCs w:val="28"/>
+                  <w:shd w:val="clear" w:color="auto" w:fill="FFFFFF"/>
+                </w:rPr>
+                <m:t>x,y,g(x,y</m:t>
+              </m:r>
+            </m:e>
+          </m:d>
+          <m:r>
+            <w:rPr>
+              <w:rStyle w:val="mop"/>
+              <w:rFonts w:ascii="Cambria Math" w:hAnsi="Cambria Math"/>
+              <w:color w:val="0D0D0D"/>
+              <w:sz w:val="28"/>
+              <w:szCs w:val="28"/>
+              <w:shd w:val="clear" w:color="auto" w:fill="FFFFFF"/>
+            </w:rPr>
+            <m:t xml:space="preserve">)  </m:t>
+          </m:r>
+          <m:rad>
+            <m:radPr>
+              <m:degHide m:val="1"/>
+              <m:ctrlPr>
+                <w:rPr>
+                  <w:rStyle w:val="mop"/>
+                  <w:rFonts w:ascii="Cambria Math" w:hAnsi="Cambria Math"/>
+                  <w:i/>
+                  <w:color w:val="0D0D0D"/>
+                  <w:sz w:val="28"/>
+                  <w:szCs w:val="28"/>
+                  <w:shd w:val="clear" w:color="auto" w:fill="FFFFFF"/>
+                </w:rPr>
+              </m:ctrlPr>
+            </m:radPr>
+            <m:deg/>
+            <m:e>
+              <m:sSup>
+                <m:sSupPr>
+                  <m:ctrlPr>
+                    <w:rPr>
+                      <w:rFonts w:ascii="Cambria Math" w:hAnsi="Cambria Math"/>
+                      <w:i/>
+                      <w:sz w:val="28"/>
+                      <w:szCs w:val="28"/>
+                      <w:lang w:val="en-CA"/>
+                    </w:rPr>
+                  </m:ctrlPr>
+                </m:sSupPr>
+                <m:e>
+                  <m:r>
+                    <w:rPr>
+                      <w:rFonts w:ascii="Cambria Math" w:hAnsi="Cambria Math"/>
+                      <w:sz w:val="28"/>
+                      <w:szCs w:val="28"/>
+                      <w:lang w:val="en-CA"/>
+                    </w:rPr>
+                    <m:t xml:space="preserve">1+ </m:t>
+                  </m:r>
+                  <m:d>
+                    <m:dPr>
+                      <m:begChr m:val="["/>
+                      <m:endChr m:val="]"/>
+                      <m:ctrlPr>
+                        <w:rPr>
+                          <w:rFonts w:ascii="Cambria Math" w:hAnsi="Cambria Math"/>
+                          <w:i/>
+                          <w:sz w:val="28"/>
+                          <w:szCs w:val="28"/>
+                          <w:lang w:val="en-CA"/>
+                        </w:rPr>
+                      </m:ctrlPr>
+                    </m:dPr>
+                    <m:e>
+                      <m:sSub>
+                        <m:sSubPr>
+                          <m:ctrlPr>
+                            <w:rPr>
+                              <w:rFonts w:ascii="Cambria Math" w:hAnsi="Cambria Math"/>
+                              <w:i/>
+                              <w:sz w:val="28"/>
+                              <w:szCs w:val="28"/>
+                              <w:lang w:val="en-CA"/>
+                            </w:rPr>
+                          </m:ctrlPr>
+                        </m:sSubPr>
+                        <m:e>
+                          <m:r>
+                            <w:rPr>
+                              <w:rFonts w:ascii="Cambria Math" w:hAnsi="Cambria Math"/>
+                              <w:sz w:val="28"/>
+                              <w:szCs w:val="28"/>
+                              <w:lang w:val="en-CA"/>
+                            </w:rPr>
+                            <m:t>g</m:t>
+                          </m:r>
+                        </m:e>
+                        <m:sub>
+                          <m:r>
+                            <w:rPr>
+                              <w:rFonts w:ascii="Cambria Math" w:hAnsi="Cambria Math"/>
+                              <w:sz w:val="28"/>
+                              <w:szCs w:val="28"/>
+                              <w:lang w:val="en-CA"/>
+                            </w:rPr>
+                            <m:t>x</m:t>
+                          </m:r>
+                        </m:sub>
+                      </m:sSub>
+                      <m:d>
+                        <m:dPr>
+                          <m:ctrlPr>
+                            <w:rPr>
+                              <w:rFonts w:ascii="Cambria Math" w:hAnsi="Cambria Math"/>
+                              <w:i/>
+                              <w:sz w:val="28"/>
+                              <w:szCs w:val="28"/>
+                              <w:lang w:val="en-CA"/>
+                            </w:rPr>
+                          </m:ctrlPr>
+                        </m:dPr>
+                        <m:e>
+                          <m:r>
+                            <w:rPr>
+                              <w:rFonts w:ascii="Cambria Math" w:hAnsi="Cambria Math"/>
+                              <w:sz w:val="28"/>
+                              <w:szCs w:val="28"/>
+                              <w:lang w:val="en-CA"/>
+                            </w:rPr>
+                            <m:t>x,y</m:t>
+                          </m:r>
+                        </m:e>
+                      </m:d>
+                    </m:e>
+                  </m:d>
+                </m:e>
+                <m:sup>
+                  <m:r>
+                    <w:rPr>
+                      <w:rFonts w:ascii="Cambria Math" w:hAnsi="Cambria Math"/>
+                      <w:sz w:val="28"/>
+                      <w:szCs w:val="28"/>
+                      <w:lang w:val="en-CA"/>
+                    </w:rPr>
+                    <m:t>2</m:t>
+                  </m:r>
+                </m:sup>
+              </m:sSup>
+              <m:r>
+                <w:rPr>
+                  <w:rFonts w:ascii="Cambria Math" w:hAnsi="Cambria Math"/>
+                  <w:sz w:val="28"/>
+                  <w:szCs w:val="28"/>
+                  <w:lang w:val="en-CA"/>
+                </w:rPr>
+                <m:t>+</m:t>
+              </m:r>
+              <m:sSup>
+                <m:sSupPr>
+                  <m:ctrlPr>
+                    <w:rPr>
+                      <w:rFonts w:ascii="Cambria Math" w:hAnsi="Cambria Math"/>
+                      <w:i/>
+                      <w:sz w:val="28"/>
+                      <w:szCs w:val="28"/>
+                      <w:lang w:val="en-CA"/>
+                    </w:rPr>
+                  </m:ctrlPr>
+                </m:sSupPr>
+                <m:e>
+                  <m:d>
+                    <m:dPr>
+                      <m:begChr m:val="["/>
+                      <m:endChr m:val="]"/>
+                      <m:ctrlPr>
+                        <w:rPr>
+                          <w:rFonts w:ascii="Cambria Math" w:hAnsi="Cambria Math"/>
+                          <w:i/>
+                          <w:sz w:val="28"/>
+                          <w:szCs w:val="28"/>
+                          <w:lang w:val="en-CA"/>
+                        </w:rPr>
+                      </m:ctrlPr>
+                    </m:dPr>
+                    <m:e>
+                      <m:sSub>
+                        <m:sSubPr>
+                          <m:ctrlPr>
+                            <w:rPr>
+                              <w:rFonts w:ascii="Cambria Math" w:hAnsi="Cambria Math"/>
+                              <w:i/>
+                              <w:sz w:val="28"/>
+                              <w:szCs w:val="28"/>
+                              <w:lang w:val="en-CA"/>
+                            </w:rPr>
+                          </m:ctrlPr>
+                        </m:sSubPr>
+                        <m:e>
+                          <m:r>
+                            <w:rPr>
+                              <w:rFonts w:ascii="Cambria Math" w:hAnsi="Cambria Math"/>
+                              <w:sz w:val="28"/>
+                              <w:szCs w:val="28"/>
+                              <w:lang w:val="en-CA"/>
+                            </w:rPr>
+                            <m:t>g</m:t>
+                          </m:r>
+                        </m:e>
+                        <m:sub>
+                          <m:r>
+                            <w:rPr>
+                              <w:rFonts w:ascii="Cambria Math" w:hAnsi="Cambria Math"/>
+                              <w:sz w:val="28"/>
+                              <w:szCs w:val="28"/>
+                              <w:lang w:val="en-CA"/>
+                            </w:rPr>
+                            <m:t>y</m:t>
+                          </m:r>
+                        </m:sub>
+                      </m:sSub>
+                      <m:d>
+                        <m:dPr>
+                          <m:ctrlPr>
+                            <w:rPr>
+                              <w:rFonts w:ascii="Cambria Math" w:hAnsi="Cambria Math"/>
+                              <w:i/>
+                              <w:sz w:val="28"/>
+                              <w:szCs w:val="28"/>
+                              <w:lang w:val="en-CA"/>
+                            </w:rPr>
+                          </m:ctrlPr>
+                        </m:dPr>
+                        <m:e>
+                          <m:r>
+                            <w:rPr>
+                              <w:rFonts w:ascii="Cambria Math" w:hAnsi="Cambria Math"/>
+                              <w:sz w:val="28"/>
+                              <w:szCs w:val="28"/>
+                              <w:lang w:val="en-CA"/>
+                            </w:rPr>
+                            <m:t>x,y</m:t>
+                          </m:r>
+                        </m:e>
+                      </m:d>
+                    </m:e>
+                  </m:d>
+                </m:e>
+                <m:sup>
+                  <m:r>
+                    <w:rPr>
+                      <w:rFonts w:ascii="Cambria Math" w:hAnsi="Cambria Math"/>
+                      <w:sz w:val="28"/>
+                      <w:szCs w:val="28"/>
+                      <w:lang w:val="en-CA"/>
+                    </w:rPr>
+                    <m:t>2</m:t>
+                  </m:r>
+                </m:sup>
+              </m:sSup>
+            </m:e>
+          </m:rad>
+          <m:r>
+            <w:rPr>
+              <w:rStyle w:val="mop"/>
+              <w:rFonts w:ascii="Cambria Math" w:hAnsi="Cambria Math"/>
+              <w:color w:val="0D0D0D"/>
+              <w:sz w:val="28"/>
+              <w:szCs w:val="28"/>
+              <w:shd w:val="clear" w:color="auto" w:fill="FFFFFF"/>
+            </w:rPr>
+            <m:t xml:space="preserve">  dA      </m:t>
+          </m:r>
+        </m:oMath>
+      </m:oMathPara>
+    </w:p>
+    <w:p/>
+    <w:p/>
+    <w:p>
+      <w:pPr>
+        <w:rPr>
+          <w:rFonts w:eastAsiaTheme="minorEastAsia"/>
+        </w:rPr>
+      </w:pPr>
+      <w:r>
+        <w:rPr>
+          <w:highlight w:val="yellow"/>
+        </w:rPr>
+        <w:t xml:space="preserve">Sea S una superficie cuya </w:t>
+      </w:r>
+      <w:proofErr w:type="spellStart"/>
+      <w:r>
+        <w:rPr>
+          <w:highlight w:val="yellow"/>
+        </w:rPr>
+        <w:t>ecauacion</w:t>
+      </w:r>
+      <w:proofErr w:type="spellEnd"/>
+      <w:r>
+        <w:rPr>
+          <w:highlight w:val="yellow"/>
+        </w:rPr>
+        <w:t xml:space="preserve"> es z = g(</w:t>
+      </w:r>
+      <w:proofErr w:type="spellStart"/>
+      <w:proofErr w:type="gramStart"/>
+      <w:r>
+        <w:rPr>
+          <w:highlight w:val="yellow"/>
+        </w:rPr>
+        <w:t>x,y</w:t>
+      </w:r>
+      <w:proofErr w:type="spellEnd"/>
+      <w:proofErr w:type="gramEnd"/>
+      <w:r>
+        <w:rPr>
+          <w:highlight w:val="yellow"/>
+        </w:rPr>
+        <w:t xml:space="preserve">) y sea R su proyección sobre el plano </w:t>
+      </w:r>
+      <w:proofErr w:type="spellStart"/>
+      <w:r>
+        <w:rPr>
+          <w:highlight w:val="yellow"/>
+        </w:rPr>
+        <w:t>xy</w:t>
+      </w:r>
+      <w:proofErr w:type="spellEnd"/>
+      <w:r>
+        <w:rPr>
+          <w:highlight w:val="yellow"/>
+        </w:rPr>
+        <w:t xml:space="preserve">, Si g, </w:t>
+      </w:r>
+      <m:oMath>
+        <m:sSub>
+          <m:sSubPr>
+            <m:ctrlPr>
+              <w:rPr>
+                <w:rFonts w:ascii="Cambria Math" w:hAnsi="Cambria Math"/>
+                <w:i/>
+                <w:highlight w:val="yellow"/>
+              </w:rPr>
+            </m:ctrlPr>
+          </m:sSubPr>
+          <m:e>
+            <m:r>
+              <w:rPr>
+                <w:rFonts w:ascii="Cambria Math" w:hAnsi="Cambria Math"/>
+                <w:highlight w:val="yellow"/>
+              </w:rPr>
+              <m:t>g</m:t>
+            </m:r>
+          </m:e>
+          <m:sub>
+            <m:r>
+              <w:rPr>
+                <w:rFonts w:ascii="Cambria Math" w:hAnsi="Cambria Math"/>
+                <w:highlight w:val="yellow"/>
+              </w:rPr>
+              <m:t xml:space="preserve">x  </m:t>
+            </m:r>
+          </m:sub>
+        </m:sSub>
+      </m:oMath>
+      <w:r>
+        <w:rPr>
+          <w:rFonts w:eastAsiaTheme="minorEastAsia"/>
+          <w:highlight w:val="yellow"/>
+        </w:rPr>
+        <w:t>y g, son continuos en R y f es continua en S, entonces la integral de superficie de f sobre S es</w:t>
+      </w:r>
+    </w:p>
+    <w:p>
+      <w:pPr>
+        <w:rPr>
+          <w:rFonts w:eastAsiaTheme="minorEastAsia"/>
+          <w:sz w:val="24"/>
+          <w:szCs w:val="24"/>
+        </w:rPr>
+      </w:pPr>
+      <m:oMathPara>
+        <m:oMathParaPr>
+          <m:jc m:val="left"/>
+        </m:oMathParaPr>
+        <m:oMath>
+          <m:r>
+            <w:rPr>
+              <w:rFonts w:ascii="Cambria Math" w:eastAsiaTheme="minorEastAsia" w:hAnsi="Cambria Math" w:cs="Cambria Math"/>
+              <w:sz w:val="24"/>
+              <w:szCs w:val="24"/>
+            </w:rPr>
+            <w:lastRenderedPageBreak/>
+            <m:t xml:space="preserve">       </m:t>
+          </m:r>
+          <m:nary>
+            <m:naryPr>
+              <m:limLoc m:val="subSup"/>
+              <m:ctrlPr>
+                <w:rPr>
+                  <w:rFonts w:ascii="Cambria Math" w:eastAsiaTheme="minorEastAsia" w:hAnsi="Cambria Math" w:cs="Cambria Math"/>
+                  <w:i/>
+                  <w:sz w:val="24"/>
+                  <w:szCs w:val="24"/>
+                  <w:highlight w:val="yellow"/>
+                </w:rPr>
+              </m:ctrlPr>
+            </m:naryPr>
+            <m:sub>
+              <m:r>
+                <w:rPr>
+                  <w:rFonts w:ascii="Cambria Math" w:eastAsiaTheme="minorEastAsia" w:hAnsi="Cambria Math" w:cs="Cambria Math"/>
+                  <w:sz w:val="24"/>
+                  <w:szCs w:val="24"/>
+                  <w:highlight w:val="yellow"/>
+                </w:rPr>
+                <m:t>s</m:t>
+              </m:r>
+            </m:sub>
+            <m:sup/>
+            <m:e/>
+          </m:nary>
+          <m:r>
+            <w:rPr>
+              <w:rFonts w:ascii="Cambria Math" w:eastAsiaTheme="minorEastAsia" w:hAnsi="Cambria Math" w:cs="Cambria Math"/>
+              <w:sz w:val="24"/>
+              <w:szCs w:val="24"/>
+              <w:highlight w:val="yellow"/>
+              <w:lang w:val="en-CA"/>
+            </w:rPr>
+            <m:t xml:space="preserve"> </m:t>
+          </m:r>
+          <m:nary>
+            <m:naryPr>
+              <m:limLoc m:val="undOvr"/>
+              <m:subHide m:val="1"/>
+              <m:supHide m:val="1"/>
+              <m:ctrlPr>
+                <w:rPr>
+                  <w:rFonts w:ascii="Cambria Math" w:eastAsiaTheme="minorEastAsia" w:hAnsi="Cambria Math" w:cs="Cambria Math"/>
+                  <w:i/>
+                  <w:sz w:val="24"/>
+                  <w:szCs w:val="24"/>
+                  <w:highlight w:val="yellow"/>
+                </w:rPr>
+              </m:ctrlPr>
+            </m:naryPr>
+            <m:sub/>
+            <m:sup/>
+            <m:e>
+              <m:r>
+                <w:rPr>
+                  <w:rFonts w:ascii="Cambria Math" w:eastAsiaTheme="minorEastAsia" w:hAnsi="Cambria Math" w:cs="Cambria Math"/>
+                  <w:sz w:val="24"/>
+                  <w:szCs w:val="24"/>
+                  <w:highlight w:val="yellow"/>
+                </w:rPr>
+                <m:t>f</m:t>
+              </m:r>
+              <m:d>
+                <m:dPr>
+                  <m:ctrlPr>
+                    <w:rPr>
+                      <w:rFonts w:ascii="Cambria Math" w:eastAsiaTheme="minorEastAsia" w:hAnsi="Cambria Math" w:cs="Cambria Math"/>
+                      <w:i/>
+                      <w:sz w:val="24"/>
+                      <w:szCs w:val="24"/>
+                      <w:highlight w:val="yellow"/>
+                    </w:rPr>
+                  </m:ctrlPr>
+                </m:dPr>
+                <m:e>
+                  <m:r>
+                    <w:rPr>
+                      <w:rFonts w:ascii="Cambria Math" w:eastAsiaTheme="minorEastAsia" w:hAnsi="Cambria Math" w:cs="Cambria Math"/>
+                      <w:sz w:val="24"/>
+                      <w:szCs w:val="24"/>
+                      <w:highlight w:val="yellow"/>
+                    </w:rPr>
+                    <m:t>x</m:t>
+                  </m:r>
+                  <m:r>
+                    <w:rPr>
+                      <w:rFonts w:ascii="Cambria Math" w:eastAsiaTheme="minorEastAsia" w:hAnsi="Cambria Math" w:cs="Cambria Math"/>
+                      <w:sz w:val="24"/>
+                      <w:szCs w:val="24"/>
+                      <w:highlight w:val="yellow"/>
+                      <w:lang w:val="en-CA"/>
+                    </w:rPr>
+                    <m:t>,</m:t>
+                  </m:r>
+                  <m:r>
+                    <w:rPr>
+                      <w:rFonts w:ascii="Cambria Math" w:eastAsiaTheme="minorEastAsia" w:hAnsi="Cambria Math" w:cs="Cambria Math"/>
+                      <w:sz w:val="24"/>
+                      <w:szCs w:val="24"/>
+                      <w:highlight w:val="yellow"/>
+                    </w:rPr>
+                    <m:t>y</m:t>
+                  </m:r>
+                  <m:r>
+                    <w:rPr>
+                      <w:rFonts w:ascii="Cambria Math" w:eastAsiaTheme="minorEastAsia" w:hAnsi="Cambria Math" w:cs="Cambria Math"/>
+                      <w:sz w:val="24"/>
+                      <w:szCs w:val="24"/>
+                      <w:highlight w:val="yellow"/>
+                      <w:lang w:val="en-CA"/>
+                    </w:rPr>
+                    <m:t>,</m:t>
+                  </m:r>
+                  <m:r>
+                    <w:rPr>
+                      <w:rFonts w:ascii="Cambria Math" w:eastAsiaTheme="minorEastAsia" w:hAnsi="Cambria Math" w:cs="Cambria Math"/>
+                      <w:sz w:val="24"/>
+                      <w:szCs w:val="24"/>
+                      <w:highlight w:val="yellow"/>
+                    </w:rPr>
+                    <m:t>z</m:t>
+                  </m:r>
+                </m:e>
+              </m:d>
+              <m:r>
+                <w:rPr>
+                  <w:rFonts w:ascii="Cambria Math" w:eastAsiaTheme="minorEastAsia" w:hAnsi="Cambria Math" w:cs="Cambria Math"/>
+                  <w:sz w:val="24"/>
+                  <w:szCs w:val="24"/>
+                  <w:highlight w:val="yellow"/>
+                </w:rPr>
+                <m:t>dS</m:t>
+              </m:r>
+              <m:r>
+                <w:rPr>
+                  <w:rFonts w:ascii="Cambria Math" w:eastAsiaTheme="minorEastAsia" w:hAnsi="Cambria Math" w:cs="Cambria Math"/>
+                  <w:sz w:val="24"/>
+                  <w:szCs w:val="24"/>
+                  <w:highlight w:val="yellow"/>
+                  <w:lang w:val="en-CA"/>
+                </w:rPr>
+                <m:t xml:space="preserve"> </m:t>
+              </m:r>
+            </m:e>
+          </m:nary>
+          <m:r>
+            <w:rPr>
+              <w:rFonts w:ascii="Cambria Math" w:hAnsi="Cambria Math"/>
+              <w:highlight w:val="yellow"/>
+              <w:lang w:val="en-CA"/>
+            </w:rPr>
+            <m:t xml:space="preserve">= </m:t>
+          </m:r>
+          <m:nary>
+            <m:naryPr>
+              <m:limLoc m:val="subSup"/>
+              <m:ctrlPr>
+                <w:rPr>
+                  <w:rFonts w:ascii="Cambria Math" w:eastAsiaTheme="minorEastAsia" w:hAnsi="Cambria Math" w:cs="Cambria Math"/>
+                  <w:i/>
+                  <w:sz w:val="24"/>
+                  <w:szCs w:val="24"/>
+                  <w:highlight w:val="yellow"/>
+                </w:rPr>
+              </m:ctrlPr>
+            </m:naryPr>
+            <m:sub>
+              <m:r>
+                <w:rPr>
+                  <w:rFonts w:ascii="Cambria Math" w:eastAsiaTheme="minorEastAsia" w:hAnsi="Cambria Math" w:cs="Cambria Math"/>
+                  <w:sz w:val="24"/>
+                  <w:szCs w:val="24"/>
+                  <w:highlight w:val="yellow"/>
+                </w:rPr>
+                <m:t>r</m:t>
+              </m:r>
+            </m:sub>
+            <m:sup/>
+            <m:e/>
+          </m:nary>
+          <m:r>
+            <w:rPr>
+              <w:rFonts w:ascii="Cambria Math" w:eastAsiaTheme="minorEastAsia" w:hAnsi="Cambria Math" w:cs="Cambria Math"/>
+              <w:sz w:val="24"/>
+              <w:szCs w:val="24"/>
+              <w:highlight w:val="yellow"/>
+              <w:lang w:val="en-CA"/>
+            </w:rPr>
+            <m:t xml:space="preserve"> </m:t>
+          </m:r>
+          <m:nary>
+            <m:naryPr>
+              <m:limLoc m:val="undOvr"/>
+              <m:subHide m:val="1"/>
+              <m:supHide m:val="1"/>
+              <m:ctrlPr>
+                <w:rPr>
+                  <w:rFonts w:ascii="Cambria Math" w:eastAsiaTheme="minorEastAsia" w:hAnsi="Cambria Math" w:cs="Cambria Math"/>
+                  <w:i/>
+                  <w:sz w:val="24"/>
+                  <w:szCs w:val="24"/>
+                  <w:highlight w:val="yellow"/>
+                </w:rPr>
+              </m:ctrlPr>
+            </m:naryPr>
+            <m:sub/>
+            <m:sup/>
+            <m:e>
+              <m:r>
+                <w:rPr>
+                  <w:rFonts w:ascii="Cambria Math" w:eastAsiaTheme="minorEastAsia" w:hAnsi="Cambria Math" w:cs="Cambria Math"/>
+                  <w:sz w:val="24"/>
+                  <w:szCs w:val="24"/>
+                  <w:highlight w:val="yellow"/>
+                </w:rPr>
+                <m:t>f</m:t>
+              </m:r>
+              <m:d>
+                <m:dPr>
+                  <m:ctrlPr>
+                    <w:rPr>
+                      <w:rFonts w:ascii="Cambria Math" w:eastAsiaTheme="minorEastAsia" w:hAnsi="Cambria Math" w:cs="Cambria Math"/>
+                      <w:i/>
+                      <w:sz w:val="24"/>
+                      <w:szCs w:val="24"/>
+                      <w:highlight w:val="yellow"/>
+                    </w:rPr>
+                  </m:ctrlPr>
+                </m:dPr>
+                <m:e>
+                  <m:r>
+                    <w:rPr>
+                      <w:rFonts w:ascii="Cambria Math" w:eastAsiaTheme="minorEastAsia" w:hAnsi="Cambria Math" w:cs="Cambria Math"/>
+                      <w:sz w:val="24"/>
+                      <w:szCs w:val="24"/>
+                      <w:highlight w:val="yellow"/>
+                    </w:rPr>
+                    <m:t>x</m:t>
+                  </m:r>
+                  <m:r>
+                    <w:rPr>
+                      <w:rFonts w:ascii="Cambria Math" w:eastAsiaTheme="minorEastAsia" w:hAnsi="Cambria Math" w:cs="Cambria Math"/>
+                      <w:sz w:val="24"/>
+                      <w:szCs w:val="24"/>
+                      <w:highlight w:val="yellow"/>
+                      <w:lang w:val="en-CA"/>
+                    </w:rPr>
+                    <m:t>,</m:t>
+                  </m:r>
+                  <m:r>
+                    <w:rPr>
+                      <w:rFonts w:ascii="Cambria Math" w:eastAsiaTheme="minorEastAsia" w:hAnsi="Cambria Math" w:cs="Cambria Math"/>
+                      <w:sz w:val="24"/>
+                      <w:szCs w:val="24"/>
+                      <w:highlight w:val="yellow"/>
+                    </w:rPr>
+                    <m:t>y</m:t>
+                  </m:r>
+                  <m:r>
+                    <w:rPr>
+                      <w:rFonts w:ascii="Cambria Math" w:eastAsiaTheme="minorEastAsia" w:hAnsi="Cambria Math" w:cs="Cambria Math"/>
+                      <w:sz w:val="24"/>
+                      <w:szCs w:val="24"/>
+                      <w:highlight w:val="yellow"/>
+                      <w:lang w:val="en-CA"/>
+                    </w:rPr>
+                    <m:t>,</m:t>
+                  </m:r>
+                  <m:r>
+                    <w:rPr>
+                      <w:rFonts w:ascii="Cambria Math" w:eastAsiaTheme="minorEastAsia" w:hAnsi="Cambria Math" w:cs="Cambria Math"/>
+                      <w:sz w:val="24"/>
+                      <w:szCs w:val="24"/>
+                      <w:highlight w:val="yellow"/>
+                    </w:rPr>
+                    <m:t>z</m:t>
+                  </m:r>
+                </m:e>
+              </m:d>
+              <m:rad>
+                <m:radPr>
+                  <m:degHide m:val="1"/>
+                  <m:ctrlPr>
+                    <w:rPr>
+                      <w:rFonts w:ascii="Cambria Math" w:hAnsi="Cambria Math"/>
+                      <w:i/>
+                      <w:highlight w:val="yellow"/>
+                      <w:lang w:val="en-CA"/>
+                    </w:rPr>
+                  </m:ctrlPr>
+                </m:radPr>
+                <m:deg/>
+                <m:e>
+                  <m:sSup>
+                    <m:sSupPr>
+                      <m:ctrlPr>
+                        <w:rPr>
+                          <w:rFonts w:ascii="Cambria Math" w:hAnsi="Cambria Math"/>
+                          <w:i/>
+                          <w:highlight w:val="yellow"/>
+                          <w:lang w:val="en-CA"/>
+                        </w:rPr>
+                      </m:ctrlPr>
+                    </m:sSupPr>
+                    <m:e>
+                      <m:r>
+                        <w:rPr>
+                          <w:rFonts w:ascii="Cambria Math" w:hAnsi="Cambria Math"/>
+                          <w:highlight w:val="yellow"/>
+                          <w:lang w:val="en-CA"/>
+                        </w:rPr>
+                        <m:t xml:space="preserve">1+ </m:t>
+                      </m:r>
+                      <m:d>
+                        <m:dPr>
+                          <m:begChr m:val="["/>
+                          <m:endChr m:val="]"/>
+                          <m:ctrlPr>
+                            <w:rPr>
+                              <w:rFonts w:ascii="Cambria Math" w:hAnsi="Cambria Math"/>
+                              <w:i/>
+                              <w:highlight w:val="yellow"/>
+                              <w:lang w:val="en-CA"/>
+                            </w:rPr>
+                          </m:ctrlPr>
+                        </m:dPr>
+                        <m:e>
+                          <m:sSub>
+                            <m:sSubPr>
+                              <m:ctrlPr>
+                                <w:rPr>
+                                  <w:rFonts w:ascii="Cambria Math" w:hAnsi="Cambria Math"/>
+                                  <w:i/>
+                                  <w:highlight w:val="yellow"/>
+                                  <w:lang w:val="en-CA"/>
+                                </w:rPr>
+                              </m:ctrlPr>
+                            </m:sSubPr>
+                            <m:e>
+                              <m:r>
+                                <w:rPr>
+                                  <w:rFonts w:ascii="Cambria Math" w:hAnsi="Cambria Math"/>
+                                  <w:highlight w:val="yellow"/>
+                                  <w:lang w:val="en-CA"/>
+                                </w:rPr>
+                                <m:t>g</m:t>
+                              </m:r>
+                            </m:e>
+                            <m:sub>
+                              <m:r>
+                                <w:rPr>
+                                  <w:rFonts w:ascii="Cambria Math" w:hAnsi="Cambria Math"/>
+                                  <w:highlight w:val="yellow"/>
+                                  <w:lang w:val="en-CA"/>
+                                </w:rPr>
+                                <m:t>x</m:t>
+                              </m:r>
+                            </m:sub>
+                          </m:sSub>
+                          <m:d>
+                            <m:dPr>
+                              <m:ctrlPr>
+                                <w:rPr>
+                                  <w:rFonts w:ascii="Cambria Math" w:hAnsi="Cambria Math"/>
+                                  <w:i/>
+                                  <w:highlight w:val="yellow"/>
+                                  <w:lang w:val="en-CA"/>
+                                </w:rPr>
+                              </m:ctrlPr>
+                            </m:dPr>
+                            <m:e>
+                              <m:r>
+                                <w:rPr>
+                                  <w:rFonts w:ascii="Cambria Math" w:hAnsi="Cambria Math"/>
+                                  <w:highlight w:val="yellow"/>
+                                  <w:lang w:val="en-CA"/>
+                                </w:rPr>
+                                <m:t>x,y</m:t>
+                              </m:r>
+                            </m:e>
+                          </m:d>
+                        </m:e>
+                      </m:d>
+                    </m:e>
+                    <m:sup>
+                      <m:r>
+                        <w:rPr>
+                          <w:rFonts w:ascii="Cambria Math" w:hAnsi="Cambria Math"/>
+                          <w:highlight w:val="yellow"/>
+                          <w:lang w:val="en-CA"/>
+                        </w:rPr>
+                        <m:t>2</m:t>
+                      </m:r>
+                    </m:sup>
+                  </m:sSup>
+                  <m:r>
+                    <w:rPr>
+                      <w:rFonts w:ascii="Cambria Math" w:hAnsi="Cambria Math"/>
+                      <w:highlight w:val="yellow"/>
+                      <w:lang w:val="en-CA"/>
+                    </w:rPr>
+                    <m:t>+</m:t>
+                  </m:r>
+                  <m:sSup>
+                    <m:sSupPr>
+                      <m:ctrlPr>
+                        <w:rPr>
+                          <w:rFonts w:ascii="Cambria Math" w:hAnsi="Cambria Math"/>
+                          <w:i/>
+                          <w:highlight w:val="yellow"/>
+                          <w:lang w:val="en-CA"/>
+                        </w:rPr>
+                      </m:ctrlPr>
+                    </m:sSupPr>
+                    <m:e>
+                      <m:d>
+                        <m:dPr>
+                          <m:begChr m:val="["/>
+                          <m:endChr m:val="]"/>
+                          <m:ctrlPr>
+                            <w:rPr>
+                              <w:rFonts w:ascii="Cambria Math" w:hAnsi="Cambria Math"/>
+                              <w:i/>
+                              <w:highlight w:val="yellow"/>
+                              <w:lang w:val="en-CA"/>
+                            </w:rPr>
+                          </m:ctrlPr>
+                        </m:dPr>
+                        <m:e>
+                          <m:sSub>
+                            <m:sSubPr>
+                              <m:ctrlPr>
+                                <w:rPr>
+                                  <w:rFonts w:ascii="Cambria Math" w:hAnsi="Cambria Math"/>
+                                  <w:i/>
+                                  <w:highlight w:val="yellow"/>
+                                  <w:lang w:val="en-CA"/>
+                                </w:rPr>
+                              </m:ctrlPr>
+                            </m:sSubPr>
+                            <m:e>
+                              <m:r>
+                                <w:rPr>
+                                  <w:rFonts w:ascii="Cambria Math" w:hAnsi="Cambria Math"/>
+                                  <w:highlight w:val="yellow"/>
+                                  <w:lang w:val="en-CA"/>
+                                </w:rPr>
+                                <m:t>g</m:t>
+                              </m:r>
+                            </m:e>
+                            <m:sub>
+                              <m:r>
+                                <w:rPr>
+                                  <w:rFonts w:ascii="Cambria Math" w:hAnsi="Cambria Math"/>
+                                  <w:highlight w:val="yellow"/>
+                                  <w:lang w:val="en-CA"/>
+                                </w:rPr>
+                                <m:t>y</m:t>
+                              </m:r>
+                            </m:sub>
+                          </m:sSub>
+                          <m:d>
+                            <m:dPr>
+                              <m:ctrlPr>
+                                <w:rPr>
+                                  <w:rFonts w:ascii="Cambria Math" w:hAnsi="Cambria Math"/>
+                                  <w:i/>
+                                  <w:highlight w:val="yellow"/>
+                                  <w:lang w:val="en-CA"/>
+                                </w:rPr>
+                              </m:ctrlPr>
+                            </m:dPr>
+                            <m:e>
+                              <m:r>
+                                <w:rPr>
+                                  <w:rFonts w:ascii="Cambria Math" w:hAnsi="Cambria Math"/>
+                                  <w:highlight w:val="yellow"/>
+                                  <w:lang w:val="en-CA"/>
+                                </w:rPr>
+                                <m:t>x,y</m:t>
+                              </m:r>
+                            </m:e>
+                          </m:d>
+                        </m:e>
+                      </m:d>
+                    </m:e>
+                    <m:sup>
+                      <m:r>
+                        <w:rPr>
+                          <w:rFonts w:ascii="Cambria Math" w:hAnsi="Cambria Math"/>
+                          <w:highlight w:val="yellow"/>
+                          <w:lang w:val="en-CA"/>
+                        </w:rPr>
+                        <m:t>2</m:t>
+                      </m:r>
+                    </m:sup>
+                  </m:sSup>
+                </m:e>
+              </m:rad>
+              <m:r>
+                <w:rPr>
+                  <w:rFonts w:ascii="Cambria Math" w:hAnsi="Cambria Math"/>
+                  <w:highlight w:val="yellow"/>
+                  <w:lang w:val="en-CA"/>
+                </w:rPr>
+                <m:t>dA</m:t>
+              </m:r>
+              <m:r>
+                <w:rPr>
+                  <w:rFonts w:ascii="Cambria Math" w:eastAsiaTheme="minorEastAsia" w:hAnsi="Cambria Math" w:cs="Cambria Math"/>
+                  <w:sz w:val="24"/>
+                  <w:szCs w:val="24"/>
+                  <w:highlight w:val="yellow"/>
+                  <w:lang w:val="en-CA"/>
+                </w:rPr>
+                <m:t xml:space="preserve">      </m:t>
+              </m:r>
+              <m:r>
+                <m:rPr>
+                  <m:sty m:val="p"/>
+                </m:rPr>
+                <w:rPr>
+                  <w:rStyle w:val="mop"/>
+                  <w:rFonts w:ascii="Cambria Math" w:hAnsi="Cambria Math"/>
+                  <w:color w:val="0D0D0D"/>
+                  <w:sz w:val="29"/>
+                  <w:szCs w:val="29"/>
+                  <w:highlight w:val="yellow"/>
+                  <w:shd w:val="clear" w:color="auto" w:fill="FFFFFF"/>
+                </w:rPr>
+                <m:t>∫</m:t>
+              </m:r>
+              <m:r>
+                <w:rPr>
+                  <w:rStyle w:val="mord"/>
+                  <w:rFonts w:ascii="Cambria Math" w:hAnsi="Cambria Math"/>
+                  <w:color w:val="0D0D0D"/>
+                  <w:sz w:val="20"/>
+                  <w:szCs w:val="20"/>
+                  <w:highlight w:val="yellow"/>
+                  <w:shd w:val="clear" w:color="auto" w:fill="FFFFFF"/>
+                </w:rPr>
+                <m:t>S</m:t>
+              </m:r>
+              <m:r>
+                <m:rPr>
+                  <m:sty m:val="p"/>
+                </m:rPr>
+                <w:rPr>
+                  <w:rStyle w:val="vlist-s"/>
+                  <w:rFonts w:ascii="Cambria Math" w:hAnsi="Cambria Math"/>
+                  <w:color w:val="0D0D0D"/>
+                  <w:sz w:val="2"/>
+                  <w:szCs w:val="2"/>
+                  <w:highlight w:val="yellow"/>
+                  <w:shd w:val="clear" w:color="auto" w:fill="FFFFFF"/>
+                </w:rPr>
+                <m:t>​</m:t>
+              </m:r>
+              <m:r>
+                <w:rPr>
+                  <w:rFonts w:ascii="Cambria Math" w:eastAsiaTheme="minorEastAsia" w:hAnsi="Cambria Math" w:cs="Cambria Math"/>
+                  <w:sz w:val="24"/>
+                  <w:szCs w:val="24"/>
+                  <w:highlight w:val="yellow"/>
+                  <w:lang w:val="en-CA"/>
+                </w:rPr>
+                <m:t xml:space="preserve">        </m:t>
+              </m:r>
+              <m:r>
+                <m:rPr>
+                  <m:sty m:val="p"/>
+                </m:rPr>
+                <w:rPr>
+                  <w:rFonts w:ascii="Cambria Math" w:hAnsi="Cambria Math"/>
+                  <w:color w:val="0D0D0D"/>
+                  <w:sz w:val="29"/>
+                  <w:szCs w:val="29"/>
+                  <w:highlight w:val="yellow"/>
+                  <w:shd w:val="clear" w:color="auto" w:fill="FFFFFF"/>
+                </w:rPr>
+                <m:t>∫</m:t>
+              </m:r>
+              <m:r>
+                <m:rPr>
+                  <m:sty m:val="p"/>
+                </m:rPr>
+                <w:rPr>
+                  <w:rFonts w:ascii="Cambria Math" w:hAnsi="KaTeX_Size2"/>
+                  <w:color w:val="0D0D0D"/>
+                  <w:sz w:val="29"/>
+                  <w:szCs w:val="29"/>
+                  <w:highlight w:val="yellow"/>
+                  <w:shd w:val="clear" w:color="auto" w:fill="FFFFFF"/>
+                </w:rPr>
+                <m:t xml:space="preserve"> </m:t>
+              </m:r>
+              <m:r>
+                <w:rPr>
+                  <w:rFonts w:ascii="Cambria Math" w:eastAsiaTheme="minorEastAsia" w:hAnsi="Cambria Math" w:cs="Cambria Math"/>
+                  <w:sz w:val="24"/>
+                  <w:szCs w:val="24"/>
+                  <w:highlight w:val="yellow"/>
+                  <w:lang w:val="en-CA"/>
+                </w:rPr>
+                <m:t xml:space="preserve">           </m:t>
+              </m:r>
+              <m:r>
+                <m:rPr>
+                  <m:sty m:val="p"/>
+                </m:rPr>
+                <w:rPr>
+                  <w:rStyle w:val="mop"/>
+                  <w:rFonts w:ascii="Cambria Math" w:hAnsi="Cambria Math"/>
+                  <w:color w:val="0D0D0D"/>
+                  <w:sz w:val="29"/>
+                  <w:szCs w:val="29"/>
+                  <w:highlight w:val="yellow"/>
+                  <w:shd w:val="clear" w:color="auto" w:fill="FFFFFF"/>
+                </w:rPr>
+                <m:t>∫</m:t>
+              </m:r>
+              <m:r>
+                <w:rPr>
+                  <w:rStyle w:val="mord"/>
+                  <w:rFonts w:ascii="Cambria Math" w:hAnsi="Cambria Math"/>
+                  <w:color w:val="0D0D0D"/>
+                  <w:sz w:val="20"/>
+                  <w:szCs w:val="20"/>
+                  <w:highlight w:val="yellow"/>
+                  <w:shd w:val="clear" w:color="auto" w:fill="FFFFFF"/>
+                </w:rPr>
+                <m:t>R</m:t>
+              </m:r>
+              <m:r>
+                <m:rPr>
+                  <m:sty m:val="p"/>
+                </m:rPr>
+                <w:rPr>
+                  <w:rStyle w:val="vlist-s"/>
+                  <w:rFonts w:ascii="Cambria Math" w:hAnsi="Cambria Math"/>
+                  <w:color w:val="0D0D0D"/>
+                  <w:sz w:val="2"/>
+                  <w:szCs w:val="2"/>
+                  <w:highlight w:val="yellow"/>
+                  <w:shd w:val="clear" w:color="auto" w:fill="FFFFFF"/>
+                </w:rPr>
+                <m:t>​</m:t>
+              </m:r>
+            </m:e>
+          </m:nary>
+        </m:oMath>
+      </m:oMathPara>
+    </w:p>
+    <w:p/>
+    <w:p>
+      <w:pPr>
+        <w:rPr>
+          <w:rFonts w:eastAsiaTheme="minorEastAsia"/>
+          <w:highlight w:val="yellow"/>
+        </w:rPr>
+      </w:pPr>
+      <w:proofErr w:type="gramStart"/>
+      <w:r>
+        <w:rPr>
+          <w:highlight w:val="yellow"/>
+        </w:rPr>
+        <w:t>S:z</w:t>
+      </w:r>
+      <w:proofErr w:type="gramEnd"/>
+      <w:r>
+        <w:rPr>
+          <w:highlight w:val="yellow"/>
+        </w:rPr>
+        <w:t xml:space="preserve">=15-2x+3y,  </w:t>
+      </w:r>
+      <m:oMath>
+        <m:r>
+          <w:rPr>
+            <w:rFonts w:ascii="Cambria Math" w:hAnsi="Cambria Math"/>
+            <w:highlight w:val="yellow"/>
+          </w:rPr>
+          <m:t>0≤</m:t>
+        </m:r>
+        <m:r>
+          <w:rPr>
+            <w:rFonts w:ascii="Cambria Math" w:hAnsi="Cambria Math"/>
+            <w:highlight w:val="yellow"/>
+            <w:lang w:val="en-CA"/>
+          </w:rPr>
+          <m:t>x</m:t>
+        </m:r>
+        <m:r>
+          <w:rPr>
+            <w:rFonts w:ascii="Cambria Math" w:hAnsi="Cambria Math"/>
+            <w:highlight w:val="yellow"/>
+          </w:rPr>
+          <m:t xml:space="preserve"> ≤ 2 </m:t>
+        </m:r>
+      </m:oMath>
+      <w:r>
+        <w:rPr>
+          <w:rFonts w:eastAsiaTheme="minorEastAsia"/>
+          <w:highlight w:val="yellow"/>
+        </w:rPr>
+        <w:t xml:space="preserve">, </w:t>
+      </w:r>
+      <m:oMath>
+        <m:r>
+          <w:rPr>
+            <w:rFonts w:ascii="Cambria Math" w:hAnsi="Cambria Math"/>
+            <w:highlight w:val="yellow"/>
+          </w:rPr>
+          <m:t>0≤</m:t>
+        </m:r>
+        <m:r>
+          <w:rPr>
+            <w:rFonts w:ascii="Cambria Math" w:hAnsi="Cambria Math"/>
+            <w:highlight w:val="yellow"/>
+            <w:lang w:val="en-CA"/>
+          </w:rPr>
+          <m:t>y</m:t>
+        </m:r>
+        <m:r>
+          <w:rPr>
+            <w:rFonts w:ascii="Cambria Math" w:hAnsi="Cambria Math"/>
+            <w:highlight w:val="yellow"/>
+          </w:rPr>
+          <m:t xml:space="preserve"> ≤ 4</m:t>
+        </m:r>
+      </m:oMath>
+    </w:p>
+    <w:p>
+      <w:pPr>
+        <w:rPr>
+          <w:rFonts w:eastAsiaTheme="minorEastAsia"/>
+          <w:highlight w:val="yellow"/>
+        </w:rPr>
+      </w:pPr>
+      <w:r>
+        <w:rPr>
+          <w:rFonts w:eastAsiaTheme="minorEastAsia"/>
+          <w:highlight w:val="yellow"/>
+        </w:rPr>
+        <w:t>Tener en cuenta:</w:t>
+      </w:r>
+    </w:p>
+    <w:p>
+      <w:pPr>
+        <w:rPr>
+          <w:rFonts w:eastAsiaTheme="minorEastAsia"/>
+          <w:highlight w:val="yellow"/>
+          <w:lang w:val="en-CA"/>
+        </w:rPr>
+      </w:pPr>
+      <m:oMathPara>
+        <m:oMathParaPr>
+          <m:jc m:val="left"/>
+        </m:oMathParaPr>
+        <m:oMath>
+          <m:r>
+            <w:rPr>
+              <w:rFonts w:ascii="Cambria Math" w:hAnsi="Cambria Math"/>
+              <w:highlight w:val="yellow"/>
+              <w:lang w:val="en-CA"/>
+            </w:rPr>
+            <m:t xml:space="preserve">dS= </m:t>
+          </m:r>
+          <m:rad>
+            <m:radPr>
+              <m:degHide m:val="1"/>
+              <m:ctrlPr>
+                <w:rPr>
+                  <w:rFonts w:ascii="Cambria Math" w:hAnsi="Cambria Math"/>
+                  <w:i/>
+                  <w:highlight w:val="yellow"/>
+                  <w:lang w:val="en-CA"/>
+                </w:rPr>
+              </m:ctrlPr>
+            </m:radPr>
+            <m:deg/>
+            <m:e>
+              <m:sSup>
+                <m:sSupPr>
+                  <m:ctrlPr>
+                    <w:rPr>
+                      <w:rFonts w:ascii="Cambria Math" w:hAnsi="Cambria Math"/>
+                      <w:i/>
+                      <w:highlight w:val="yellow"/>
+                      <w:lang w:val="en-CA"/>
+                    </w:rPr>
+                  </m:ctrlPr>
+                </m:sSupPr>
+                <m:e>
+                  <m:r>
+                    <w:rPr>
+                      <w:rFonts w:ascii="Cambria Math" w:hAnsi="Cambria Math"/>
+                      <w:highlight w:val="yellow"/>
+                      <w:lang w:val="en-CA"/>
+                    </w:rPr>
+                    <m:t xml:space="preserve">1+ </m:t>
+                  </m:r>
+                  <m:d>
+                    <m:dPr>
+                      <m:begChr m:val="["/>
+                      <m:endChr m:val="]"/>
+                      <m:ctrlPr>
+                        <w:rPr>
+                          <w:rFonts w:ascii="Cambria Math" w:hAnsi="Cambria Math"/>
+                          <w:i/>
+                          <w:highlight w:val="yellow"/>
+                          <w:lang w:val="en-CA"/>
+                        </w:rPr>
+                      </m:ctrlPr>
+                    </m:dPr>
+                    <m:e>
+                      <m:sSub>
+                        <m:sSubPr>
+                          <m:ctrlPr>
+                            <w:rPr>
+                              <w:rFonts w:ascii="Cambria Math" w:hAnsi="Cambria Math"/>
+                              <w:i/>
+                              <w:highlight w:val="yellow"/>
+                              <w:lang w:val="en-CA"/>
+                            </w:rPr>
+                          </m:ctrlPr>
+                        </m:sSubPr>
+                        <m:e>
+                          <m:r>
+                            <w:rPr>
+                              <w:rFonts w:ascii="Cambria Math" w:hAnsi="Cambria Math"/>
+                              <w:highlight w:val="yellow"/>
+                              <w:lang w:val="en-CA"/>
+                            </w:rPr>
+                            <m:t>g</m:t>
+                          </m:r>
+                        </m:e>
+                        <m:sub>
+                          <m:r>
+                            <w:rPr>
+                              <w:rFonts w:ascii="Cambria Math" w:hAnsi="Cambria Math"/>
+                              <w:highlight w:val="yellow"/>
+                              <w:lang w:val="en-CA"/>
+                            </w:rPr>
+                            <m:t>x</m:t>
+                          </m:r>
+                        </m:sub>
+                      </m:sSub>
+                      <m:d>
+                        <m:dPr>
+                          <m:ctrlPr>
+                            <w:rPr>
+                              <w:rFonts w:ascii="Cambria Math" w:hAnsi="Cambria Math"/>
+                              <w:i/>
+                              <w:highlight w:val="yellow"/>
+                              <w:lang w:val="en-CA"/>
+                            </w:rPr>
+                          </m:ctrlPr>
+                        </m:dPr>
+                        <m:e>
+                          <m:r>
+                            <w:rPr>
+                              <w:rFonts w:ascii="Cambria Math" w:hAnsi="Cambria Math"/>
+                              <w:highlight w:val="yellow"/>
+                              <w:lang w:val="en-CA"/>
+                            </w:rPr>
+                            <m:t>x,y</m:t>
+                          </m:r>
+                        </m:e>
+                      </m:d>
+                    </m:e>
+                  </m:d>
+                </m:e>
+                <m:sup>
+                  <m:r>
+                    <w:rPr>
+                      <w:rFonts w:ascii="Cambria Math" w:hAnsi="Cambria Math"/>
+                      <w:highlight w:val="yellow"/>
+                      <w:lang w:val="en-CA"/>
+                    </w:rPr>
+                    <m:t>2</m:t>
+                  </m:r>
+                </m:sup>
+              </m:sSup>
+              <m:r>
+                <w:rPr>
+                  <w:rFonts w:ascii="Cambria Math" w:hAnsi="Cambria Math"/>
+                  <w:highlight w:val="yellow"/>
+                  <w:lang w:val="en-CA"/>
+                </w:rPr>
+                <m:t>+</m:t>
+              </m:r>
+              <m:sSup>
+                <m:sSupPr>
+                  <m:ctrlPr>
+                    <w:rPr>
+                      <w:rFonts w:ascii="Cambria Math" w:hAnsi="Cambria Math"/>
+                      <w:i/>
+                      <w:highlight w:val="yellow"/>
+                      <w:lang w:val="en-CA"/>
+                    </w:rPr>
+                  </m:ctrlPr>
+                </m:sSupPr>
+                <m:e>
+                  <m:d>
+                    <m:dPr>
+                      <m:begChr m:val="["/>
+                      <m:endChr m:val="]"/>
+                      <m:ctrlPr>
+                        <w:rPr>
+                          <w:rFonts w:ascii="Cambria Math" w:hAnsi="Cambria Math"/>
+                          <w:i/>
+                          <w:highlight w:val="yellow"/>
+                          <w:lang w:val="en-CA"/>
+                        </w:rPr>
+                      </m:ctrlPr>
+                    </m:dPr>
+                    <m:e>
+                      <m:sSub>
+                        <m:sSubPr>
+                          <m:ctrlPr>
+                            <w:rPr>
+                              <w:rFonts w:ascii="Cambria Math" w:hAnsi="Cambria Math"/>
+                              <w:i/>
+                              <w:highlight w:val="yellow"/>
+                              <w:lang w:val="en-CA"/>
+                            </w:rPr>
+                          </m:ctrlPr>
+                        </m:sSubPr>
+                        <m:e>
+                          <m:r>
+                            <w:rPr>
+                              <w:rFonts w:ascii="Cambria Math" w:hAnsi="Cambria Math"/>
+                              <w:highlight w:val="yellow"/>
+                              <w:lang w:val="en-CA"/>
+                            </w:rPr>
+                            <m:t>g</m:t>
+                          </m:r>
+                        </m:e>
+                        <m:sub>
+                          <m:r>
+                            <w:rPr>
+                              <w:rFonts w:ascii="Cambria Math" w:hAnsi="Cambria Math"/>
+                              <w:highlight w:val="yellow"/>
+                              <w:lang w:val="en-CA"/>
+                            </w:rPr>
+                            <m:t>y</m:t>
+                          </m:r>
+                        </m:sub>
+                      </m:sSub>
+                      <m:d>
+                        <m:dPr>
+                          <m:ctrlPr>
+                            <w:rPr>
+                              <w:rFonts w:ascii="Cambria Math" w:hAnsi="Cambria Math"/>
+                              <w:i/>
+                              <w:highlight w:val="yellow"/>
+                              <w:lang w:val="en-CA"/>
+                            </w:rPr>
+                          </m:ctrlPr>
+                        </m:dPr>
+                        <m:e>
+                          <m:r>
+                            <w:rPr>
+                              <w:rFonts w:ascii="Cambria Math" w:hAnsi="Cambria Math"/>
+                              <w:highlight w:val="yellow"/>
+                              <w:lang w:val="en-CA"/>
+                            </w:rPr>
+                            <m:t>x,y</m:t>
+                          </m:r>
+                        </m:e>
+                      </m:d>
+                    </m:e>
+                  </m:d>
+                </m:e>
+                <m:sup>
+                  <m:r>
+                    <w:rPr>
+                      <w:rFonts w:ascii="Cambria Math" w:hAnsi="Cambria Math"/>
+                      <w:highlight w:val="yellow"/>
+                      <w:lang w:val="en-CA"/>
+                    </w:rPr>
+                    <m:t>2</m:t>
+                  </m:r>
+                </m:sup>
+              </m:sSup>
+            </m:e>
+          </m:rad>
+          <m:r>
+            <w:rPr>
+              <w:rFonts w:ascii="Cambria Math" w:hAnsi="Cambria Math"/>
+              <w:highlight w:val="yellow"/>
+              <w:lang w:val="en-CA"/>
+            </w:rPr>
+            <m:t>dA</m:t>
+          </m:r>
+        </m:oMath>
+      </m:oMathPara>
+    </w:p>
+    <w:p>
+      <w:pPr>
+        <w:rPr>
+          <w:highlight w:val="yellow"/>
+        </w:rPr>
+      </w:pPr>
       <w:r>
         <w:rPr>
           <w:rFonts w:eastAsiaTheme="minorEastAsia"/>
           <w:sz w:val="24"/>
           <w:szCs w:val="24"/>
+          <w:highlight w:val="yellow"/>
         </w:rPr>
         <w:t xml:space="preserve">Evaluar </w:t>
       </w:r>
       <m:oMath>
+        <m:r>
+          <w:rPr>
+            <w:rFonts w:ascii="Cambria Math" w:eastAsiaTheme="minorEastAsia" w:hAnsi="Cambria Math"/>
+            <w:sz w:val="24"/>
+            <w:szCs w:val="24"/>
+            <w:highlight w:val="yellow"/>
+          </w:rPr>
+          <m:t xml:space="preserve"> </m:t>
+        </m:r>
         <m:nary>
           <m:naryPr>
             <m:limLoc m:val="subSup"/>
@@ -1440,6 +2478,7 @@
                 <w:i/>
                 <w:sz w:val="24"/>
                 <w:szCs w:val="24"/>
+                <w:highlight w:val="yellow"/>
               </w:rPr>
             </m:ctrlPr>
           </m:naryPr>
@@ -1449,6 +2488,7 @@
                 <w:rFonts w:ascii="Cambria Math" w:eastAsiaTheme="minorEastAsia" w:hAnsi="Cambria Math" w:cs="Cambria Math"/>
                 <w:sz w:val="24"/>
                 <w:szCs w:val="24"/>
+                <w:highlight w:val="yellow"/>
               </w:rPr>
               <m:t>s</m:t>
             </m:r>
@@ -1461,8 +2501,9 @@
             <w:rFonts w:ascii="Cambria Math" w:eastAsiaTheme="minorEastAsia" w:hAnsi="Cambria Math" w:cs="Cambria Math"/>
             <w:sz w:val="24"/>
             <w:szCs w:val="24"/>
+            <w:highlight w:val="yellow"/>
           </w:rPr>
-          <m:t xml:space="preserve"> </m:t>
+          <m:t xml:space="preserve">    </m:t>
         </m:r>
         <m:nary>
           <m:naryPr>
@@ -1475,6 +2516,7 @@
                 <w:i/>
                 <w:sz w:val="24"/>
                 <w:szCs w:val="24"/>
+                <w:highlight w:val="yellow"/>
               </w:rPr>
             </m:ctrlPr>
           </m:naryPr>
@@ -1486,6 +2528,7 @@
                 <w:rFonts w:ascii="Cambria Math" w:eastAsiaTheme="minorEastAsia" w:hAnsi="Cambria Math" w:cs="Cambria Math"/>
                 <w:sz w:val="24"/>
                 <w:szCs w:val="24"/>
+                <w:highlight w:val="yellow"/>
               </w:rPr>
               <m:t>f</m:t>
             </m:r>
@@ -1497,6 +2540,7 @@
                     <w:i/>
                     <w:sz w:val="24"/>
                     <w:szCs w:val="24"/>
+                    <w:highlight w:val="yellow"/>
                   </w:rPr>
                 </m:ctrlPr>
               </m:dPr>
@@ -1506,6 +2550,7 @@
                     <w:rFonts w:ascii="Cambria Math" w:eastAsiaTheme="minorEastAsia" w:hAnsi="Cambria Math" w:cs="Cambria Math"/>
                     <w:sz w:val="24"/>
                     <w:szCs w:val="24"/>
+                    <w:highlight w:val="yellow"/>
                   </w:rPr>
                   <m:t>x-2y+z</m:t>
                 </m:r>
@@ -1516,16 +2561,32 @@
                 <w:rFonts w:ascii="Cambria Math" w:eastAsiaTheme="minorEastAsia" w:hAnsi="Cambria Math" w:cs="Cambria Math"/>
                 <w:sz w:val="24"/>
                 <w:szCs w:val="24"/>
+                <w:highlight w:val="yellow"/>
               </w:rPr>
               <m:t xml:space="preserve">dS </m:t>
             </m:r>
           </m:e>
         </m:nary>
+        <m:r>
+          <w:rPr>
+            <w:rFonts w:ascii="Cambria Math" w:eastAsiaTheme="minorEastAsia" w:hAnsi="Cambria Math" w:cs="Cambria Math"/>
+            <w:sz w:val="24"/>
+            <w:szCs w:val="24"/>
+            <w:highlight w:val="yellow"/>
+          </w:rPr>
+          <m:t xml:space="preserve">  </m:t>
+        </m:r>
       </m:oMath>
     </w:p>
     <w:p>
       <w:r>
-        <w:t xml:space="preserve">Determina la integral de superficie; realizando las parametrizaciones de la superficie dada y el vector normal </w:t>
+        <w:rPr>
+          <w:highlight w:val="yellow"/>
+        </w:rPr>
+        <w:t>Determina la integral de superficie; realizando las parametrizaciones de la superficie dada y el vector normal</w:t>
+      </w:r>
+      <w:r>
+        <w:t xml:space="preserve"> </w:t>
       </w:r>
     </w:p>
     <w:p>
@@ -1548,6 +2609,7 @@
           <w:rFonts w:eastAsiaTheme="minorEastAsia"/>
           <w:sz w:val="24"/>
           <w:szCs w:val="24"/>
+          <w:highlight w:val="yellow"/>
         </w:rPr>
       </w:pPr>
       <m:oMathPara>
@@ -1572,6 +2634,7 @@
                   <w:i/>
                   <w:sz w:val="24"/>
                   <w:szCs w:val="24"/>
+                  <w:highlight w:val="yellow"/>
                 </w:rPr>
               </m:ctrlPr>
             </m:naryPr>
@@ -1581,6 +2644,7 @@
                   <w:rFonts w:ascii="Cambria Math" w:eastAsiaTheme="minorEastAsia" w:hAnsi="Cambria Math" w:cs="Cambria Math"/>
                   <w:sz w:val="24"/>
                   <w:szCs w:val="24"/>
+                  <w:highlight w:val="yellow"/>
                 </w:rPr>
                 <m:t>s</m:t>
               </m:r>
@@ -1593,6 +2657,7 @@
               <w:rFonts w:ascii="Cambria Math" w:eastAsiaTheme="minorEastAsia" w:hAnsi="Cambria Math" w:cs="Cambria Math"/>
               <w:sz w:val="24"/>
               <w:szCs w:val="24"/>
+              <w:highlight w:val="yellow"/>
               <w:lang w:val="en-CA"/>
             </w:rPr>
             <m:t xml:space="preserve"> </m:t>
@@ -1608,6 +2673,7 @@
                   <w:i/>
                   <w:sz w:val="24"/>
                   <w:szCs w:val="24"/>
+                  <w:highlight w:val="yellow"/>
                 </w:rPr>
               </m:ctrlPr>
             </m:naryPr>
@@ -1619,6 +2685,7 @@
                   <w:rFonts w:ascii="Cambria Math" w:eastAsiaTheme="minorEastAsia" w:hAnsi="Cambria Math" w:cs="Cambria Math"/>
                   <w:sz w:val="24"/>
                   <w:szCs w:val="24"/>
+                  <w:highlight w:val="yellow"/>
                 </w:rPr>
                 <m:t>f</m:t>
               </m:r>
@@ -1630,6 +2697,7 @@
                       <w:i/>
                       <w:sz w:val="24"/>
                       <w:szCs w:val="24"/>
+                      <w:highlight w:val="yellow"/>
                     </w:rPr>
                   </m:ctrlPr>
                 </m:dPr>
@@ -1639,6 +2707,7 @@
                       <w:rFonts w:ascii="Cambria Math" w:eastAsiaTheme="minorEastAsia" w:hAnsi="Cambria Math" w:cs="Cambria Math"/>
                       <w:sz w:val="24"/>
                       <w:szCs w:val="24"/>
+                      <w:highlight w:val="yellow"/>
                     </w:rPr>
                     <m:t>x</m:t>
                   </m:r>
@@ -1647,6 +2716,7 @@
                       <w:rFonts w:ascii="Cambria Math" w:eastAsiaTheme="minorEastAsia" w:hAnsi="Cambria Math" w:cs="Cambria Math"/>
                       <w:sz w:val="24"/>
                       <w:szCs w:val="24"/>
+                      <w:highlight w:val="yellow"/>
                       <w:lang w:val="en-CA"/>
                     </w:rPr>
                     <m:t>,</m:t>
@@ -1656,6 +2726,7 @@
                       <w:rFonts w:ascii="Cambria Math" w:eastAsiaTheme="minorEastAsia" w:hAnsi="Cambria Math" w:cs="Cambria Math"/>
                       <w:sz w:val="24"/>
                       <w:szCs w:val="24"/>
+                      <w:highlight w:val="yellow"/>
                     </w:rPr>
                     <m:t>y</m:t>
                   </m:r>
@@ -1664,6 +2735,7 @@
                       <w:rFonts w:ascii="Cambria Math" w:eastAsiaTheme="minorEastAsia" w:hAnsi="Cambria Math" w:cs="Cambria Math"/>
                       <w:sz w:val="24"/>
                       <w:szCs w:val="24"/>
+                      <w:highlight w:val="yellow"/>
                       <w:lang w:val="en-CA"/>
                     </w:rPr>
                     <m:t>,</m:t>
@@ -1673,6 +2745,7 @@
                       <w:rFonts w:ascii="Cambria Math" w:eastAsiaTheme="minorEastAsia" w:hAnsi="Cambria Math" w:cs="Cambria Math"/>
                       <w:sz w:val="24"/>
                       <w:szCs w:val="24"/>
+                      <w:highlight w:val="yellow"/>
                     </w:rPr>
                     <m:t>z</m:t>
                   </m:r>
@@ -1683,6 +2756,7 @@
                   <w:rFonts w:ascii="Cambria Math" w:eastAsiaTheme="minorEastAsia" w:hAnsi="Cambria Math" w:cs="Cambria Math"/>
                   <w:sz w:val="24"/>
                   <w:szCs w:val="24"/>
+                  <w:highlight w:val="yellow"/>
                 </w:rPr>
                 <m:t>dS</m:t>
               </m:r>
@@ -1691,6 +2765,7 @@
                   <w:rFonts w:ascii="Cambria Math" w:eastAsiaTheme="minorEastAsia" w:hAnsi="Cambria Math" w:cs="Cambria Math"/>
                   <w:sz w:val="24"/>
                   <w:szCs w:val="24"/>
+                  <w:highlight w:val="yellow"/>
                   <w:lang w:val="en-CA"/>
                 </w:rPr>
                 <m:t xml:space="preserve"> </m:t>
@@ -1700,6 +2775,7 @@
           <m:r>
             <w:rPr>
               <w:rFonts w:ascii="Cambria Math" w:hAnsi="Cambria Math"/>
+              <w:highlight w:val="yellow"/>
               <w:lang w:val="en-CA"/>
             </w:rPr>
             <m:t xml:space="preserve">= </m:t>
@@ -1713,6 +2789,7 @@
                   <w:i/>
                   <w:sz w:val="24"/>
                   <w:szCs w:val="24"/>
+                  <w:highlight w:val="yellow"/>
                 </w:rPr>
               </m:ctrlPr>
             </m:naryPr>
@@ -1722,6 +2799,7 @@
                   <w:rFonts w:ascii="Cambria Math" w:eastAsiaTheme="minorEastAsia" w:hAnsi="Cambria Math" w:cs="Cambria Math"/>
                   <w:sz w:val="24"/>
                   <w:szCs w:val="24"/>
+                  <w:highlight w:val="yellow"/>
                 </w:rPr>
                 <m:t>r</m:t>
               </m:r>
@@ -1734,6 +2812,7 @@
               <w:rFonts w:ascii="Cambria Math" w:eastAsiaTheme="minorEastAsia" w:hAnsi="Cambria Math" w:cs="Cambria Math"/>
               <w:sz w:val="24"/>
               <w:szCs w:val="24"/>
+              <w:highlight w:val="yellow"/>
               <w:lang w:val="en-CA"/>
             </w:rPr>
             <m:t xml:space="preserve"> </m:t>
@@ -1749,6 +2828,7 @@
                   <w:i/>
                   <w:sz w:val="24"/>
                   <w:szCs w:val="24"/>
+                  <w:highlight w:val="yellow"/>
                 </w:rPr>
               </m:ctrlPr>
             </m:naryPr>
@@ -1760,6 +2840,7 @@
                   <w:rFonts w:ascii="Cambria Math" w:eastAsiaTheme="minorEastAsia" w:hAnsi="Cambria Math" w:cs="Cambria Math"/>
                   <w:sz w:val="24"/>
                   <w:szCs w:val="24"/>
+                  <w:highlight w:val="yellow"/>
                 </w:rPr>
                 <m:t>f</m:t>
               </m:r>
@@ -1771,6 +2852,7 @@
                       <w:i/>
                       <w:sz w:val="24"/>
                       <w:szCs w:val="24"/>
+                      <w:highlight w:val="yellow"/>
                     </w:rPr>
                   </m:ctrlPr>
                 </m:dPr>
@@ -1780,6 +2862,7 @@
                       <w:rFonts w:ascii="Cambria Math" w:eastAsiaTheme="minorEastAsia" w:hAnsi="Cambria Math" w:cs="Cambria Math"/>
                       <w:sz w:val="24"/>
                       <w:szCs w:val="24"/>
+                      <w:highlight w:val="yellow"/>
                     </w:rPr>
                     <m:t>x</m:t>
                   </m:r>
@@ -1788,6 +2871,7 @@
                       <w:rFonts w:ascii="Cambria Math" w:eastAsiaTheme="minorEastAsia" w:hAnsi="Cambria Math" w:cs="Cambria Math"/>
                       <w:sz w:val="24"/>
                       <w:szCs w:val="24"/>
+                      <w:highlight w:val="yellow"/>
                       <w:lang w:val="en-CA"/>
                     </w:rPr>
                     <m:t>,</m:t>
@@ -1797,6 +2881,7 @@
                       <w:rFonts w:ascii="Cambria Math" w:eastAsiaTheme="minorEastAsia" w:hAnsi="Cambria Math" w:cs="Cambria Math"/>
                       <w:sz w:val="24"/>
                       <w:szCs w:val="24"/>
+                      <w:highlight w:val="yellow"/>
                     </w:rPr>
                     <m:t>y</m:t>
                   </m:r>
@@ -1805,6 +2890,7 @@
                       <w:rFonts w:ascii="Cambria Math" w:eastAsiaTheme="minorEastAsia" w:hAnsi="Cambria Math" w:cs="Cambria Math"/>
                       <w:sz w:val="24"/>
                       <w:szCs w:val="24"/>
+                      <w:highlight w:val="yellow"/>
                       <w:lang w:val="en-CA"/>
                     </w:rPr>
                     <m:t>,</m:t>
@@ -1814,6 +2900,7 @@
                       <w:rFonts w:ascii="Cambria Math" w:eastAsiaTheme="minorEastAsia" w:hAnsi="Cambria Math" w:cs="Cambria Math"/>
                       <w:sz w:val="24"/>
                       <w:szCs w:val="24"/>
+                      <w:highlight w:val="yellow"/>
                     </w:rPr>
                     <m:t>z</m:t>
                   </m:r>
@@ -1826,6 +2913,7 @@
                     <w:rPr>
                       <w:rFonts w:ascii="Cambria Math" w:hAnsi="Cambria Math"/>
                       <w:i/>
+                      <w:highlight w:val="yellow"/>
                       <w:lang w:val="en-CA"/>
                     </w:rPr>
                   </m:ctrlPr>
@@ -1838,6 +2926,7 @@
                         <w:rPr>
                           <w:rFonts w:ascii="Cambria Math" w:hAnsi="Cambria Math"/>
                           <w:i/>
+                          <w:highlight w:val="yellow"/>
                           <w:lang w:val="en-CA"/>
                         </w:rPr>
                       </m:ctrlPr>
@@ -1846,6 +2935,7 @@
                       <m:r>
                         <w:rPr>
                           <w:rFonts w:ascii="Cambria Math" w:hAnsi="Cambria Math"/>
+                          <w:highlight w:val="yellow"/>
                           <w:lang w:val="en-CA"/>
                         </w:rPr>
                         <m:t xml:space="preserve">1+ </m:t>
@@ -1858,6 +2948,7 @@
                             <w:rPr>
                               <w:rFonts w:ascii="Cambria Math" w:hAnsi="Cambria Math"/>
                               <w:i/>
+                              <w:highlight w:val="yellow"/>
                               <w:lang w:val="en-CA"/>
                             </w:rPr>
                           </m:ctrlPr>
@@ -1869,6 +2960,7 @@
                                 <w:rPr>
                                   <w:rFonts w:ascii="Cambria Math" w:hAnsi="Cambria Math"/>
                                   <w:i/>
+                                  <w:highlight w:val="yellow"/>
                                   <w:lang w:val="en-CA"/>
                                 </w:rPr>
                               </m:ctrlPr>
@@ -1877,6 +2969,7 @@
                               <m:r>
                                 <w:rPr>
                                   <w:rFonts w:ascii="Cambria Math" w:hAnsi="Cambria Math"/>
+                                  <w:highlight w:val="yellow"/>
                                   <w:lang w:val="en-CA"/>
                                 </w:rPr>
                                 <m:t>g</m:t>
@@ -1886,6 +2979,7 @@
                               <m:r>
                                 <w:rPr>
                                   <w:rFonts w:ascii="Cambria Math" w:hAnsi="Cambria Math"/>
+                                  <w:highlight w:val="yellow"/>
                                   <w:lang w:val="en-CA"/>
                                 </w:rPr>
                                 <m:t>x</m:t>
@@ -1898,6 +2992,7 @@
                                 <w:rPr>
                                   <w:rFonts w:ascii="Cambria Math" w:hAnsi="Cambria Math"/>
                                   <w:i/>
+                                  <w:highlight w:val="yellow"/>
                                   <w:lang w:val="en-CA"/>
                                 </w:rPr>
                               </m:ctrlPr>
@@ -1906,6 +3001,7 @@
                               <m:r>
                                 <w:rPr>
                                   <w:rFonts w:ascii="Cambria Math" w:hAnsi="Cambria Math"/>
+                                  <w:highlight w:val="yellow"/>
                                   <w:lang w:val="en-CA"/>
                                 </w:rPr>
                                 <m:t>x,y</m:t>
@@ -1919,6 +3015,7 @@
                       <m:r>
                         <w:rPr>
                           <w:rFonts w:ascii="Cambria Math" w:hAnsi="Cambria Math"/>
+                          <w:highlight w:val="yellow"/>
                           <w:lang w:val="en-CA"/>
                         </w:rPr>
                         <m:t>2</m:t>
@@ -1928,6 +3025,7 @@
                   <m:r>
                     <w:rPr>
                       <w:rFonts w:ascii="Cambria Math" w:hAnsi="Cambria Math"/>
+                      <w:highlight w:val="yellow"/>
                       <w:lang w:val="en-CA"/>
                     </w:rPr>
                     <m:t>+</m:t>
@@ -1938,6 +3036,7 @@
                         <w:rPr>
                           <w:rFonts w:ascii="Cambria Math" w:hAnsi="Cambria Math"/>
                           <w:i/>
+                          <w:highlight w:val="yellow"/>
                           <w:lang w:val="en-CA"/>
                         </w:rPr>
                       </m:ctrlPr>
@@ -1951,6 +3050,7 @@
                             <w:rPr>
                               <w:rFonts w:ascii="Cambria Math" w:hAnsi="Cambria Math"/>
                               <w:i/>
+                              <w:highlight w:val="yellow"/>
                               <w:lang w:val="en-CA"/>
                             </w:rPr>
                           </m:ctrlPr>
@@ -1962,6 +3062,7 @@
                                 <w:rPr>
                                   <w:rFonts w:ascii="Cambria Math" w:hAnsi="Cambria Math"/>
                                   <w:i/>
+                                  <w:highlight w:val="yellow"/>
                                   <w:lang w:val="en-CA"/>
                                 </w:rPr>
                               </m:ctrlPr>
@@ -1970,6 +3071,7 @@
                               <m:r>
                                 <w:rPr>
                                   <w:rFonts w:ascii="Cambria Math" w:hAnsi="Cambria Math"/>
+                                  <w:highlight w:val="yellow"/>
                                   <w:lang w:val="en-CA"/>
                                 </w:rPr>
                                 <m:t>g</m:t>
@@ -1979,6 +3081,7 @@
                               <m:r>
                                 <w:rPr>
                                   <w:rFonts w:ascii="Cambria Math" w:hAnsi="Cambria Math"/>
+                                  <w:highlight w:val="yellow"/>
                                   <w:lang w:val="en-CA"/>
                                 </w:rPr>
                                 <m:t>y</m:t>
@@ -1991,6 +3094,7 @@
                                 <w:rPr>
                                   <w:rFonts w:ascii="Cambria Math" w:hAnsi="Cambria Math"/>
                                   <w:i/>
+                                  <w:highlight w:val="yellow"/>
                                   <w:lang w:val="en-CA"/>
                                 </w:rPr>
                               </m:ctrlPr>
@@ -1999,6 +3103,7 @@
                               <m:r>
                                 <w:rPr>
                                   <w:rFonts w:ascii="Cambria Math" w:hAnsi="Cambria Math"/>
+                                  <w:highlight w:val="yellow"/>
                                   <w:lang w:val="en-CA"/>
                                 </w:rPr>
                                 <m:t>x,y</m:t>
@@ -2012,6 +3117,7 @@
                       <m:r>
                         <w:rPr>
                           <w:rFonts w:ascii="Cambria Math" w:hAnsi="Cambria Math"/>
+                          <w:highlight w:val="yellow"/>
                           <w:lang w:val="en-CA"/>
                         </w:rPr>
                         <m:t>2</m:t>
@@ -2023,6 +3129,7 @@
               <m:r>
                 <w:rPr>
                   <w:rFonts w:ascii="Cambria Math" w:hAnsi="Cambria Math"/>
+                  <w:highlight w:val="yellow"/>
                   <w:lang w:val="en-CA"/>
                 </w:rPr>
                 <m:t>dA</m:t>
@@ -2032,6 +3139,7 @@
                   <w:rFonts w:ascii="Cambria Math" w:eastAsiaTheme="minorEastAsia" w:hAnsi="Cambria Math" w:cs="Cambria Math"/>
                   <w:sz w:val="24"/>
                   <w:szCs w:val="24"/>
+                  <w:highlight w:val="yellow"/>
                   <w:lang w:val="en-CA"/>
                 </w:rPr>
                 <m:t xml:space="preserve"> </m:t>
@@ -2047,12 +3155,14 @@
           <w:rFonts w:eastAsiaTheme="minorEastAsia"/>
           <w:sz w:val="24"/>
           <w:szCs w:val="24"/>
+          <w:highlight w:val="yellow"/>
         </w:rPr>
       </w:pPr>
     </w:p>
     <w:p>
       <w:pPr>
         <w:rPr>
+          <w:highlight w:val="yellow"/>
           <w:lang w:val="en-CA"/>
         </w:rPr>
       </w:pPr>
@@ -2074,6 +3184,7 @@
                   <w:rFonts w:ascii="Cambria Math" w:hAnsi="Cambria Math"/>
                   <w:i/>
                   <w:strike/>
+                  <w:highlight w:val="yellow"/>
                   <w:lang w:val="en-CA"/>
                 </w:rPr>
               </m:ctrlPr>
@@ -2083,6 +3194,7 @@
                 <w:rPr>
                   <w:rFonts w:ascii="Cambria Math" w:hAnsi="Cambria Math"/>
                   <w:strike/>
+                  <w:highlight w:val="yellow"/>
                   <w:lang w:val="en-CA"/>
                 </w:rPr>
                 <m:t>0</m:t>
@@ -2093,6 +3205,7 @@
                 <w:rPr>
                   <w:rFonts w:ascii="Cambria Math" w:hAnsi="Cambria Math"/>
                   <w:strike/>
+                  <w:highlight w:val="yellow"/>
                   <w:lang w:val="en-CA"/>
                 </w:rPr>
                 <m:t>9</m:t>
@@ -2106,6 +3219,7 @@
                       <w:rFonts w:ascii="Cambria Math" w:hAnsi="Cambria Math"/>
                       <w:i/>
                       <w:strike/>
+                      <w:highlight w:val="yellow"/>
                       <w:lang w:val="en-CA"/>
                     </w:rPr>
                   </m:ctrlPr>
@@ -2118,6 +3232,7 @@
                           <w:rFonts w:ascii="Cambria Math" w:hAnsi="Cambria Math"/>
                           <w:i/>
                           <w:strike/>
+                          <w:highlight w:val="yellow"/>
                           <w:lang w:val="en-CA"/>
                         </w:rPr>
                       </m:ctrlPr>
@@ -2127,6 +3242,7 @@
                         <w:rPr>
                           <w:rFonts w:ascii="Cambria Math" w:hAnsi="Cambria Math"/>
                           <w:strike/>
+                          <w:highlight w:val="yellow"/>
                           <w:lang w:val="en-CA"/>
                         </w:rPr>
                         <m:t>y</m:t>
@@ -2137,6 +3253,7 @@
                         <w:rPr>
                           <w:rFonts w:ascii="Cambria Math" w:hAnsi="Cambria Math"/>
                           <w:strike/>
+                          <w:highlight w:val="yellow"/>
                           <w:lang w:val="en-CA"/>
                         </w:rPr>
                         <m:t>2</m:t>
@@ -2149,6 +3266,7 @@
                     <w:rPr>
                       <w:rFonts w:ascii="Cambria Math" w:hAnsi="Cambria Math"/>
                       <w:strike/>
+                      <w:highlight w:val="yellow"/>
                       <w:lang w:val="en-CA"/>
                     </w:rPr>
                     <m:t>2</m:t>
@@ -2159,6 +3277,7 @@
                 <w:rPr>
                   <w:rFonts w:ascii="Cambria Math" w:hAnsi="Cambria Math"/>
                   <w:strike/>
+                  <w:highlight w:val="yellow"/>
                   <w:lang w:val="en-CA"/>
                 </w:rPr>
                 <m:t xml:space="preserve"> </m:t>
@@ -2170,6 +3289,7 @@
                       <w:rFonts w:ascii="Cambria Math" w:hAnsi="Cambria Math"/>
                       <w:i/>
                       <w:strike/>
+                      <w:highlight w:val="yellow"/>
                       <w:lang w:val="en-CA"/>
                     </w:rPr>
                   </m:ctrlPr>
@@ -2179,6 +3299,7 @@
                     <w:rPr>
                       <w:rFonts w:ascii="Cambria Math" w:hAnsi="Cambria Math"/>
                       <w:strike/>
+                      <w:highlight w:val="yellow"/>
                       <w:lang w:val="en-CA"/>
                     </w:rPr>
                     <m:t>|</m:t>
@@ -2189,6 +3310,7 @@
                     <w:rPr>
                       <w:rFonts w:ascii="Cambria Math" w:hAnsi="Cambria Math"/>
                       <w:strike/>
+                      <w:highlight w:val="yellow"/>
                       <w:lang w:val="en-CA"/>
                     </w:rPr>
                     <m:t>0</m:t>
@@ -2203,6 +3325,7 @@
                           <w:rFonts w:ascii="Cambria Math" w:hAnsi="Cambria Math"/>
                           <w:i/>
                           <w:strike/>
+                          <w:highlight w:val="yellow"/>
                           <w:lang w:val="en-CA"/>
                         </w:rPr>
                       </m:ctrlPr>
@@ -2213,6 +3336,7 @@
                         <w:rPr>
                           <w:rFonts w:ascii="Cambria Math" w:hAnsi="Cambria Math"/>
                           <w:strike/>
+                          <w:highlight w:val="yellow"/>
                           <w:lang w:val="en-CA"/>
                         </w:rPr>
                         <m:t>x</m:t>
@@ -2225,6 +3349,7 @@
                 <w:rPr>
                   <w:rFonts w:ascii="Cambria Math" w:hAnsi="Cambria Math"/>
                   <w:strike/>
+                  <w:highlight w:val="yellow"/>
                   <w:lang w:val="en-CA"/>
                 </w:rPr>
                 <m:t>dx</m:t>
@@ -3273,6 +4398,16 @@
     <w:basedOn w:val="Fuentedeprrafopredeter"/>
     <w:rsid w:val="006C387B"/>
   </w:style>
+  <w:style w:type="character" w:customStyle="1" w:styleId="mop">
+    <w:name w:val="mop"/>
+    <w:basedOn w:val="Fuentedeprrafopredeter"/>
+    <w:rsid w:val="00AD2216"/>
+  </w:style>
+  <w:style w:type="character" w:customStyle="1" w:styleId="vlist-s">
+    <w:name w:val="vlist-s"/>
+    <w:basedOn w:val="Fuentedeprrafopredeter"/>
+    <w:rsid w:val="00AD2216"/>
+  </w:style>
 </w:styles>
 </file>
 

</xml_diff>

<commit_message>
Pregunta 2 terminada de Calculo
</commit_message>
<xml_diff>
--- a/Calculo-2/Trabajo Final 2 - LeandroRivera-BalmerValencia.docx
+++ b/Calculo-2/Trabajo Final 2 - LeandroRivera-BalmerValencia.docx
@@ -7,16 +7,11 @@
         <w:t>Trabajo Final 2</w:t>
       </w:r>
       <w:r>
-        <w:t xml:space="preserve"> sustentar y </w:t>
-      </w:r>
-      <w:proofErr w:type="spellStart"/>
-      <w:r>
-        <w:t>d</w:t>
+        <w:t xml:space="preserve"> sustentar y d</w:t>
       </w:r>
       <w:r>
         <w:t>esarrolar</w:t>
       </w:r>
-      <w:proofErr w:type="spellEnd"/>
     </w:p>
     <w:p>
       <w:pPr>
@@ -316,15 +311,7 @@
         <w:spacing w:after="0" w:line="240" w:lineRule="auto"/>
       </w:pPr>
       <w:r>
-        <w:t xml:space="preserve">Para cada trayectoria. ¿Cuál de las integrales es </w:t>
-      </w:r>
-      <w:proofErr w:type="spellStart"/>
-      <w:r>
-        <w:t>mas</w:t>
-      </w:r>
-      <w:proofErr w:type="spellEnd"/>
-      <w:r>
-        <w:t xml:space="preserve"> fácil evaluar? Explicar</w:t>
+        <w:t>Para cada trayectoria. ¿Cuál de las integrales es mas fácil evaluar? Explicar</w:t>
       </w:r>
     </w:p>
     <w:p>
@@ -1743,12 +1730,6 @@
       </w:pPr>
     </w:p>
     <w:p>
-      <w:pPr>
-        <w:rPr>
-          <w:strike/>
-          <w:lang w:val="en-CA"/>
-        </w:rPr>
-      </w:pPr>
       <w:r>
         <w:rPr>
           <w:strike/>
@@ -1807,6 +1788,75 @@
       </w:r>
       <w:r>
         <w:t>R/</w:t>
+      </w:r>
+    </w:p>
+    <w:p/>
+    <w:p/>
+    <w:p/>
+    <w:p/>
+    <w:p/>
+    <w:p/>
+    <w:p/>
+    <w:p/>
+    <w:p/>
+    <w:p/>
+    <w:p/>
+    <w:p/>
+    <w:p/>
+    <w:p/>
+    <w:p/>
+    <w:p/>
+    <w:p/>
+    <w:p/>
+    <w:p/>
+    <w:p>
+      <w:pPr>
+        <w:rPr>
+          <w:strike/>
+          <w:lang w:val="en-CA"/>
+        </w:rPr>
+      </w:pPr>
+      <w:r>
+        <w:rPr>
+          <w:strike/>
+          <w:lang w:val="en-CA"/>
+        </w:rPr>
+        <w:lastRenderedPageBreak/>
+        <w:drawing>
+          <wp:inline distT="0" distB="0" distL="0" distR="0" wp14:anchorId="38A37B4A" wp14:editId="332A0CF1">
+            <wp:extent cx="8229600" cy="5520690"/>
+            <wp:effectExtent l="0" t="0" r="0" b="3810"/>
+            <wp:docPr id="3" name="Imagen 3"/>
+            <wp:cNvGraphicFramePr>
+              <a:graphicFrameLocks xmlns:a="http://schemas.openxmlformats.org/drawingml/2006/main" noChangeAspect="1"/>
+            </wp:cNvGraphicFramePr>
+            <a:graphic xmlns:a="http://schemas.openxmlformats.org/drawingml/2006/main">
+              <a:graphicData uri="http://schemas.openxmlformats.org/drawingml/2006/picture">
+                <pic:pic xmlns:pic="http://schemas.openxmlformats.org/drawingml/2006/picture">
+                  <pic:nvPicPr>
+                    <pic:cNvPr id="1" name=""/>
+                    <pic:cNvPicPr/>
+                  </pic:nvPicPr>
+                  <pic:blipFill>
+                    <a:blip r:embed="rId13"/>
+                    <a:stretch>
+                      <a:fillRect/>
+                    </a:stretch>
+                  </pic:blipFill>
+                  <pic:spPr>
+                    <a:xfrm>
+                      <a:off x="0" y="0"/>
+                      <a:ext cx="8229600" cy="5520690"/>
+                    </a:xfrm>
+                    <a:prstGeom prst="rect">
+                      <a:avLst/>
+                    </a:prstGeom>
+                  </pic:spPr>
+                </pic:pic>
+              </a:graphicData>
+            </a:graphic>
+          </wp:inline>
+        </w:drawing>
       </w:r>
     </w:p>
     <w:sectPr>

</xml_diff>

<commit_message>
agregar grafico para la pregunta 2
</commit_message>
<xml_diff>
--- a/Calculo-2/Trabajo Final 2 - LeandroRivera-BalmerValencia.docx
+++ b/Calculo-2/Trabajo Final 2 - LeandroRivera-BalmerValencia.docx
@@ -2125,6 +2125,72 @@
         </w:drawing>
       </w:r>
     </w:p>
+    <w:p>
+      <w:pPr>
+        <w:jc w:val="center"/>
+        <w:rPr>
+          <w:strike/>
+          <w:lang w:val="en-CA"/>
+        </w:rPr>
+      </w:pPr>
+    </w:p>
+    <w:p>
+      <w:pPr>
+        <w:jc w:val="center"/>
+        <w:rPr>
+          <w:strike/>
+          <w:lang w:val="en-CA"/>
+        </w:rPr>
+      </w:pPr>
+      <w:r>
+        <w:rPr>
+          <w:strike/>
+          <w:noProof/>
+          <w:lang w:val="en-CA"/>
+        </w:rPr>
+        <w:drawing>
+          <wp:inline distT="0" distB="0" distL="0" distR="0" wp14:anchorId="6361F205" wp14:editId="534ACD25">
+            <wp:extent cx="5943600" cy="2973705"/>
+            <wp:effectExtent l="0" t="0" r="0" b="0"/>
+            <wp:docPr id="1404976573" name="Imagen 1"/>
+            <wp:cNvGraphicFramePr>
+              <a:graphicFrameLocks xmlns:a="http://schemas.openxmlformats.org/drawingml/2006/main" noChangeAspect="1"/>
+            </wp:cNvGraphicFramePr>
+            <a:graphic xmlns:a="http://schemas.openxmlformats.org/drawingml/2006/main">
+              <a:graphicData uri="http://schemas.openxmlformats.org/drawingml/2006/picture">
+                <pic:pic xmlns:pic="http://schemas.openxmlformats.org/drawingml/2006/picture">
+                  <pic:nvPicPr>
+                    <pic:cNvPr id="1404976573" name="Imagen 1404976573"/>
+                    <pic:cNvPicPr/>
+                  </pic:nvPicPr>
+                  <pic:blipFill>
+                    <a:blip r:embed="rId14" cstate="print">
+                      <a:extLst>
+                        <a:ext uri="{28A0092B-C50C-407E-A947-70E740481C1C}">
+                          <a14:useLocalDpi xmlns:a14="http://schemas.microsoft.com/office/drawing/2010/main" val="0"/>
+                        </a:ext>
+                      </a:extLst>
+                    </a:blip>
+                    <a:stretch>
+                      <a:fillRect/>
+                    </a:stretch>
+                  </pic:blipFill>
+                  <pic:spPr>
+                    <a:xfrm>
+                      <a:off x="0" y="0"/>
+                      <a:ext cx="5943600" cy="2973705"/>
+                    </a:xfrm>
+                    <a:prstGeom prst="rect">
+                      <a:avLst/>
+                    </a:prstGeom>
+                  </pic:spPr>
+                </pic:pic>
+              </a:graphicData>
+            </a:graphic>
+          </wp:inline>
+        </w:drawing>
+      </w:r>
+    </w:p>
     <w:sectPr>
       <w:pgSz w:w="12240" w:h="15840" w:code="1"/>
       <w:pgMar w:top="1440" w:right="1440" w:bottom="1440" w:left="1440" w:header="709" w:footer="709" w:gutter="0"/>

</xml_diff>